<commit_message>
Prepare for Grid Convergence Study
</commit_message>
<xml_diff>
--- a/doc/Final Report.docx
+++ b/doc/Final Report.docx
@@ -307,18 +307,220 @@
           <w:szCs w:val="24"/>
         </w:rPr>
       </w:pPr>
-      <w:r>
-        <w:rPr>
-          <w:rFonts w:ascii="Times New Roman" w:hAnsi="Times New Roman"/>
-          <w:b/>
-          <w:sz w:val="36"/>
-          <w:szCs w:val="24"/>
-        </w:rPr>
+    </w:p>
+    <w:p>
+      <w:pPr>
+        <w:rPr>
+          <w:rFonts w:ascii="Times New Roman" w:hAnsi="Times New Roman"/>
+          <w:b/>
+          <w:sz w:val="36"/>
+          <w:szCs w:val="24"/>
+        </w:rPr>
+      </w:pPr>
+    </w:p>
+    <w:p>
+      <w:pPr>
+        <w:rPr>
+          <w:rFonts w:ascii="Times New Roman" w:hAnsi="Times New Roman"/>
+          <w:b/>
+          <w:sz w:val="36"/>
+          <w:szCs w:val="24"/>
+        </w:rPr>
+      </w:pPr>
+    </w:p>
+    <w:p>
+      <w:pPr>
+        <w:rPr>
+          <w:rFonts w:ascii="Times New Roman" w:hAnsi="Times New Roman"/>
+          <w:b/>
+          <w:sz w:val="36"/>
+          <w:szCs w:val="24"/>
+        </w:rPr>
+      </w:pPr>
+    </w:p>
+    <w:p>
+      <w:pPr>
+        <w:rPr>
+          <w:rFonts w:ascii="Times New Roman" w:hAnsi="Times New Roman"/>
+          <w:b/>
+          <w:sz w:val="36"/>
+          <w:szCs w:val="24"/>
+        </w:rPr>
+      </w:pPr>
+    </w:p>
+    <w:p>
+      <w:pPr>
+        <w:rPr>
+          <w:rFonts w:ascii="Times New Roman" w:hAnsi="Times New Roman"/>
+          <w:b/>
+          <w:sz w:val="36"/>
+          <w:szCs w:val="24"/>
+        </w:rPr>
+      </w:pPr>
+    </w:p>
+    <w:p>
+      <w:pPr>
+        <w:rPr>
+          <w:rFonts w:ascii="Times New Roman" w:hAnsi="Times New Roman"/>
+          <w:b/>
+          <w:sz w:val="36"/>
+          <w:szCs w:val="24"/>
+        </w:rPr>
+      </w:pPr>
+    </w:p>
+    <w:p>
+      <w:pPr>
+        <w:rPr>
+          <w:rFonts w:ascii="Times New Roman" w:hAnsi="Times New Roman"/>
+          <w:b/>
+          <w:sz w:val="36"/>
+          <w:szCs w:val="24"/>
+        </w:rPr>
+      </w:pPr>
+    </w:p>
+    <w:p>
+      <w:pPr>
+        <w:rPr>
+          <w:rFonts w:ascii="Times New Roman" w:hAnsi="Times New Roman"/>
+          <w:b/>
+          <w:sz w:val="36"/>
+          <w:szCs w:val="24"/>
+        </w:rPr>
+      </w:pPr>
+    </w:p>
+    <w:p>
+      <w:pPr>
+        <w:rPr>
+          <w:rFonts w:ascii="Times New Roman" w:hAnsi="Times New Roman"/>
+          <w:b/>
+          <w:sz w:val="36"/>
+          <w:szCs w:val="24"/>
+        </w:rPr>
+      </w:pPr>
+    </w:p>
+    <w:p>
+      <w:pPr>
+        <w:rPr>
+          <w:rFonts w:ascii="Times New Roman" w:hAnsi="Times New Roman"/>
+          <w:b/>
+          <w:sz w:val="36"/>
+          <w:szCs w:val="24"/>
+        </w:rPr>
+      </w:pPr>
+    </w:p>
+    <w:p>
+      <w:pPr>
+        <w:rPr>
+          <w:rFonts w:ascii="Times New Roman" w:hAnsi="Times New Roman"/>
+          <w:b/>
+          <w:sz w:val="36"/>
+          <w:szCs w:val="24"/>
+        </w:rPr>
+      </w:pPr>
+    </w:p>
+    <w:p>
+      <w:pPr>
+        <w:rPr>
+          <w:rFonts w:ascii="Times New Roman" w:hAnsi="Times New Roman"/>
+          <w:b/>
+          <w:sz w:val="36"/>
+          <w:szCs w:val="24"/>
+        </w:rPr>
+      </w:pPr>
+    </w:p>
+    <w:p>
+      <w:pPr>
+        <w:rPr>
+          <w:rFonts w:ascii="Times New Roman" w:hAnsi="Times New Roman"/>
+          <w:b/>
+          <w:sz w:val="36"/>
+          <w:szCs w:val="24"/>
+        </w:rPr>
+      </w:pPr>
+    </w:p>
+    <w:p>
+      <w:pPr>
+        <w:rPr>
+          <w:rFonts w:ascii="Times New Roman" w:hAnsi="Times New Roman"/>
+          <w:b/>
+          <w:sz w:val="36"/>
+          <w:szCs w:val="24"/>
+        </w:rPr>
+      </w:pPr>
+    </w:p>
+    <w:p>
+      <w:pPr>
+        <w:rPr>
+          <w:rFonts w:ascii="Times New Roman" w:hAnsi="Times New Roman"/>
+          <w:b/>
+          <w:sz w:val="36"/>
+          <w:szCs w:val="24"/>
+        </w:rPr>
+      </w:pPr>
+    </w:p>
+    <w:p>
+      <w:pPr>
+        <w:rPr>
+          <w:rFonts w:ascii="Times New Roman" w:hAnsi="Times New Roman"/>
+          <w:b/>
+          <w:sz w:val="36"/>
+          <w:szCs w:val="24"/>
+        </w:rPr>
+      </w:pPr>
+    </w:p>
+    <w:p>
+      <w:pPr>
+        <w:rPr>
+          <w:rFonts w:ascii="Times New Roman" w:hAnsi="Times New Roman"/>
+          <w:b/>
+          <w:sz w:val="36"/>
+          <w:szCs w:val="24"/>
+        </w:rPr>
+      </w:pPr>
+    </w:p>
+    <w:p>
+      <w:pPr>
+        <w:rPr>
+          <w:rFonts w:ascii="Times New Roman" w:hAnsi="Times New Roman"/>
+          <w:b/>
+          <w:sz w:val="36"/>
+          <w:szCs w:val="24"/>
+        </w:rPr>
+      </w:pPr>
+    </w:p>
+    <w:p>
+      <w:pPr>
+        <w:rPr>
+          <w:rFonts w:ascii="Times New Roman" w:hAnsi="Times New Roman"/>
+          <w:b/>
+          <w:sz w:val="36"/>
+          <w:szCs w:val="24"/>
+        </w:rPr>
+      </w:pPr>
+    </w:p>
+    <w:p>
+      <w:pPr>
+        <w:rPr>
+          <w:rFonts w:ascii="Times New Roman" w:hAnsi="Times New Roman"/>
+          <w:b/>
+          <w:sz w:val="36"/>
+          <w:szCs w:val="24"/>
+        </w:rPr>
+      </w:pPr>
+      <w:r>
+        <w:rPr>
+          <w:rFonts w:ascii="Times New Roman" w:hAnsi="Times New Roman"/>
+          <w:b/>
+          <w:sz w:val="36"/>
+          <w:szCs w:val="24"/>
+        </w:rPr>
+        <w:lastRenderedPageBreak/>
         <w:t>Mathematical Statement of Problem</w:t>
       </w:r>
     </w:p>
     <w:p>
       <w:pPr>
+        <w:spacing w:before="120" w:after="120" w:line="360" w:lineRule="auto"/>
         <w:rPr>
           <w:rFonts w:ascii="Times New Roman" w:hAnsi="Times New Roman"/>
           <w:sz w:val="24"/>
@@ -344,19 +546,68 @@
     </w:p>
     <w:p>
       <w:pPr>
-        <w:rPr>
-          <w:rFonts w:ascii="Times New Roman" w:hAnsi="Times New Roman"/>
-          <w:sz w:val="24"/>
-          <w:szCs w:val="24"/>
-        </w:rPr>
-      </w:pPr>
-      <w:r>
-        <w:rPr>
-          <w:rFonts w:ascii="Times New Roman" w:hAnsi="Times New Roman"/>
-          <w:sz w:val="24"/>
-          <w:szCs w:val="24"/>
-        </w:rPr>
-        <w:t>We will test the numerical methods on the Poisson equation with 3 nonhomogeneous, Dirichlet boundary conditions and 1 homogenous, Neumann boundary condition.</w:t>
+        <w:spacing w:before="120" w:after="120" w:line="360" w:lineRule="auto"/>
+        <w:rPr>
+          <w:rFonts w:ascii="Times New Roman" w:hAnsi="Times New Roman"/>
+          <w:sz w:val="24"/>
+          <w:szCs w:val="24"/>
+        </w:rPr>
+      </w:pPr>
+      <w:r>
+        <w:rPr>
+          <w:rFonts w:ascii="Times New Roman" w:hAnsi="Times New Roman"/>
+          <w:sz w:val="24"/>
+          <w:szCs w:val="24"/>
+        </w:rPr>
+        <w:t xml:space="preserve">We will test the numerical methods on </w:t>
+      </w:r>
+      <w:r>
+        <w:rPr>
+          <w:rFonts w:ascii="Times New Roman" w:hAnsi="Times New Roman"/>
+          <w:sz w:val="24"/>
+          <w:szCs w:val="24"/>
+        </w:rPr>
+        <w:t>a</w:t>
+      </w:r>
+      <w:r>
+        <w:rPr>
+          <w:rFonts w:ascii="Times New Roman" w:hAnsi="Times New Roman"/>
+          <w:sz w:val="24"/>
+          <w:szCs w:val="24"/>
+        </w:rPr>
+        <w:t xml:space="preserve"> Poisson equation with 3 nonhomogeneous</w:t>
+      </w:r>
+      <w:r>
+        <w:rPr>
+          <w:rFonts w:ascii="Times New Roman" w:hAnsi="Times New Roman"/>
+          <w:sz w:val="24"/>
+          <w:szCs w:val="24"/>
+        </w:rPr>
+        <w:t xml:space="preserve">, Dirichlet boundary conditions, </w:t>
+      </w:r>
+      <w:r>
+        <w:rPr>
+          <w:rFonts w:ascii="Times New Roman" w:hAnsi="Times New Roman"/>
+          <w:sz w:val="24"/>
+          <w:szCs w:val="24"/>
+        </w:rPr>
+        <w:t>1 homogenous, Neumann boundary condition</w:t>
+      </w:r>
+      <w:r>
+        <w:rPr>
+          <w:rFonts w:ascii="Times New Roman" w:hAnsi="Times New Roman"/>
+          <w:sz w:val="24"/>
+          <w:szCs w:val="24"/>
+        </w:rPr>
+        <w:t>, and a right-hand side function of F(x,y)</w:t>
+      </w:r>
+      <w:r>
+        <w:rPr>
+          <w:rFonts w:ascii="Times New Roman" w:hAnsi="Times New Roman"/>
+          <w:sz w:val="24"/>
+          <w:szCs w:val="24"/>
+        </w:rPr>
+        <w:t>.</w:t>
       </w:r>
     </w:p>
     <w:p>
@@ -547,15 +798,7 @@
                       <w:sz w:val="32"/>
                       <w:szCs w:val="24"/>
                     </w:rPr>
-                    <m:t>∂</m:t>
-                  </m:r>
-                  <m:r>
-                    <w:rPr>
-                      <w:rFonts w:ascii="Cambria Math" w:hAnsi="Cambria Math"/>
-                      <w:sz w:val="32"/>
-                      <w:szCs w:val="24"/>
-                    </w:rPr>
-                    <m:t>y</m:t>
+                    <m:t>∂y</m:t>
                   </m:r>
                 </m:e>
                 <m:sup>
@@ -591,40 +834,632 @@
           <w:szCs w:val="24"/>
         </w:rPr>
       </w:pPr>
-      <w:bookmarkStart w:id="0" w:name="_GoBack"/>
-      <w:bookmarkEnd w:id="0"/>
+      <w:r>
+        <w:rPr>
+          <w:rFonts w:ascii="Times New Roman" w:hAnsi="Times New Roman"/>
+          <w:noProof/>
+          <w:sz w:val="32"/>
+          <w:szCs w:val="24"/>
+        </w:rPr>
+        <mc:AlternateContent>
+          <mc:Choice Requires="wpg">
+            <w:drawing>
+              <wp:anchor distT="0" distB="0" distL="114300" distR="114300" simplePos="0" relativeHeight="251662336" behindDoc="0" locked="0" layoutInCell="1" allowOverlap="1">
+                <wp:simplePos x="0" y="0"/>
+                <wp:positionH relativeFrom="margin">
+                  <wp:posOffset>0</wp:posOffset>
+                </wp:positionH>
+                <wp:positionV relativeFrom="paragraph">
+                  <wp:posOffset>179705</wp:posOffset>
+                </wp:positionV>
+                <wp:extent cx="4399280" cy="3838575"/>
+                <wp:effectExtent l="0" t="0" r="1270" b="9525"/>
+                <wp:wrapNone/>
+                <wp:docPr id="8" name="Group 8"/>
+                <wp:cNvGraphicFramePr/>
+                <a:graphic xmlns:a="http://schemas.openxmlformats.org/drawingml/2006/main">
+                  <a:graphicData uri="http://schemas.microsoft.com/office/word/2010/wordprocessingGroup">
+                    <wpg:wgp>
+                      <wpg:cNvGrpSpPr/>
+                      <wpg:grpSpPr>
+                        <a:xfrm>
+                          <a:off x="0" y="0"/>
+                          <a:ext cx="4399280" cy="3838575"/>
+                          <a:chOff x="0" y="0"/>
+                          <a:chExt cx="4399280" cy="3838575"/>
+                        </a:xfrm>
+                      </wpg:grpSpPr>
+                      <wpg:grpSp>
+                        <wpg:cNvPr id="5" name="Group 5"/>
+                        <wpg:cNvGrpSpPr/>
+                        <wpg:grpSpPr>
+                          <a:xfrm>
+                            <a:off x="333375" y="0"/>
+                            <a:ext cx="4065905" cy="3838575"/>
+                            <a:chOff x="0" y="0"/>
+                            <a:chExt cx="4065905" cy="3838575"/>
+                          </a:xfrm>
+                        </wpg:grpSpPr>
+                        <pic:pic xmlns:pic="http://schemas.openxmlformats.org/drawingml/2006/picture">
+                          <pic:nvPicPr>
+                            <pic:cNvPr id="2" name="Picture 2"/>
+                            <pic:cNvPicPr>
+                              <a:picLocks noChangeAspect="1"/>
+                            </pic:cNvPicPr>
+                          </pic:nvPicPr>
+                          <pic:blipFill>
+                            <a:blip r:embed="rId5">
+                              <a:extLst>
+                                <a:ext uri="{28A0092B-C50C-407E-A947-70E740481C1C}">
+                                  <a14:useLocalDpi xmlns:a14="http://schemas.microsoft.com/office/drawing/2010/main" val="0"/>
+                                </a:ext>
+                              </a:extLst>
+                            </a:blip>
+                            <a:stretch>
+                              <a:fillRect/>
+                            </a:stretch>
+                          </pic:blipFill>
+                          <pic:spPr>
+                            <a:xfrm>
+                              <a:off x="0" y="0"/>
+                              <a:ext cx="4065905" cy="3705225"/>
+                            </a:xfrm>
+                            <a:prstGeom prst="rect">
+                              <a:avLst/>
+                            </a:prstGeom>
+                          </pic:spPr>
+                        </pic:pic>
+                        <pic:pic xmlns:pic="http://schemas.openxmlformats.org/drawingml/2006/picture">
+                          <pic:nvPicPr>
+                            <pic:cNvPr id="3" name="Picture 3"/>
+                            <pic:cNvPicPr>
+                              <a:picLocks noChangeAspect="1"/>
+                            </pic:cNvPicPr>
+                          </pic:nvPicPr>
+                          <pic:blipFill>
+                            <a:blip r:embed="rId6">
+                              <a:extLst>
+                                <a:ext uri="{28A0092B-C50C-407E-A947-70E740481C1C}">
+                                  <a14:useLocalDpi xmlns:a14="http://schemas.microsoft.com/office/drawing/2010/main" val="0"/>
+                                </a:ext>
+                              </a:extLst>
+                            </a:blip>
+                            <a:stretch>
+                              <a:fillRect/>
+                            </a:stretch>
+                          </pic:blipFill>
+                          <pic:spPr>
+                            <a:xfrm>
+                              <a:off x="809625" y="3571875"/>
+                              <a:ext cx="1438275" cy="266700"/>
+                            </a:xfrm>
+                            <a:prstGeom prst="rect">
+                              <a:avLst/>
+                            </a:prstGeom>
+                          </pic:spPr>
+                        </pic:pic>
+                        <pic:pic xmlns:pic="http://schemas.openxmlformats.org/drawingml/2006/picture">
+                          <pic:nvPicPr>
+                            <pic:cNvPr id="4" name="Picture 4"/>
+                            <pic:cNvPicPr>
+                              <a:picLocks noChangeAspect="1"/>
+                            </pic:cNvPicPr>
+                          </pic:nvPicPr>
+                          <pic:blipFill>
+                            <a:blip r:embed="rId7">
+                              <a:extLst>
+                                <a:ext uri="{28A0092B-C50C-407E-A947-70E740481C1C}">
+                                  <a14:useLocalDpi xmlns:a14="http://schemas.microsoft.com/office/drawing/2010/main" val="0"/>
+                                </a:ext>
+                              </a:extLst>
+                            </a:blip>
+                            <a:stretch>
+                              <a:fillRect/>
+                            </a:stretch>
+                          </pic:blipFill>
+                          <pic:spPr>
+                            <a:xfrm>
+                              <a:off x="781050" y="57150"/>
+                              <a:ext cx="1428750" cy="342900"/>
+                            </a:xfrm>
+                            <a:prstGeom prst="rect">
+                              <a:avLst/>
+                            </a:prstGeom>
+                          </pic:spPr>
+                        </pic:pic>
+                      </wpg:grpSp>
+                      <pic:pic xmlns:pic="http://schemas.openxmlformats.org/drawingml/2006/picture">
+                        <pic:nvPicPr>
+                          <pic:cNvPr id="6" name="Picture 6"/>
+                          <pic:cNvPicPr>
+                            <a:picLocks noChangeAspect="1"/>
+                          </pic:cNvPicPr>
+                        </pic:nvPicPr>
+                        <pic:blipFill>
+                          <a:blip r:embed="rId8">
+                            <a:extLst>
+                              <a:ext uri="{28A0092B-C50C-407E-A947-70E740481C1C}">
+                                <a14:useLocalDpi xmlns:a14="http://schemas.microsoft.com/office/drawing/2010/main" val="0"/>
+                              </a:ext>
+                            </a:extLst>
+                          </a:blip>
+                          <a:stretch>
+                            <a:fillRect/>
+                          </a:stretch>
+                        </pic:blipFill>
+                        <pic:spPr>
+                          <a:xfrm rot="5400000">
+                            <a:off x="-1547813" y="1671638"/>
+                            <a:ext cx="3438525" cy="342900"/>
+                          </a:xfrm>
+                          <a:prstGeom prst="rect">
+                            <a:avLst/>
+                          </a:prstGeom>
+                        </pic:spPr>
+                      </pic:pic>
+                      <pic:pic xmlns:pic="http://schemas.openxmlformats.org/drawingml/2006/picture">
+                        <pic:nvPicPr>
+                          <pic:cNvPr id="7" name="Picture 7"/>
+                          <pic:cNvPicPr>
+                            <a:picLocks noChangeAspect="1"/>
+                          </pic:cNvPicPr>
+                        </pic:nvPicPr>
+                        <pic:blipFill>
+                          <a:blip r:embed="rId9">
+                            <a:extLst>
+                              <a:ext uri="{28A0092B-C50C-407E-A947-70E740481C1C}">
+                                <a14:useLocalDpi xmlns:a14="http://schemas.microsoft.com/office/drawing/2010/main" val="0"/>
+                              </a:ext>
+                            </a:extLst>
+                          </a:blip>
+                          <a:stretch>
+                            <a:fillRect/>
+                          </a:stretch>
+                        </pic:blipFill>
+                        <pic:spPr>
+                          <a:xfrm>
+                            <a:off x="3019425" y="1619250"/>
+                            <a:ext cx="971550" cy="457200"/>
+                          </a:xfrm>
+                          <a:prstGeom prst="rect">
+                            <a:avLst/>
+                          </a:prstGeom>
+                        </pic:spPr>
+                      </pic:pic>
+                    </wpg:wgp>
+                  </a:graphicData>
+                </a:graphic>
+              </wp:anchor>
+            </w:drawing>
+          </mc:Choice>
+          <mc:Fallback>
+            <w:pict>
+              <v:group w14:anchorId="15B12756" id="Group 8" o:spid="_x0000_s1026" style="position:absolute;margin-left:0;margin-top:14.15pt;width:346.4pt;height:302.25pt;z-index:251662336;mso-position-horizontal-relative:margin" coordsize="43992,38385" o:gfxdata="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">
+                <v:group id="Group 5" o:spid="_x0000_s1027" style="position:absolute;left:3333;width:40659;height:38385" coordsize="40659,38385" o:gfxdata="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">
+                  <v:shapetype id="_x0000_t75" coordsize="21600,21600" o:spt="75" o:preferrelative="t" path="m@4@5l@4@11@9@11@9@5xe" filled="f" stroked="f">
+                    <v:stroke joinstyle="miter"/>
+                    <v:formulas>
+                      <v:f eqn="if lineDrawn pixelLineWidth 0"/>
+                      <v:f eqn="sum @0 1 0"/>
+                      <v:f eqn="sum 0 0 @1"/>
+                      <v:f eqn="prod @2 1 2"/>
+                      <v:f eqn="prod @3 21600 pixelWidth"/>
+                      <v:f eqn="prod @3 21600 pixelHeight"/>
+                      <v:f eqn="sum @0 0 1"/>
+                      <v:f eqn="prod @6 1 2"/>
+                      <v:f eqn="prod @7 21600 pixelWidth"/>
+                      <v:f eqn="sum @8 21600 0"/>
+                      <v:f eqn="prod @7 21600 pixelHeight"/>
+                      <v:f eqn="sum @10 21600 0"/>
+                    </v:formulas>
+                    <v:path o:extrusionok="f" gradientshapeok="t" o:connecttype="rect"/>
+                    <o:lock v:ext="edit" aspectratio="t"/>
+                  </v:shapetype>
+                  <v:shape id="Picture 2" o:spid="_x0000_s1028" type="#_x0000_t75" style="position:absolute;width:40659;height:37052;visibility:visible;mso-wrap-style:square" o:gfxdata="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">
+                    <v:imagedata r:id="rId10" o:title=""/>
+                    <v:path arrowok="t"/>
+                  </v:shape>
+                  <v:shape id="Picture 3" o:spid="_x0000_s1029" type="#_x0000_t75" style="position:absolute;left:8096;top:35718;width:14383;height:2667;visibility:visible;mso-wrap-style:square" o:gfxdata="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">
+                    <v:imagedata r:id="rId11" o:title=""/>
+                    <v:path arrowok="t"/>
+                  </v:shape>
+                  <v:shape id="Picture 4" o:spid="_x0000_s1030" type="#_x0000_t75" style="position:absolute;left:7810;top:571;width:14288;height:3429;visibility:visible;mso-wrap-style:square" o:gfxdata="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">
+                    <v:imagedata r:id="rId12" o:title=""/>
+                    <v:path arrowok="t"/>
+                  </v:shape>
+                </v:group>
+                <v:shape id="Picture 6" o:spid="_x0000_s1031" type="#_x0000_t75" style="position:absolute;left:-15478;top:16716;width:34385;height:3429;rotation:90;visibility:visible;mso-wrap-style:square" o:gfxdata="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">
+                  <v:imagedata r:id="rId13" o:title=""/>
+                  <v:path arrowok="t"/>
+                </v:shape>
+                <v:shape id="Picture 7" o:spid="_x0000_s1032" type="#_x0000_t75" style="position:absolute;left:30194;top:16192;width:9715;height:4572;visibility:visible;mso-wrap-style:square" o:gfxdata="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">
+                  <v:imagedata r:id="rId14" o:title=""/>
+                  <v:path arrowok="t"/>
+                </v:shape>
+                <w10:wrap anchorx="margin"/>
+              </v:group>
+            </w:pict>
+          </mc:Fallback>
+        </mc:AlternateContent>
+      </w:r>
+      <w:r>
+        <w:rPr>
+          <w:rFonts w:ascii="Times New Roman" w:eastAsiaTheme="minorEastAsia" w:hAnsi="Times New Roman"/>
+          <w:noProof/>
+          <w:sz w:val="24"/>
+          <w:szCs w:val="24"/>
+        </w:rPr>
+        <w:drawing>
+          <wp:anchor distT="0" distB="0" distL="114300" distR="114300" simplePos="0" relativeHeight="251663360" behindDoc="0" locked="0" layoutInCell="1" allowOverlap="1">
+            <wp:simplePos x="0" y="0"/>
+            <wp:positionH relativeFrom="margin">
+              <wp:align>right</wp:align>
+            </wp:positionH>
+            <wp:positionV relativeFrom="paragraph">
+              <wp:posOffset>303530</wp:posOffset>
+            </wp:positionV>
+            <wp:extent cx="2152650" cy="1514475"/>
+            <wp:effectExtent l="0" t="0" r="0" b="9525"/>
+            <wp:wrapTopAndBottom/>
+            <wp:docPr id="9" name="Picture 9"/>
+            <wp:cNvGraphicFramePr>
+              <a:graphicFrameLocks xmlns:a="http://schemas.openxmlformats.org/drawingml/2006/main" noChangeAspect="1"/>
+            </wp:cNvGraphicFramePr>
+            <a:graphic xmlns:a="http://schemas.openxmlformats.org/drawingml/2006/main">
+              <a:graphicData uri="http://schemas.openxmlformats.org/drawingml/2006/picture">
+                <pic:pic xmlns:pic="http://schemas.openxmlformats.org/drawingml/2006/picture">
+                  <pic:nvPicPr>
+                    <pic:cNvPr id="9" name="Equations.JPG"/>
+                    <pic:cNvPicPr/>
+                  </pic:nvPicPr>
+                  <pic:blipFill>
+                    <a:blip r:embed="rId15">
+                      <a:extLst>
+                        <a:ext uri="{28A0092B-C50C-407E-A947-70E740481C1C}">
+                          <a14:useLocalDpi xmlns:a14="http://schemas.microsoft.com/office/drawing/2010/main" val="0"/>
+                        </a:ext>
+                      </a:extLst>
+                    </a:blip>
+                    <a:stretch>
+                      <a:fillRect/>
+                    </a:stretch>
+                  </pic:blipFill>
+                  <pic:spPr>
+                    <a:xfrm>
+                      <a:off x="0" y="0"/>
+                      <a:ext cx="2152650" cy="1514475"/>
+                    </a:xfrm>
+                    <a:prstGeom prst="rect">
+                      <a:avLst/>
+                    </a:prstGeom>
+                  </pic:spPr>
+                </pic:pic>
+              </a:graphicData>
+            </a:graphic>
+          </wp:anchor>
+        </w:drawing>
+      </w:r>
+    </w:p>
+    <w:p>
+      <w:pPr>
+        <w:jc w:val="center"/>
+        <w:rPr>
+          <w:rFonts w:ascii="Times New Roman" w:hAnsi="Times New Roman"/>
+          <w:sz w:val="32"/>
+          <w:szCs w:val="24"/>
+        </w:rPr>
+      </w:pPr>
+    </w:p>
+    <w:p>
+      <w:pPr>
+        <w:jc w:val="center"/>
+        <w:rPr>
+          <w:rFonts w:ascii="Times New Roman" w:hAnsi="Times New Roman"/>
+          <w:sz w:val="32"/>
+          <w:szCs w:val="24"/>
+        </w:rPr>
+      </w:pPr>
+    </w:p>
+    <w:p>
+      <w:pPr>
+        <w:jc w:val="center"/>
+        <w:rPr>
+          <w:rFonts w:ascii="Times New Roman" w:hAnsi="Times New Roman"/>
+          <w:sz w:val="32"/>
+          <w:szCs w:val="24"/>
+        </w:rPr>
+      </w:pPr>
+    </w:p>
+    <w:p>
+      <w:pPr>
+        <w:jc w:val="center"/>
+        <w:rPr>
+          <w:rFonts w:ascii="Times New Roman" w:hAnsi="Times New Roman"/>
+          <w:sz w:val="32"/>
+          <w:szCs w:val="24"/>
+        </w:rPr>
+      </w:pPr>
+    </w:p>
+    <w:p>
+      <w:pPr>
+        <w:jc w:val="center"/>
+        <w:rPr>
+          <w:rFonts w:ascii="Times New Roman" w:hAnsi="Times New Roman"/>
+          <w:sz w:val="32"/>
+          <w:szCs w:val="24"/>
+        </w:rPr>
+      </w:pPr>
+    </w:p>
+    <w:p>
+      <w:pPr>
+        <w:jc w:val="center"/>
+        <w:rPr>
+          <w:rFonts w:ascii="Times New Roman" w:hAnsi="Times New Roman"/>
+          <w:sz w:val="32"/>
+          <w:szCs w:val="24"/>
+        </w:rPr>
+      </w:pPr>
+    </w:p>
+    <w:p>
+      <w:pPr>
+        <w:rPr>
+          <w:rFonts w:ascii="Times New Roman" w:eastAsiaTheme="minorEastAsia" w:hAnsi="Times New Roman"/>
+          <w:sz w:val="24"/>
+          <w:szCs w:val="24"/>
+        </w:rPr>
+      </w:pPr>
+      <w:r>
+        <w:rPr>
+          <w:rFonts w:ascii="Times New Roman" w:hAnsi="Times New Roman"/>
+          <w:noProof/>
+          <w:sz w:val="24"/>
+          <w:szCs w:val="24"/>
+        </w:rPr>
+        <w:drawing>
+          <wp:anchor distT="0" distB="0" distL="114300" distR="114300" simplePos="0" relativeHeight="251664384" behindDoc="0" locked="0" layoutInCell="1" allowOverlap="1">
+            <wp:simplePos x="0" y="0"/>
+            <wp:positionH relativeFrom="column">
+              <wp:posOffset>847725</wp:posOffset>
+            </wp:positionH>
+            <wp:positionV relativeFrom="paragraph">
+              <wp:posOffset>253365</wp:posOffset>
+            </wp:positionV>
+            <wp:extent cx="4076700" cy="704850"/>
+            <wp:effectExtent l="0" t="0" r="0" b="0"/>
+            <wp:wrapTopAndBottom/>
+            <wp:docPr id="11" name="Picture 11"/>
+            <wp:cNvGraphicFramePr>
+              <a:graphicFrameLocks xmlns:a="http://schemas.openxmlformats.org/drawingml/2006/main" noChangeAspect="1"/>
+            </wp:cNvGraphicFramePr>
+            <a:graphic xmlns:a="http://schemas.openxmlformats.org/drawingml/2006/main">
+              <a:graphicData uri="http://schemas.openxmlformats.org/drawingml/2006/picture">
+                <pic:pic xmlns:pic="http://schemas.openxmlformats.org/drawingml/2006/picture">
+                  <pic:nvPicPr>
+                    <pic:cNvPr id="11" name="Forcing Function.JPG"/>
+                    <pic:cNvPicPr/>
+                  </pic:nvPicPr>
+                  <pic:blipFill>
+                    <a:blip r:embed="rId16">
+                      <a:extLst>
+                        <a:ext uri="{28A0092B-C50C-407E-A947-70E740481C1C}">
+                          <a14:useLocalDpi xmlns:a14="http://schemas.microsoft.com/office/drawing/2010/main" val="0"/>
+                        </a:ext>
+                      </a:extLst>
+                    </a:blip>
+                    <a:stretch>
+                      <a:fillRect/>
+                    </a:stretch>
+                  </pic:blipFill>
+                  <pic:spPr>
+                    <a:xfrm>
+                      <a:off x="0" y="0"/>
+                      <a:ext cx="4076700" cy="704850"/>
+                    </a:xfrm>
+                    <a:prstGeom prst="rect">
+                      <a:avLst/>
+                    </a:prstGeom>
+                  </pic:spPr>
+                </pic:pic>
+              </a:graphicData>
+            </a:graphic>
+          </wp:anchor>
+        </w:drawing>
+      </w:r>
+    </w:p>
+    <w:p>
+      <w:pPr>
+        <w:rPr>
+          <w:rFonts w:ascii="Times New Roman" w:eastAsiaTheme="minorEastAsia" w:hAnsi="Times New Roman"/>
+          <w:sz w:val="24"/>
+          <w:szCs w:val="24"/>
+        </w:rPr>
+      </w:pPr>
+      <w:r>
+        <w:rPr>
+          <w:rFonts w:ascii="Times New Roman" w:hAnsi="Times New Roman"/>
+          <w:b/>
+          <w:sz w:val="36"/>
+          <w:szCs w:val="24"/>
+        </w:rPr>
+        <w:lastRenderedPageBreak/>
+        <w:t>Discretized Version of the Equation</w:t>
+      </w:r>
+    </w:p>
+    <w:p>
+      <w:pPr>
+        <w:spacing w:before="120" w:after="120" w:line="360" w:lineRule="auto"/>
+        <w:rPr>
+          <w:rFonts w:ascii="Times New Roman" w:hAnsi="Times New Roman"/>
+          <w:sz w:val="24"/>
+          <w:szCs w:val="24"/>
+        </w:rPr>
+      </w:pPr>
+      <w:r>
+        <w:rPr>
+          <w:rFonts w:ascii="Times New Roman" w:hAnsi="Times New Roman"/>
+          <w:sz w:val="24"/>
+          <w:szCs w:val="24"/>
+        </w:rPr>
+        <w:t xml:space="preserve">The partial derivatives in the PDE are approximated by linear combinations of function values at the grid points. The second-order center difference approximation is applied to both the x and y </w:t>
+      </w:r>
+      <w:r>
+        <w:rPr>
+          <w:rFonts w:ascii="Times New Roman" w:hAnsi="Times New Roman"/>
+          <w:sz w:val="24"/>
+          <w:szCs w:val="24"/>
+        </w:rPr>
+        <w:t xml:space="preserve">second </w:t>
+      </w:r>
+      <w:r>
+        <w:rPr>
+          <w:rFonts w:ascii="Times New Roman" w:hAnsi="Times New Roman"/>
+          <w:sz w:val="24"/>
+          <w:szCs w:val="24"/>
+        </w:rPr>
+        <w:t>derivatives at all points in the mesh.</w:t>
+      </w:r>
+    </w:p>
+    <w:p>
+      <w:pPr>
+        <w:spacing w:before="120" w:after="120" w:line="360" w:lineRule="auto"/>
+        <w:jc w:val="center"/>
+        <w:rPr>
+          <w:rFonts w:ascii="Times New Roman" w:hAnsi="Times New Roman"/>
+          <w:sz w:val="24"/>
+          <w:szCs w:val="24"/>
+        </w:rPr>
+      </w:pPr>
+      <w:r>
+        <w:rPr>
+          <w:rFonts w:ascii="Times New Roman" w:hAnsi="Times New Roman"/>
+          <w:noProof/>
+          <w:sz w:val="24"/>
+          <w:szCs w:val="24"/>
+        </w:rPr>
+        <w:drawing>
+          <wp:inline distT="0" distB="0" distL="0" distR="0">
+            <wp:extent cx="2933700" cy="857250"/>
+            <wp:effectExtent l="0" t="0" r="0" b="0"/>
+            <wp:docPr id="10" name="Picture 10"/>
+            <wp:cNvGraphicFramePr>
+              <a:graphicFrameLocks xmlns:a="http://schemas.openxmlformats.org/drawingml/2006/main" noChangeAspect="1"/>
+            </wp:cNvGraphicFramePr>
+            <a:graphic xmlns:a="http://schemas.openxmlformats.org/drawingml/2006/main">
+              <a:graphicData uri="http://schemas.openxmlformats.org/drawingml/2006/picture">
+                <pic:pic xmlns:pic="http://schemas.openxmlformats.org/drawingml/2006/picture">
+                  <pic:nvPicPr>
+                    <pic:cNvPr id="10" name="Central Difference.JPG"/>
+                    <pic:cNvPicPr/>
+                  </pic:nvPicPr>
+                  <pic:blipFill>
+                    <a:blip r:embed="rId17">
+                      <a:extLst>
+                        <a:ext uri="{28A0092B-C50C-407E-A947-70E740481C1C}">
+                          <a14:useLocalDpi xmlns:a14="http://schemas.microsoft.com/office/drawing/2010/main" val="0"/>
+                        </a:ext>
+                      </a:extLst>
+                    </a:blip>
+                    <a:stretch>
+                      <a:fillRect/>
+                    </a:stretch>
+                  </pic:blipFill>
+                  <pic:spPr>
+                    <a:xfrm>
+                      <a:off x="0" y="0"/>
+                      <a:ext cx="2933700" cy="857250"/>
+                    </a:xfrm>
+                    <a:prstGeom prst="rect">
+                      <a:avLst/>
+                    </a:prstGeom>
+                  </pic:spPr>
+                </pic:pic>
+              </a:graphicData>
+            </a:graphic>
+          </wp:inline>
+        </w:drawing>
+      </w:r>
+    </w:p>
+    <w:p>
+      <w:pPr>
+        <w:spacing w:before="120" w:after="120" w:line="360" w:lineRule="auto"/>
+        <w:rPr>
+          <w:rFonts w:ascii="Times New Roman" w:hAnsi="Times New Roman"/>
+          <w:sz w:val="24"/>
+          <w:szCs w:val="24"/>
+        </w:rPr>
+      </w:pPr>
+      <w:r>
+        <w:rPr>
+          <w:rFonts w:ascii="Times New Roman" w:hAnsi="Times New Roman"/>
+          <w:sz w:val="24"/>
+          <w:szCs w:val="24"/>
+        </w:rPr>
+        <w:t xml:space="preserve">As a result, the approximated x and y second derivatives of u at a given mesh point (i, j) are given below through the evaluation of u at (i+1, j), (i-1, j), (i, j+1), and (i, j-1). </w:t>
+      </w:r>
+    </w:p>
+    <w:p>
+      <w:pPr>
+        <w:spacing w:before="120" w:after="120" w:line="360" w:lineRule="auto"/>
+        <w:jc w:val="center"/>
+        <w:rPr>
+          <w:rFonts w:ascii="Times New Roman" w:eastAsiaTheme="minorEastAsia" w:hAnsi="Times New Roman"/>
+          <w:sz w:val="32"/>
+          <w:szCs w:val="32"/>
+        </w:rPr>
+      </w:pPr>
       <m:oMathPara>
-        <m:oMathParaPr>
-          <m:jc m:val="left"/>
-        </m:oMathParaPr>
         <m:oMath>
-          <m:r>
-            <w:rPr>
-              <w:rFonts w:ascii="Cambria Math" w:hAnsi="Cambria Math"/>
-              <w:sz w:val="24"/>
-              <w:szCs w:val="24"/>
-            </w:rPr>
-            <m:t>u</m:t>
-          </m:r>
-          <m:d>
-            <m:dPr>
+          <m:f>
+            <m:fPr>
               <m:ctrlPr>
                 <w:rPr>
                   <w:rFonts w:ascii="Cambria Math" w:hAnsi="Cambria Math"/>
                   <w:i/>
-                  <w:sz w:val="24"/>
-                  <w:szCs w:val="24"/>
+                  <w:sz w:val="32"/>
+                  <w:szCs w:val="32"/>
                 </w:rPr>
               </m:ctrlPr>
-            </m:dPr>
-            <m:e>
+            </m:fPr>
+            <m:num>
+              <m:sSub>
+                <m:sSubPr>
+                  <m:ctrlPr>
+                    <w:rPr>
+                      <w:rFonts w:ascii="Cambria Math" w:hAnsi="Cambria Math"/>
+                      <w:i/>
+                      <w:sz w:val="32"/>
+                      <w:szCs w:val="32"/>
+                    </w:rPr>
+                  </m:ctrlPr>
+                </m:sSubPr>
+                <m:e>
+                  <m:r>
+                    <w:rPr>
+                      <w:rFonts w:ascii="Cambria Math" w:hAnsi="Cambria Math"/>
+                      <w:sz w:val="32"/>
+                      <w:szCs w:val="32"/>
+                    </w:rPr>
+                    <m:t>u</m:t>
+                  </m:r>
+                </m:e>
+                <m:sub>
+                  <m:r>
+                    <w:rPr>
+                      <w:rFonts w:ascii="Cambria Math" w:hAnsi="Cambria Math"/>
+                      <w:sz w:val="32"/>
+                      <w:szCs w:val="32"/>
+                    </w:rPr>
+                    <m:t>i+1,j</m:t>
+                  </m:r>
+                </m:sub>
+              </m:sSub>
               <m:r>
                 <w:rPr>
                   <w:rFonts w:ascii="Cambria Math" w:hAnsi="Cambria Math"/>
-                  <w:sz w:val="24"/>
-                  <w:szCs w:val="24"/>
-                </w:rPr>
-                <m:t>x,y=</m:t>
+                  <w:sz w:val="32"/>
+                  <w:szCs w:val="32"/>
+                </w:rPr>
+                <m:t>-2</m:t>
               </m:r>
               <m:sSub>
                 <m:sSubPr>
@@ -632,8 +1467,8 @@
                     <w:rPr>
                       <w:rFonts w:ascii="Cambria Math" w:hAnsi="Cambria Math"/>
                       <w:i/>
-                      <w:sz w:val="24"/>
-                      <w:szCs w:val="24"/>
+                      <w:sz w:val="32"/>
+                      <w:szCs w:val="32"/>
                     </w:rPr>
                   </m:ctrlPr>
                 </m:sSubPr>
@@ -641,32 +1476,306 @@
                   <m:r>
                     <w:rPr>
                       <w:rFonts w:ascii="Cambria Math" w:hAnsi="Cambria Math"/>
-                      <w:sz w:val="24"/>
-                      <w:szCs w:val="24"/>
-                    </w:rPr>
-                    <m:t>b</m:t>
+                      <w:sz w:val="32"/>
+                      <w:szCs w:val="32"/>
+                    </w:rPr>
+                    <m:t>u</m:t>
                   </m:r>
                 </m:e>
                 <m:sub>
                   <m:r>
                     <w:rPr>
                       <w:rFonts w:ascii="Cambria Math" w:hAnsi="Cambria Math"/>
-                      <w:sz w:val="24"/>
-                      <w:szCs w:val="24"/>
-                    </w:rPr>
-                    <m:t>y</m:t>
+                      <w:sz w:val="32"/>
+                      <w:szCs w:val="32"/>
+                    </w:rPr>
+                    <m:t>i,j</m:t>
                   </m:r>
                 </m:sub>
               </m:sSub>
-            </m:e>
-          </m:d>
+              <m:r>
+                <w:rPr>
+                  <w:rFonts w:ascii="Cambria Math" w:hAnsi="Cambria Math"/>
+                  <w:sz w:val="32"/>
+                  <w:szCs w:val="32"/>
+                </w:rPr>
+                <m:t>+</m:t>
+              </m:r>
+              <m:sSub>
+                <m:sSubPr>
+                  <m:ctrlPr>
+                    <w:rPr>
+                      <w:rFonts w:ascii="Cambria Math" w:hAnsi="Cambria Math"/>
+                      <w:i/>
+                      <w:sz w:val="32"/>
+                      <w:szCs w:val="32"/>
+                    </w:rPr>
+                  </m:ctrlPr>
+                </m:sSubPr>
+                <m:e>
+                  <m:r>
+                    <w:rPr>
+                      <w:rFonts w:ascii="Cambria Math" w:hAnsi="Cambria Math"/>
+                      <w:sz w:val="32"/>
+                      <w:szCs w:val="32"/>
+                    </w:rPr>
+                    <m:t>u</m:t>
+                  </m:r>
+                </m:e>
+                <m:sub>
+                  <m:r>
+                    <w:rPr>
+                      <w:rFonts w:ascii="Cambria Math" w:hAnsi="Cambria Math"/>
+                      <w:sz w:val="32"/>
+                      <w:szCs w:val="32"/>
+                    </w:rPr>
+                    <m:t>i</m:t>
+                  </m:r>
+                  <m:r>
+                    <w:rPr>
+                      <w:rFonts w:ascii="Cambria Math" w:hAnsi="Cambria Math"/>
+                      <w:sz w:val="32"/>
+                      <w:szCs w:val="32"/>
+                    </w:rPr>
+                    <m:t>-</m:t>
+                  </m:r>
+                  <m:r>
+                    <w:rPr>
+                      <w:rFonts w:ascii="Cambria Math" w:hAnsi="Cambria Math"/>
+                      <w:sz w:val="32"/>
+                      <w:szCs w:val="32"/>
+                    </w:rPr>
+                    <m:t>1,j</m:t>
+                  </m:r>
+                </m:sub>
+              </m:sSub>
+            </m:num>
+            <m:den>
+              <m:sSup>
+                <m:sSupPr>
+                  <m:ctrlPr>
+                    <w:rPr>
+                      <w:rFonts w:ascii="Cambria Math" w:hAnsi="Cambria Math"/>
+                      <w:i/>
+                      <w:sz w:val="32"/>
+                      <w:szCs w:val="32"/>
+                    </w:rPr>
+                  </m:ctrlPr>
+                </m:sSupPr>
+                <m:e>
+                  <m:r>
+                    <w:rPr>
+                      <w:rFonts w:ascii="Cambria Math" w:hAnsi="Cambria Math"/>
+                      <w:sz w:val="32"/>
+                      <w:szCs w:val="32"/>
+                    </w:rPr>
+                    <m:t>∆x</m:t>
+                  </m:r>
+                </m:e>
+                <m:sup>
+                  <m:r>
+                    <w:rPr>
+                      <w:rFonts w:ascii="Cambria Math" w:hAnsi="Cambria Math"/>
+                      <w:sz w:val="32"/>
+                      <w:szCs w:val="32"/>
+                    </w:rPr>
+                    <m:t>2</m:t>
+                  </m:r>
+                </m:sup>
+              </m:sSup>
+            </m:den>
+          </m:f>
           <m:r>
             <w:rPr>
               <w:rFonts w:ascii="Cambria Math" w:hAnsi="Cambria Math"/>
-              <w:sz w:val="24"/>
-              <w:szCs w:val="24"/>
+              <w:sz w:val="32"/>
+              <w:szCs w:val="32"/>
             </w:rPr>
-            <m:t>=</m:t>
+            <m:t>+</m:t>
+          </m:r>
+          <m:f>
+            <m:fPr>
+              <m:ctrlPr>
+                <w:rPr>
+                  <w:rFonts w:ascii="Cambria Math" w:hAnsi="Cambria Math"/>
+                  <w:i/>
+                  <w:sz w:val="32"/>
+                  <w:szCs w:val="32"/>
+                </w:rPr>
+              </m:ctrlPr>
+            </m:fPr>
+            <m:num>
+              <m:sSub>
+                <m:sSubPr>
+                  <m:ctrlPr>
+                    <w:rPr>
+                      <w:rFonts w:ascii="Cambria Math" w:hAnsi="Cambria Math"/>
+                      <w:i/>
+                      <w:sz w:val="32"/>
+                      <w:szCs w:val="32"/>
+                    </w:rPr>
+                  </m:ctrlPr>
+                </m:sSubPr>
+                <m:e>
+                  <m:r>
+                    <w:rPr>
+                      <w:rFonts w:ascii="Cambria Math" w:hAnsi="Cambria Math"/>
+                      <w:sz w:val="32"/>
+                      <w:szCs w:val="32"/>
+                    </w:rPr>
+                    <m:t>u</m:t>
+                  </m:r>
+                </m:e>
+                <m:sub>
+                  <m:r>
+                    <w:rPr>
+                      <w:rFonts w:ascii="Cambria Math" w:hAnsi="Cambria Math"/>
+                      <w:sz w:val="32"/>
+                      <w:szCs w:val="32"/>
+                    </w:rPr>
+                    <m:t>i,j</m:t>
+                  </m:r>
+                  <m:r>
+                    <w:rPr>
+                      <w:rFonts w:ascii="Cambria Math" w:hAnsi="Cambria Math"/>
+                      <w:sz w:val="32"/>
+                      <w:szCs w:val="32"/>
+                    </w:rPr>
+                    <m:t>+1</m:t>
+                  </m:r>
+                </m:sub>
+              </m:sSub>
+              <m:r>
+                <w:rPr>
+                  <w:rFonts w:ascii="Cambria Math" w:hAnsi="Cambria Math"/>
+                  <w:sz w:val="32"/>
+                  <w:szCs w:val="32"/>
+                </w:rPr>
+                <m:t>-2</m:t>
+              </m:r>
+              <m:sSub>
+                <m:sSubPr>
+                  <m:ctrlPr>
+                    <w:rPr>
+                      <w:rFonts w:ascii="Cambria Math" w:hAnsi="Cambria Math"/>
+                      <w:i/>
+                      <w:sz w:val="32"/>
+                      <w:szCs w:val="32"/>
+                    </w:rPr>
+                  </m:ctrlPr>
+                </m:sSubPr>
+                <m:e>
+                  <m:r>
+                    <w:rPr>
+                      <w:rFonts w:ascii="Cambria Math" w:hAnsi="Cambria Math"/>
+                      <w:sz w:val="32"/>
+                      <w:szCs w:val="32"/>
+                    </w:rPr>
+                    <m:t>u</m:t>
+                  </m:r>
+                </m:e>
+                <m:sub>
+                  <m:r>
+                    <w:rPr>
+                      <w:rFonts w:ascii="Cambria Math" w:hAnsi="Cambria Math"/>
+                      <w:sz w:val="32"/>
+                      <w:szCs w:val="32"/>
+                    </w:rPr>
+                    <m:t>i,j</m:t>
+                  </m:r>
+                </m:sub>
+              </m:sSub>
+              <m:r>
+                <w:rPr>
+                  <w:rFonts w:ascii="Cambria Math" w:hAnsi="Cambria Math"/>
+                  <w:sz w:val="32"/>
+                  <w:szCs w:val="32"/>
+                </w:rPr>
+                <m:t>+</m:t>
+              </m:r>
+              <m:sSub>
+                <m:sSubPr>
+                  <m:ctrlPr>
+                    <w:rPr>
+                      <w:rFonts w:ascii="Cambria Math" w:hAnsi="Cambria Math"/>
+                      <w:i/>
+                      <w:sz w:val="32"/>
+                      <w:szCs w:val="32"/>
+                    </w:rPr>
+                  </m:ctrlPr>
+                </m:sSubPr>
+                <m:e>
+                  <m:r>
+                    <w:rPr>
+                      <w:rFonts w:ascii="Cambria Math" w:hAnsi="Cambria Math"/>
+                      <w:sz w:val="32"/>
+                      <w:szCs w:val="32"/>
+                    </w:rPr>
+                    <m:t>u</m:t>
+                  </m:r>
+                </m:e>
+                <m:sub>
+                  <m:r>
+                    <w:rPr>
+                      <w:rFonts w:ascii="Cambria Math" w:hAnsi="Cambria Math"/>
+                      <w:sz w:val="32"/>
+                      <w:szCs w:val="32"/>
+                    </w:rPr>
+                    <m:t>i,j</m:t>
+                  </m:r>
+                  <m:r>
+                    <w:rPr>
+                      <w:rFonts w:ascii="Cambria Math" w:hAnsi="Cambria Math"/>
+                      <w:sz w:val="32"/>
+                      <w:szCs w:val="32"/>
+                    </w:rPr>
+                    <m:t>-1</m:t>
+                  </m:r>
+                </m:sub>
+              </m:sSub>
+            </m:num>
+            <m:den>
+              <m:sSup>
+                <m:sSupPr>
+                  <m:ctrlPr>
+                    <w:rPr>
+                      <w:rFonts w:ascii="Cambria Math" w:hAnsi="Cambria Math"/>
+                      <w:i/>
+                      <w:sz w:val="32"/>
+                      <w:szCs w:val="32"/>
+                    </w:rPr>
+                  </m:ctrlPr>
+                </m:sSupPr>
+                <m:e>
+                  <m:r>
+                    <w:rPr>
+                      <w:rFonts w:ascii="Cambria Math" w:hAnsi="Cambria Math"/>
+                      <w:sz w:val="32"/>
+                      <w:szCs w:val="32"/>
+                    </w:rPr>
+                    <m:t>∆y</m:t>
+                  </m:r>
+                </m:e>
+                <m:sup>
+                  <m:r>
+                    <w:rPr>
+                      <w:rFonts w:ascii="Cambria Math" w:hAnsi="Cambria Math"/>
+                      <w:sz w:val="32"/>
+                      <w:szCs w:val="32"/>
+                    </w:rPr>
+                    <m:t>2</m:t>
+                  </m:r>
+                </m:sup>
+              </m:sSup>
+            </m:den>
+          </m:f>
+          <m:r>
+            <w:rPr>
+              <w:rFonts w:ascii="Cambria Math" w:hAnsi="Cambria Math"/>
+              <w:sz w:val="32"/>
+              <w:szCs w:val="32"/>
+            </w:rPr>
+            <m:t>=-</m:t>
           </m:r>
           <m:sSub>
             <m:sSubPr>
@@ -674,8 +1783,8 @@
                 <w:rPr>
                   <w:rFonts w:ascii="Cambria Math" w:hAnsi="Cambria Math"/>
                   <w:i/>
-                  <w:sz w:val="24"/>
-                  <w:szCs w:val="24"/>
+                  <w:sz w:val="32"/>
+                  <w:szCs w:val="32"/>
                 </w:rPr>
               </m:ctrlPr>
             </m:sSubPr>
@@ -683,88 +1792,584 @@
               <m:r>
                 <w:rPr>
                   <w:rFonts w:ascii="Cambria Math" w:hAnsi="Cambria Math"/>
-                  <w:sz w:val="24"/>
-                  <w:szCs w:val="24"/>
-                </w:rPr>
-                <m:t>f</m:t>
+                  <w:sz w:val="32"/>
+                  <w:szCs w:val="32"/>
+                </w:rPr>
+                <m:t>F</m:t>
               </m:r>
             </m:e>
             <m:sub>
               <m:r>
                 <w:rPr>
                   <w:rFonts w:ascii="Cambria Math" w:hAnsi="Cambria Math"/>
-                  <w:sz w:val="24"/>
+                  <w:sz w:val="32"/>
+                  <w:szCs w:val="32"/>
+                </w:rPr>
+                <m:t>i,j</m:t>
+              </m:r>
+            </m:sub>
+          </m:sSub>
+        </m:oMath>
+      </m:oMathPara>
+    </w:p>
+    <w:p>
+      <w:pPr>
+        <w:spacing w:before="120" w:after="120" w:line="360" w:lineRule="auto"/>
+        <w:rPr>
+          <w:rFonts w:ascii="Times New Roman" w:hAnsi="Times New Roman"/>
+          <w:sz w:val="32"/>
+          <w:szCs w:val="32"/>
+        </w:rPr>
+      </w:pPr>
+      <w:r>
+        <w:rPr>
+          <w:rFonts w:ascii="Times New Roman" w:eastAsiaTheme="minorEastAsia" w:hAnsi="Times New Roman"/>
+          <w:sz w:val="24"/>
+          <w:szCs w:val="24"/>
+        </w:rPr>
+        <w:t>After rearranging the above equation, t</w:t>
+      </w:r>
+      <w:r>
+        <w:rPr>
+          <w:rFonts w:ascii="Times New Roman" w:eastAsiaTheme="minorEastAsia" w:hAnsi="Times New Roman"/>
+          <w:sz w:val="24"/>
+          <w:szCs w:val="24"/>
+        </w:rPr>
+        <w:t>he discretized Poisson equation is,</w:t>
+      </w:r>
+    </w:p>
+    <w:p>
+      <w:pPr>
+        <w:spacing w:before="120" w:after="120" w:line="360" w:lineRule="auto"/>
+        <w:rPr>
+          <w:rFonts w:ascii="Times New Roman" w:eastAsiaTheme="minorEastAsia" w:hAnsi="Times New Roman"/>
+          <w:sz w:val="32"/>
+          <w:szCs w:val="24"/>
+        </w:rPr>
+      </w:pPr>
+      <m:oMathPara>
+        <m:oMath>
+          <m:sSub>
+            <m:sSubPr>
+              <m:ctrlPr>
+                <w:rPr>
+                  <w:rFonts w:ascii="Cambria Math" w:hAnsi="Cambria Math"/>
+                  <w:i/>
+                  <w:sz w:val="32"/>
                   <w:szCs w:val="24"/>
                 </w:rPr>
-                <m:t>b</m:t>
+              </m:ctrlPr>
+            </m:sSubPr>
+            <m:e>
+              <m:r>
+                <w:rPr>
+                  <w:rFonts w:ascii="Cambria Math" w:hAnsi="Cambria Math"/>
+                  <w:sz w:val="32"/>
+                  <w:szCs w:val="24"/>
+                </w:rPr>
+                <m:t>u</m:t>
+              </m:r>
+            </m:e>
+            <m:sub>
+              <m:r>
+                <w:rPr>
+                  <w:rFonts w:ascii="Cambria Math" w:hAnsi="Cambria Math"/>
+                  <w:sz w:val="32"/>
+                  <w:szCs w:val="24"/>
+                </w:rPr>
+                <m:t>i+1,j</m:t>
               </m:r>
             </m:sub>
           </m:sSub>
           <m:r>
             <w:rPr>
               <w:rFonts w:ascii="Cambria Math" w:hAnsi="Cambria Math"/>
-              <w:sz w:val="24"/>
+              <w:sz w:val="32"/>
               <w:szCs w:val="24"/>
             </w:rPr>
-            <m:t>(x</m:t>
+            <m:t>+</m:t>
           </m:r>
+          <m:sSub>
+            <m:sSubPr>
+              <m:ctrlPr>
+                <w:rPr>
+                  <w:rFonts w:ascii="Cambria Math" w:hAnsi="Cambria Math"/>
+                  <w:i/>
+                  <w:sz w:val="32"/>
+                  <w:szCs w:val="24"/>
+                </w:rPr>
+              </m:ctrlPr>
+            </m:sSubPr>
+            <m:e>
+              <m:r>
+                <w:rPr>
+                  <w:rFonts w:ascii="Cambria Math" w:hAnsi="Cambria Math"/>
+                  <w:sz w:val="32"/>
+                  <w:szCs w:val="24"/>
+                </w:rPr>
+                <m:t>u</m:t>
+              </m:r>
+            </m:e>
+            <m:sub>
+              <m:r>
+                <w:rPr>
+                  <w:rFonts w:ascii="Cambria Math" w:hAnsi="Cambria Math"/>
+                  <w:sz w:val="32"/>
+                  <w:szCs w:val="24"/>
+                </w:rPr>
+                <m:t>i</m:t>
+              </m:r>
+              <m:r>
+                <w:rPr>
+                  <w:rFonts w:ascii="Cambria Math" w:hAnsi="Cambria Math"/>
+                  <w:sz w:val="32"/>
+                  <w:szCs w:val="24"/>
+                </w:rPr>
+                <m:t>-</m:t>
+              </m:r>
+              <m:r>
+                <w:rPr>
+                  <w:rFonts w:ascii="Cambria Math" w:hAnsi="Cambria Math"/>
+                  <w:sz w:val="32"/>
+                  <w:szCs w:val="24"/>
+                </w:rPr>
+                <m:t>1,j</m:t>
+              </m:r>
+            </m:sub>
+          </m:sSub>
           <m:r>
             <w:rPr>
               <w:rFonts w:ascii="Cambria Math" w:hAnsi="Cambria Math"/>
-              <w:sz w:val="24"/>
+              <w:sz w:val="32"/>
               <w:szCs w:val="24"/>
             </w:rPr>
-            <m:t>)</m:t>
+            <m:t>+</m:t>
           </m:r>
+          <m:sSub>
+            <m:sSubPr>
+              <m:ctrlPr>
+                <w:rPr>
+                  <w:rFonts w:ascii="Cambria Math" w:hAnsi="Cambria Math"/>
+                  <w:i/>
+                  <w:sz w:val="32"/>
+                  <w:szCs w:val="24"/>
+                </w:rPr>
+              </m:ctrlPr>
+            </m:sSubPr>
+            <m:e>
+              <m:r>
+                <w:rPr>
+                  <w:rFonts w:ascii="Cambria Math" w:hAnsi="Cambria Math"/>
+                  <w:sz w:val="32"/>
+                  <w:szCs w:val="24"/>
+                </w:rPr>
+                <m:t>u</m:t>
+              </m:r>
+            </m:e>
+            <m:sub>
+              <m:r>
+                <w:rPr>
+                  <w:rFonts w:ascii="Cambria Math" w:hAnsi="Cambria Math"/>
+                  <w:sz w:val="32"/>
+                  <w:szCs w:val="24"/>
+                </w:rPr>
+                <m:t>i,j</m:t>
+              </m:r>
+              <m:r>
+                <w:rPr>
+                  <w:rFonts w:ascii="Cambria Math" w:hAnsi="Cambria Math"/>
+                  <w:sz w:val="32"/>
+                  <w:szCs w:val="24"/>
+                </w:rPr>
+                <m:t>+1</m:t>
+              </m:r>
+            </m:sub>
+          </m:sSub>
+          <m:r>
+            <w:rPr>
+              <w:rFonts w:ascii="Cambria Math" w:hAnsi="Cambria Math"/>
+              <w:sz w:val="32"/>
+              <w:szCs w:val="24"/>
+            </w:rPr>
+            <m:t>+</m:t>
+          </m:r>
+          <m:sSub>
+            <m:sSubPr>
+              <m:ctrlPr>
+                <w:rPr>
+                  <w:rFonts w:ascii="Cambria Math" w:hAnsi="Cambria Math"/>
+                  <w:i/>
+                  <w:sz w:val="32"/>
+                  <w:szCs w:val="24"/>
+                </w:rPr>
+              </m:ctrlPr>
+            </m:sSubPr>
+            <m:e>
+              <m:r>
+                <w:rPr>
+                  <w:rFonts w:ascii="Cambria Math" w:hAnsi="Cambria Math"/>
+                  <w:sz w:val="32"/>
+                  <w:szCs w:val="24"/>
+                </w:rPr>
+                <m:t>u</m:t>
+              </m:r>
+            </m:e>
+            <m:sub>
+              <m:r>
+                <w:rPr>
+                  <w:rFonts w:ascii="Cambria Math" w:hAnsi="Cambria Math"/>
+                  <w:sz w:val="32"/>
+                  <w:szCs w:val="24"/>
+                </w:rPr>
+                <m:t>i,j</m:t>
+              </m:r>
+              <m:r>
+                <w:rPr>
+                  <w:rFonts w:ascii="Cambria Math" w:hAnsi="Cambria Math"/>
+                  <w:sz w:val="32"/>
+                  <w:szCs w:val="24"/>
+                </w:rPr>
+                <m:t>-1</m:t>
+              </m:r>
+            </m:sub>
+          </m:sSub>
+          <m:r>
+            <w:rPr>
+              <w:rFonts w:ascii="Cambria Math" w:hAnsi="Cambria Math"/>
+              <w:sz w:val="32"/>
+              <w:szCs w:val="24"/>
+            </w:rPr>
+            <m:t>-4*</m:t>
+          </m:r>
+          <m:sSub>
+            <m:sSubPr>
+              <m:ctrlPr>
+                <w:rPr>
+                  <w:rFonts w:ascii="Cambria Math" w:hAnsi="Cambria Math"/>
+                  <w:i/>
+                  <w:sz w:val="32"/>
+                  <w:szCs w:val="24"/>
+                </w:rPr>
+              </m:ctrlPr>
+            </m:sSubPr>
+            <m:e>
+              <m:r>
+                <w:rPr>
+                  <w:rFonts w:ascii="Cambria Math" w:hAnsi="Cambria Math"/>
+                  <w:sz w:val="32"/>
+                  <w:szCs w:val="24"/>
+                </w:rPr>
+                <m:t>u</m:t>
+              </m:r>
+            </m:e>
+            <m:sub>
+              <m:r>
+                <w:rPr>
+                  <w:rFonts w:ascii="Cambria Math" w:hAnsi="Cambria Math"/>
+                  <w:sz w:val="32"/>
+                  <w:szCs w:val="24"/>
+                </w:rPr>
+                <m:t>i,j</m:t>
+              </m:r>
+            </m:sub>
+          </m:sSub>
+          <m:r>
+            <w:rPr>
+              <w:rFonts w:ascii="Cambria Math" w:hAnsi="Cambria Math"/>
+              <w:sz w:val="32"/>
+              <w:szCs w:val="24"/>
+            </w:rPr>
+            <m:t>=-</m:t>
+          </m:r>
+          <m:sSub>
+            <m:sSubPr>
+              <m:ctrlPr>
+                <w:rPr>
+                  <w:rFonts w:ascii="Cambria Math" w:hAnsi="Cambria Math"/>
+                  <w:i/>
+                  <w:sz w:val="32"/>
+                  <w:szCs w:val="24"/>
+                </w:rPr>
+              </m:ctrlPr>
+            </m:sSubPr>
+            <m:e>
+              <m:r>
+                <w:rPr>
+                  <w:rFonts w:ascii="Cambria Math" w:hAnsi="Cambria Math"/>
+                  <w:sz w:val="32"/>
+                  <w:szCs w:val="24"/>
+                </w:rPr>
+                <m:t>F</m:t>
+              </m:r>
+            </m:e>
+            <m:sub>
+              <m:r>
+                <w:rPr>
+                  <w:rFonts w:ascii="Cambria Math" w:hAnsi="Cambria Math"/>
+                  <w:sz w:val="32"/>
+                  <w:szCs w:val="24"/>
+                </w:rPr>
+                <m:t>i,j</m:t>
+              </m:r>
+            </m:sub>
+          </m:sSub>
+          <m:r>
+            <w:rPr>
+              <w:rFonts w:ascii="Cambria Math" w:hAnsi="Cambria Math"/>
+              <w:sz w:val="32"/>
+              <w:szCs w:val="24"/>
+            </w:rPr>
+            <m:t>*</m:t>
+          </m:r>
+          <m:sSup>
+            <m:sSupPr>
+              <m:ctrlPr>
+                <w:rPr>
+                  <w:rFonts w:ascii="Cambria Math" w:hAnsi="Cambria Math"/>
+                  <w:i/>
+                  <w:sz w:val="32"/>
+                  <w:szCs w:val="24"/>
+                </w:rPr>
+              </m:ctrlPr>
+            </m:sSupPr>
+            <m:e>
+              <m:r>
+                <w:rPr>
+                  <w:rFonts w:ascii="Cambria Math" w:hAnsi="Cambria Math"/>
+                  <w:sz w:val="32"/>
+                  <w:szCs w:val="24"/>
+                </w:rPr>
+                <m:t>h</m:t>
+              </m:r>
+            </m:e>
+            <m:sup>
+              <m:r>
+                <w:rPr>
+                  <w:rFonts w:ascii="Cambria Math" w:hAnsi="Cambria Math"/>
+                  <w:sz w:val="32"/>
+                  <w:szCs w:val="24"/>
+                </w:rPr>
+                <m:t>2</m:t>
+              </m:r>
+            </m:sup>
+          </m:sSup>
         </m:oMath>
       </m:oMathPara>
     </w:p>
     <w:p>
       <w:pPr>
-        <w:jc w:val="center"/>
-        <w:rPr>
-          <w:rFonts w:ascii="Times New Roman" w:hAnsi="Times New Roman"/>
+        <w:spacing w:before="120" w:after="120" w:line="360" w:lineRule="auto"/>
+        <w:rPr>
+          <w:rFonts w:ascii="Times New Roman" w:hAnsi="Times New Roman"/>
+          <w:sz w:val="24"/>
+          <w:szCs w:val="24"/>
+        </w:rPr>
+      </w:pPr>
+      <w:r>
+        <w:rPr>
+          <w:rFonts w:ascii="Times New Roman" w:hAnsi="Times New Roman"/>
+          <w:sz w:val="24"/>
+          <w:szCs w:val="24"/>
+        </w:rPr>
+        <w:t xml:space="preserve">Where </w:t>
+      </w:r>
+      <w:r>
+        <w:rPr>
+          <w:rFonts w:ascii="Times New Roman" w:hAnsi="Times New Roman" w:cs="Times New Roman"/>
+          <w:sz w:val="24"/>
+          <w:szCs w:val="24"/>
+        </w:rPr>
+        <w:t>∆</w:t>
+      </w:r>
+      <w:r>
+        <w:rPr>
+          <w:rFonts w:ascii="Times New Roman" w:hAnsi="Times New Roman"/>
+          <w:sz w:val="24"/>
+          <w:szCs w:val="24"/>
+        </w:rPr>
+        <w:t>x=</w:t>
+      </w:r>
+      <w:r>
+        <w:rPr>
+          <w:rFonts w:ascii="Times New Roman" w:hAnsi="Times New Roman" w:cs="Times New Roman"/>
+          <w:sz w:val="24"/>
+          <w:szCs w:val="24"/>
+        </w:rPr>
+        <w:t>∆</w:t>
+      </w:r>
+      <w:r>
+        <w:rPr>
+          <w:rFonts w:ascii="Times New Roman" w:hAnsi="Times New Roman"/>
+          <w:sz w:val="24"/>
+          <w:szCs w:val="24"/>
+        </w:rPr>
+        <w:t>y=</w:t>
+      </w:r>
+      <w:r>
+        <w:rPr>
+          <w:rFonts w:ascii="Times New Roman" w:hAnsi="Times New Roman"/>
+          <w:sz w:val="24"/>
+          <w:szCs w:val="24"/>
+        </w:rPr>
+        <w:t>h is the grid spacing between nodes.</w:t>
+      </w:r>
+      <w:r>
+        <w:rPr>
+          <w:rFonts w:ascii="Times New Roman" w:hAnsi="Times New Roman"/>
+          <w:sz w:val="24"/>
+          <w:szCs w:val="24"/>
+        </w:rPr>
+        <w:t xml:space="preserve"> </w:t>
+      </w:r>
+      <w:r>
+        <w:rPr>
+          <w:rFonts w:ascii="Times New Roman" w:hAnsi="Times New Roman"/>
+          <w:sz w:val="24"/>
+          <w:szCs w:val="24"/>
+        </w:rPr>
+        <w:t>This equation will be rearranged for u</w:t>
+      </w:r>
+      <w:r>
+        <w:rPr>
+          <w:rFonts w:ascii="Times New Roman" w:hAnsi="Times New Roman"/>
+          <w:sz w:val="24"/>
+          <w:szCs w:val="24"/>
+          <w:vertAlign w:val="subscript"/>
+        </w:rPr>
+        <w:t>i</w:t>
+      </w:r>
+      <w:proofErr w:type="gramStart"/>
+      <w:r>
+        <w:rPr>
+          <w:rFonts w:ascii="Times New Roman" w:hAnsi="Times New Roman"/>
+          <w:sz w:val="24"/>
+          <w:szCs w:val="24"/>
+          <w:vertAlign w:val="subscript"/>
+        </w:rPr>
+        <w:t>,j</w:t>
+      </w:r>
+      <w:proofErr w:type="gramEnd"/>
+      <w:r>
+        <w:rPr>
+          <w:rFonts w:ascii="Times New Roman" w:hAnsi="Times New Roman"/>
+          <w:sz w:val="24"/>
+          <w:szCs w:val="24"/>
+        </w:rPr>
+        <w:t xml:space="preserve">=… later depending on the numerical method. </w:t>
+      </w:r>
+    </w:p>
+    <w:p>
+      <w:pPr>
+        <w:spacing w:before="240" w:after="120"/>
+        <w:rPr>
+          <w:rFonts w:ascii="Times New Roman" w:hAnsi="Times New Roman"/>
+          <w:b/>
+          <w:sz w:val="36"/>
+          <w:szCs w:val="24"/>
+        </w:rPr>
+      </w:pPr>
+      <w:r>
+        <w:rPr>
+          <w:rFonts w:ascii="Times New Roman" w:hAnsi="Times New Roman"/>
+          <w:b/>
+          <w:sz w:val="36"/>
+          <w:szCs w:val="24"/>
+        </w:rPr>
+        <w:t>Description of Numerical Methods Analyzed</w:t>
+      </w:r>
+    </w:p>
+    <w:p>
+      <w:pPr>
+        <w:spacing w:before="240" w:after="120"/>
+        <w:rPr>
+          <w:rFonts w:ascii="Times New Roman" w:hAnsi="Times New Roman"/>
+          <w:b/>
+          <w:sz w:val="36"/>
+          <w:szCs w:val="24"/>
+        </w:rPr>
+      </w:pPr>
+      <w:r>
+        <w:rPr>
+          <w:rFonts w:ascii="Times New Roman" w:hAnsi="Times New Roman"/>
+          <w:b/>
+          <w:sz w:val="36"/>
+          <w:szCs w:val="24"/>
+        </w:rPr>
+        <w:t>Technical Specifications of Computer Used</w:t>
+      </w:r>
+      <w:bookmarkStart w:id="0" w:name="_GoBack"/>
+      <w:bookmarkEnd w:id="0"/>
+    </w:p>
+    <w:p>
+      <w:pPr>
+        <w:spacing w:before="240" w:after="120"/>
+        <w:rPr>
+          <w:rFonts w:ascii="Times New Roman" w:hAnsi="Times New Roman"/>
+          <w:b/>
+          <w:sz w:val="36"/>
+          <w:szCs w:val="24"/>
+        </w:rPr>
+      </w:pPr>
+    </w:p>
+    <w:p>
+      <w:pPr>
+        <w:rPr>
+          <w:rFonts w:ascii="Times New Roman" w:eastAsiaTheme="minorEastAsia" w:hAnsi="Times New Roman"/>
           <w:sz w:val="32"/>
-          <w:szCs w:val="24"/>
-        </w:rPr>
-      </w:pPr>
-    </w:p>
-    <w:p>
-      <w:pPr>
-        <w:jc w:val="center"/>
-        <w:rPr>
-          <w:rFonts w:ascii="Times New Roman" w:hAnsi="Times New Roman"/>
-          <w:sz w:val="32"/>
-          <w:szCs w:val="24"/>
-        </w:rPr>
-      </w:pPr>
-    </w:p>
-    <w:p>
-      <w:pPr>
-        <w:jc w:val="center"/>
-        <w:rPr>
-          <w:rFonts w:ascii="Times New Roman" w:hAnsi="Times New Roman"/>
-          <w:sz w:val="32"/>
-          <w:szCs w:val="24"/>
-        </w:rPr>
-      </w:pPr>
-    </w:p>
-    <w:p>
-      <w:pPr>
-        <w:jc w:val="center"/>
-        <w:rPr>
-          <w:rFonts w:ascii="Times New Roman" w:hAnsi="Times New Roman"/>
-          <w:sz w:val="32"/>
-          <w:szCs w:val="24"/>
-        </w:rPr>
-      </w:pPr>
-    </w:p>
-    <w:p>
-      <w:pPr>
-        <w:jc w:val="center"/>
-        <w:rPr>
-          <w:rFonts w:ascii="Times New Roman" w:hAnsi="Times New Roman"/>
-          <w:sz w:val="32"/>
+          <w:szCs w:val="32"/>
+        </w:rPr>
+      </w:pPr>
+    </w:p>
+    <w:p>
+      <w:pPr>
+        <w:rPr>
+          <w:rFonts w:ascii="Times New Roman" w:hAnsi="Times New Roman"/>
+          <w:sz w:val="24"/>
+          <w:szCs w:val="24"/>
+        </w:rPr>
+      </w:pPr>
+    </w:p>
+    <w:p>
+      <w:pPr>
+        <w:rPr>
+          <w:rFonts w:ascii="Times New Roman" w:hAnsi="Times New Roman"/>
+          <w:sz w:val="24"/>
+          <w:szCs w:val="24"/>
+        </w:rPr>
+      </w:pPr>
+    </w:p>
+    <w:p>
+      <w:pPr>
+        <w:rPr>
+          <w:rFonts w:ascii="Times New Roman" w:hAnsi="Times New Roman"/>
+          <w:sz w:val="24"/>
+          <w:szCs w:val="24"/>
+        </w:rPr>
+      </w:pPr>
+    </w:p>
+    <w:p>
+      <w:pPr>
+        <w:rPr>
+          <w:rFonts w:ascii="Times New Roman" w:eastAsiaTheme="minorEastAsia" w:hAnsi="Times New Roman"/>
+          <w:sz w:val="28"/>
+          <w:szCs w:val="24"/>
+        </w:rPr>
+      </w:pPr>
+    </w:p>
+    <w:p>
+      <w:pPr>
+        <w:rPr>
+          <w:rFonts w:ascii="Times New Roman" w:eastAsiaTheme="minorEastAsia" w:hAnsi="Times New Roman"/>
+          <w:sz w:val="28"/>
+          <w:szCs w:val="24"/>
+        </w:rPr>
+      </w:pPr>
+    </w:p>
+    <w:p>
+      <w:pPr>
+        <w:rPr>
+          <w:rFonts w:ascii="Times New Roman" w:eastAsiaTheme="minorEastAsia" w:hAnsi="Times New Roman"/>
+          <w:sz w:val="24"/>
           <w:szCs w:val="24"/>
         </w:rPr>
       </w:pPr>
@@ -1472,4 +3077,16 @@
     </a:ext>
   </a:extLst>
 </a:theme>
+</file>
+
+<file path=customXml/item1.xml><?xml version="1.0" encoding="utf-8"?>
+<b:Sources xmlns:b="http://schemas.openxmlformats.org/officeDocument/2006/bibliography" xmlns="http://schemas.openxmlformats.org/officeDocument/2006/bibliography" SelectedStyle="\APASixthEditionOfficeOnline.xsl" StyleName="APA" Version="6"/>
+</file>
+
+<file path=customXml/itemProps1.xml><?xml version="1.0" encoding="utf-8"?>
+<ds:datastoreItem xmlns:ds="http://schemas.openxmlformats.org/officeDocument/2006/customXml" ds:itemID="{D24E6171-81B2-44EF-9E12-C9976FDD6FB9}">
+  <ds:schemaRefs>
+    <ds:schemaRef ds:uri="http://schemas.openxmlformats.org/officeDocument/2006/bibliography"/>
+  </ds:schemaRefs>
+</ds:datastoreItem>
 </file>
</xml_diff>

<commit_message>
New Update after system crash
</commit_message>
<xml_diff>
--- a/doc/Final Report.docx
+++ b/doc/Final Report.docx
@@ -533,15 +533,7 @@
           <w:sz w:val="24"/>
           <w:szCs w:val="24"/>
         </w:rPr>
-        <w:t>In this report, we will test various numerical methods to solve the Poisson Equation.</w:t>
-      </w:r>
-      <w:r>
-        <w:rPr>
-          <w:rFonts w:ascii="Times New Roman" w:hAnsi="Times New Roman"/>
-          <w:sz w:val="24"/>
-          <w:szCs w:val="24"/>
-        </w:rPr>
-        <w:t xml:space="preserve"> The Poisson equation is an elliptic Partial Differential Equation (PDE) that is linear and has constant coefficients. The Poisson equation is used to model phenomena such as the potential field caused by a given charge or mass density distribution. </w:t>
+        <w:t xml:space="preserve">In this report, we will test various numerical methods to solve the Poisson Equation. The Poisson equation is an elliptic Partial Differential Equation (PDE) that is linear and has constant coefficients. The Poisson equation is used to model phenomena such as the potential field caused by a given charge or mass density distribution. </w:t>
       </w:r>
     </w:p>
     <w:p>
@@ -559,55 +551,7 @@
           <w:sz w:val="24"/>
           <w:szCs w:val="24"/>
         </w:rPr>
-        <w:t xml:space="preserve">We will test the numerical methods on </w:t>
-      </w:r>
-      <w:r>
-        <w:rPr>
-          <w:rFonts w:ascii="Times New Roman" w:hAnsi="Times New Roman"/>
-          <w:sz w:val="24"/>
-          <w:szCs w:val="24"/>
-        </w:rPr>
-        <w:t>a</w:t>
-      </w:r>
-      <w:r>
-        <w:rPr>
-          <w:rFonts w:ascii="Times New Roman" w:hAnsi="Times New Roman"/>
-          <w:sz w:val="24"/>
-          <w:szCs w:val="24"/>
-        </w:rPr>
-        <w:t xml:space="preserve"> Poisson equation with 3 nonhomogeneous</w:t>
-      </w:r>
-      <w:r>
-        <w:rPr>
-          <w:rFonts w:ascii="Times New Roman" w:hAnsi="Times New Roman"/>
-          <w:sz w:val="24"/>
-          <w:szCs w:val="24"/>
-        </w:rPr>
-        <w:t xml:space="preserve">, Dirichlet boundary conditions, </w:t>
-      </w:r>
-      <w:r>
-        <w:rPr>
-          <w:rFonts w:ascii="Times New Roman" w:hAnsi="Times New Roman"/>
-          <w:sz w:val="24"/>
-          <w:szCs w:val="24"/>
-        </w:rPr>
-        <w:t>1 homogenous, Neumann boundary condition</w:t>
-      </w:r>
-      <w:r>
-        <w:rPr>
-          <w:rFonts w:ascii="Times New Roman" w:hAnsi="Times New Roman"/>
-          <w:sz w:val="24"/>
-          <w:szCs w:val="24"/>
-        </w:rPr>
-        <w:t>, and a right-hand side function of F(x,y)</w:t>
-      </w:r>
-      <w:r>
-        <w:rPr>
-          <w:rFonts w:ascii="Times New Roman" w:hAnsi="Times New Roman"/>
-          <w:sz w:val="24"/>
-          <w:szCs w:val="24"/>
-        </w:rPr>
-        <w:t>.</w:t>
+        <w:t>We will test the numerical methods on a Poisson equation with 3 nonhomogeneous, Dirichlet boundary conditions, 1 homogenous, Neumann boundary condition, and a right-hand side function F(x,y).</w:t>
       </w:r>
     </w:p>
     <w:p>
@@ -844,7 +788,7 @@
         <mc:AlternateContent>
           <mc:Choice Requires="wpg">
             <w:drawing>
-              <wp:anchor distT="0" distB="0" distL="114300" distR="114300" simplePos="0" relativeHeight="251662336" behindDoc="0" locked="0" layoutInCell="1" allowOverlap="1">
+              <wp:anchor distT="0" distB="0" distL="114300" distR="114300" simplePos="0" relativeHeight="251659264" behindDoc="0" locked="0" layoutInCell="1" allowOverlap="1" wp14:anchorId="120B2235" wp14:editId="502C0EC3">
                 <wp:simplePos x="0" y="0"/>
                 <wp:positionH relativeFrom="margin">
                   <wp:posOffset>0</wp:posOffset>
@@ -888,7 +832,7 @@
                             </pic:cNvPicPr>
                           </pic:nvPicPr>
                           <pic:blipFill>
-                            <a:blip r:embed="rId5">
+                            <a:blip r:embed="rId6">
                               <a:extLst>
                                 <a:ext uri="{28A0092B-C50C-407E-A947-70E740481C1C}">
                                   <a14:useLocalDpi xmlns:a14="http://schemas.microsoft.com/office/drawing/2010/main" val="0"/>
@@ -917,7 +861,7 @@
                             </pic:cNvPicPr>
                           </pic:nvPicPr>
                           <pic:blipFill>
-                            <a:blip r:embed="rId6">
+                            <a:blip r:embed="rId7">
                               <a:extLst>
                                 <a:ext uri="{28A0092B-C50C-407E-A947-70E740481C1C}">
                                   <a14:useLocalDpi xmlns:a14="http://schemas.microsoft.com/office/drawing/2010/main" val="0"/>
@@ -946,7 +890,7 @@
                             </pic:cNvPicPr>
                           </pic:nvPicPr>
                           <pic:blipFill>
-                            <a:blip r:embed="rId7">
+                            <a:blip r:embed="rId8">
                               <a:extLst>
                                 <a:ext uri="{28A0092B-C50C-407E-A947-70E740481C1C}">
                                   <a14:useLocalDpi xmlns:a14="http://schemas.microsoft.com/office/drawing/2010/main" val="0"/>
@@ -976,7 +920,7 @@
                           </pic:cNvPicPr>
                         </pic:nvPicPr>
                         <pic:blipFill>
-                          <a:blip r:embed="rId8">
+                          <a:blip r:embed="rId9">
                             <a:extLst>
                               <a:ext uri="{28A0092B-C50C-407E-A947-70E740481C1C}">
                                 <a14:useLocalDpi xmlns:a14="http://schemas.microsoft.com/office/drawing/2010/main" val="0"/>
@@ -1005,7 +949,7 @@
                           </pic:cNvPicPr>
                         </pic:nvPicPr>
                         <pic:blipFill>
-                          <a:blip r:embed="rId9">
+                          <a:blip r:embed="rId10">
                             <a:extLst>
                               <a:ext uri="{28A0092B-C50C-407E-A947-70E740481C1C}">
                                 <a14:useLocalDpi xmlns:a14="http://schemas.microsoft.com/office/drawing/2010/main" val="0"/>
@@ -1034,7 +978,7 @@
           </mc:Choice>
           <mc:Fallback>
             <w:pict>
-              <v:group w14:anchorId="15B12756" id="Group 8" o:spid="_x0000_s1026" style="position:absolute;margin-left:0;margin-top:14.15pt;width:346.4pt;height:302.25pt;z-index:251662336;mso-position-horizontal-relative:margin" coordsize="43992,38385" o:gfxdata="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">
+              <v:group w14:anchorId="3476C022" id="Group 8" o:spid="_x0000_s1026" style="position:absolute;margin-left:0;margin-top:14.15pt;width:346.4pt;height:302.25pt;z-index:251659264;mso-position-horizontal-relative:margin" coordsize="43992,38385" o:gfxdata="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">
                 <v:group id="Group 5" o:spid="_x0000_s1027" style="position:absolute;left:3333;width:40659;height:38385" coordsize="40659,38385" o:gfxdata="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">
                   <v:shapetype id="_x0000_t75" coordsize="21600,21600" o:spt="75" o:preferrelative="t" path="m@4@5l@4@11@9@11@9@5xe" filled="f" stroked="f">
                     <v:stroke joinstyle="miter"/>
@@ -1056,24 +1000,24 @@
                     <o:lock v:ext="edit" aspectratio="t"/>
                   </v:shapetype>
                   <v:shape id="Picture 2" o:spid="_x0000_s1028" type="#_x0000_t75" style="position:absolute;width:40659;height:37052;visibility:visible;mso-wrap-style:square" o:gfxdata="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">
-                    <v:imagedata r:id="rId10" o:title=""/>
+                    <v:imagedata r:id="rId11" o:title=""/>
                     <v:path arrowok="t"/>
                   </v:shape>
                   <v:shape id="Picture 3" o:spid="_x0000_s1029" type="#_x0000_t75" style="position:absolute;left:8096;top:35718;width:14383;height:2667;visibility:visible;mso-wrap-style:square" o:gfxdata="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">
-                    <v:imagedata r:id="rId11" o:title=""/>
+                    <v:imagedata r:id="rId12" o:title=""/>
                     <v:path arrowok="t"/>
                   </v:shape>
                   <v:shape id="Picture 4" o:spid="_x0000_s1030" type="#_x0000_t75" style="position:absolute;left:7810;top:571;width:14288;height:3429;visibility:visible;mso-wrap-style:square" o:gfxdata="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">
-                    <v:imagedata r:id="rId12" o:title=""/>
+                    <v:imagedata r:id="rId13" o:title=""/>
                     <v:path arrowok="t"/>
                   </v:shape>
                 </v:group>
                 <v:shape id="Picture 6" o:spid="_x0000_s1031" type="#_x0000_t75" style="position:absolute;left:-15478;top:16716;width:34385;height:3429;rotation:90;visibility:visible;mso-wrap-style:square" o:gfxdata="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">
-                  <v:imagedata r:id="rId13" o:title=""/>
+                  <v:imagedata r:id="rId14" o:title=""/>
                   <v:path arrowok="t"/>
                 </v:shape>
                 <v:shape id="Picture 7" o:spid="_x0000_s1032" type="#_x0000_t75" style="position:absolute;left:30194;top:16192;width:9715;height:4572;visibility:visible;mso-wrap-style:square" o:gfxdata="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">
-                  <v:imagedata r:id="rId14" o:title=""/>
+                  <v:imagedata r:id="rId15" o:title=""/>
                   <v:path arrowok="t"/>
                 </v:shape>
                 <w10:wrap anchorx="margin"/>
@@ -1090,7 +1034,7 @@
           <w:szCs w:val="24"/>
         </w:rPr>
         <w:drawing>
-          <wp:anchor distT="0" distB="0" distL="114300" distR="114300" simplePos="0" relativeHeight="251663360" behindDoc="0" locked="0" layoutInCell="1" allowOverlap="1">
+          <wp:anchor distT="0" distB="0" distL="114300" distR="114300" simplePos="0" relativeHeight="251660288" behindDoc="0" locked="0" layoutInCell="1" allowOverlap="1" wp14:anchorId="453F41EE" wp14:editId="26D1214D">
             <wp:simplePos x="0" y="0"/>
             <wp:positionH relativeFrom="margin">
               <wp:align>right</wp:align>
@@ -1113,7 +1057,7 @@
                     <pic:cNvPicPr/>
                   </pic:nvPicPr>
                   <pic:blipFill>
-                    <a:blip r:embed="rId15">
+                    <a:blip r:embed="rId16">
                       <a:extLst>
                         <a:ext uri="{28A0092B-C50C-407E-A947-70E740481C1C}">
                           <a14:useLocalDpi xmlns:a14="http://schemas.microsoft.com/office/drawing/2010/main" val="0"/>
@@ -1216,7 +1160,7 @@
           <w:szCs w:val="24"/>
         </w:rPr>
         <w:drawing>
-          <wp:anchor distT="0" distB="0" distL="114300" distR="114300" simplePos="0" relativeHeight="251664384" behindDoc="0" locked="0" layoutInCell="1" allowOverlap="1">
+          <wp:anchor distT="0" distB="0" distL="114300" distR="114300" simplePos="0" relativeHeight="251661312" behindDoc="0" locked="0" layoutInCell="1" allowOverlap="1" wp14:anchorId="3FF758A5" wp14:editId="0F108B56">
             <wp:simplePos x="0" y="0"/>
             <wp:positionH relativeFrom="column">
               <wp:posOffset>847725</wp:posOffset>
@@ -1239,7 +1183,7 @@
                     <pic:cNvPicPr/>
                   </pic:nvPicPr>
                   <pic:blipFill>
-                    <a:blip r:embed="rId16">
+                    <a:blip r:embed="rId17">
                       <a:extLst>
                         <a:ext uri="{28A0092B-C50C-407E-A947-70E740481C1C}">
                           <a14:useLocalDpi xmlns:a14="http://schemas.microsoft.com/office/drawing/2010/main" val="0"/>
@@ -1300,23 +1244,7 @@
           <w:sz w:val="24"/>
           <w:szCs w:val="24"/>
         </w:rPr>
-        <w:t xml:space="preserve">The partial derivatives in the PDE are approximated by linear combinations of function values at the grid points. The second-order center difference approximation is applied to both the x and y </w:t>
-      </w:r>
-      <w:r>
-        <w:rPr>
-          <w:rFonts w:ascii="Times New Roman" w:hAnsi="Times New Roman"/>
-          <w:sz w:val="24"/>
-          <w:szCs w:val="24"/>
-        </w:rPr>
-        <w:t xml:space="preserve">second </w:t>
-      </w:r>
-      <w:r>
-        <w:rPr>
-          <w:rFonts w:ascii="Times New Roman" w:hAnsi="Times New Roman"/>
-          <w:sz w:val="24"/>
-          <w:szCs w:val="24"/>
-        </w:rPr>
-        <w:t>derivatives at all points in the mesh.</w:t>
+        <w:t>The partial derivatives in the PDE are approximated by linear combinations of function values at the grid points. The second-order center difference approximation is applied to both the x and y second derivatives at all points in the mesh.</w:t>
       </w:r>
     </w:p>
     <w:p>
@@ -1337,7 +1265,7 @@
           <w:szCs w:val="24"/>
         </w:rPr>
         <w:drawing>
-          <wp:inline distT="0" distB="0" distL="0" distR="0">
+          <wp:inline distT="0" distB="0" distL="0" distR="0" wp14:anchorId="08BE0A1C" wp14:editId="7D96798F">
             <wp:extent cx="2933700" cy="857250"/>
             <wp:effectExtent l="0" t="0" r="0" b="0"/>
             <wp:docPr id="10" name="Picture 10"/>
@@ -1352,7 +1280,7 @@
                     <pic:cNvPicPr/>
                   </pic:nvPicPr>
                   <pic:blipFill>
-                    <a:blip r:embed="rId17">
+                    <a:blip r:embed="rId18">
                       <a:extLst>
                         <a:ext uri="{28A0092B-C50C-407E-A947-70E740481C1C}">
                           <a14:useLocalDpi xmlns:a14="http://schemas.microsoft.com/office/drawing/2010/main" val="0"/>
@@ -1529,23 +1457,7 @@
                       <w:sz w:val="32"/>
                       <w:szCs w:val="32"/>
                     </w:rPr>
-                    <m:t>i</m:t>
-                  </m:r>
-                  <m:r>
-                    <w:rPr>
-                      <w:rFonts w:ascii="Cambria Math" w:hAnsi="Cambria Math"/>
-                      <w:sz w:val="32"/>
-                      <w:szCs w:val="32"/>
-                    </w:rPr>
-                    <m:t>-</m:t>
-                  </m:r>
-                  <m:r>
-                    <w:rPr>
-                      <w:rFonts w:ascii="Cambria Math" w:hAnsi="Cambria Math"/>
-                      <w:sz w:val="32"/>
-                      <w:szCs w:val="32"/>
-                    </w:rPr>
-                    <m:t>1,j</m:t>
+                    <m:t>i-1,j</m:t>
                   </m:r>
                 </m:sub>
               </m:sSub>
@@ -1633,15 +1545,7 @@
                       <w:sz w:val="32"/>
                       <w:szCs w:val="32"/>
                     </w:rPr>
-                    <m:t>i,j</m:t>
-                  </m:r>
-                  <m:r>
-                    <w:rPr>
-                      <w:rFonts w:ascii="Cambria Math" w:hAnsi="Cambria Math"/>
-                      <w:sz w:val="32"/>
-                      <w:szCs w:val="32"/>
-                    </w:rPr>
-                    <m:t>+1</m:t>
+                    <m:t>i,j+1</m:t>
                   </m:r>
                 </m:sub>
               </m:sSub>
@@ -1721,15 +1625,7 @@
                       <w:sz w:val="32"/>
                       <w:szCs w:val="32"/>
                     </w:rPr>
-                    <m:t>i,j</m:t>
-                  </m:r>
-                  <m:r>
-                    <w:rPr>
-                      <w:rFonts w:ascii="Cambria Math" w:hAnsi="Cambria Math"/>
-                      <w:sz w:val="32"/>
-                      <w:szCs w:val="32"/>
-                    </w:rPr>
-                    <m:t>-1</m:t>
+                    <m:t>i,j-1</m:t>
                   </m:r>
                 </m:sub>
               </m:sSub>
@@ -1827,15 +1723,7 @@
           <w:sz w:val="24"/>
           <w:szCs w:val="24"/>
         </w:rPr>
-        <w:t>After rearranging the above equation, t</w:t>
-      </w:r>
-      <w:r>
-        <w:rPr>
-          <w:rFonts w:ascii="Times New Roman" w:eastAsiaTheme="minorEastAsia" w:hAnsi="Times New Roman"/>
-          <w:sz w:val="24"/>
-          <w:szCs w:val="24"/>
-        </w:rPr>
-        <w:t>he discretized Poisson equation is,</w:t>
+        <w:t>After rearranging the above equation, the discretized Poisson equation is,</w:t>
       </w:r>
     </w:p>
     <w:p>
@@ -1917,23 +1805,7 @@
                   <w:sz w:val="32"/>
                   <w:szCs w:val="24"/>
                 </w:rPr>
-                <m:t>i</m:t>
-              </m:r>
-              <m:r>
-                <w:rPr>
-                  <w:rFonts w:ascii="Cambria Math" w:hAnsi="Cambria Math"/>
-                  <w:sz w:val="32"/>
-                  <w:szCs w:val="24"/>
-                </w:rPr>
-                <m:t>-</m:t>
-              </m:r>
-              <m:r>
-                <w:rPr>
-                  <w:rFonts w:ascii="Cambria Math" w:hAnsi="Cambria Math"/>
-                  <w:sz w:val="32"/>
-                  <w:szCs w:val="24"/>
-                </w:rPr>
-                <m:t>1,j</m:t>
+                <m:t>i-1,j</m:t>
               </m:r>
             </m:sub>
           </m:sSub>
@@ -1973,15 +1845,7 @@
                   <w:sz w:val="32"/>
                   <w:szCs w:val="24"/>
                 </w:rPr>
-                <m:t>i,j</m:t>
-              </m:r>
-              <m:r>
-                <w:rPr>
-                  <w:rFonts w:ascii="Cambria Math" w:hAnsi="Cambria Math"/>
-                  <w:sz w:val="32"/>
-                  <w:szCs w:val="24"/>
-                </w:rPr>
-                <m:t>+1</m:t>
+                <m:t>i,j+1</m:t>
               </m:r>
             </m:sub>
           </m:sSub>
@@ -2021,15 +1885,7 @@
                   <w:sz w:val="32"/>
                   <w:szCs w:val="24"/>
                 </w:rPr>
-                <m:t>i,j</m:t>
-              </m:r>
-              <m:r>
-                <w:rPr>
-                  <w:rFonts w:ascii="Cambria Math" w:hAnsi="Cambria Math"/>
-                  <w:sz w:val="32"/>
-                  <w:szCs w:val="24"/>
-                </w:rPr>
-                <m:t>-1</m:t>
+                <m:t>i,j-1</m:t>
               </m:r>
             </m:sub>
           </m:sSub>
@@ -2203,31 +2059,7 @@
           <w:sz w:val="24"/>
           <w:szCs w:val="24"/>
         </w:rPr>
-        <w:t>y=</w:t>
-      </w:r>
-      <w:r>
-        <w:rPr>
-          <w:rFonts w:ascii="Times New Roman" w:hAnsi="Times New Roman"/>
-          <w:sz w:val="24"/>
-          <w:szCs w:val="24"/>
-        </w:rPr>
-        <w:t>h is the grid spacing between nodes.</w:t>
-      </w:r>
-      <w:r>
-        <w:rPr>
-          <w:rFonts w:ascii="Times New Roman" w:hAnsi="Times New Roman"/>
-          <w:sz w:val="24"/>
-          <w:szCs w:val="24"/>
-        </w:rPr>
-        <w:t xml:space="preserve"> </w:t>
-      </w:r>
-      <w:r>
-        <w:rPr>
-          <w:rFonts w:ascii="Times New Roman" w:hAnsi="Times New Roman"/>
-          <w:sz w:val="24"/>
-          <w:szCs w:val="24"/>
-        </w:rPr>
-        <w:t>This equation will be rearranged for u</w:t>
+        <w:t>y=h is the grid spacing between nodes. This equation will be rearranged for u</w:t>
       </w:r>
       <w:r>
         <w:rPr>
@@ -2260,120 +2092,2162 @@
     </w:p>
     <w:p>
       <w:pPr>
-        <w:spacing w:before="240" w:after="120"/>
-        <w:rPr>
-          <w:rFonts w:ascii="Times New Roman" w:hAnsi="Times New Roman"/>
-          <w:b/>
-          <w:sz w:val="36"/>
-          <w:szCs w:val="24"/>
-        </w:rPr>
-      </w:pPr>
-      <w:r>
-        <w:rPr>
-          <w:rFonts w:ascii="Times New Roman" w:hAnsi="Times New Roman"/>
-          <w:b/>
-          <w:sz w:val="36"/>
-          <w:szCs w:val="24"/>
-        </w:rPr>
-        <w:t>Description of Numerical Methods Analyzed</w:t>
-      </w:r>
-    </w:p>
-    <w:p>
-      <w:pPr>
-        <w:spacing w:before="240" w:after="120"/>
-        <w:rPr>
-          <w:rFonts w:ascii="Times New Roman" w:hAnsi="Times New Roman"/>
-          <w:b/>
-          <w:sz w:val="36"/>
-          <w:szCs w:val="24"/>
-        </w:rPr>
-      </w:pPr>
-      <w:r>
-        <w:rPr>
-          <w:rFonts w:ascii="Times New Roman" w:hAnsi="Times New Roman"/>
-          <w:b/>
-          <w:sz w:val="36"/>
-          <w:szCs w:val="24"/>
-        </w:rPr>
-        <w:t>Technical Specifications of Computer Used</w:t>
-      </w:r>
-      <w:bookmarkStart w:id="0" w:name="_GoBack"/>
-      <w:bookmarkEnd w:id="0"/>
-    </w:p>
-    <w:p>
-      <w:pPr>
-        <w:spacing w:before="240" w:after="120"/>
-        <w:rPr>
-          <w:rFonts w:ascii="Times New Roman" w:hAnsi="Times New Roman"/>
-          <w:b/>
-          <w:sz w:val="36"/>
-          <w:szCs w:val="24"/>
-        </w:rPr>
-      </w:pPr>
-    </w:p>
-    <w:p>
-      <w:pPr>
+        <w:spacing w:before="120" w:after="120" w:line="360" w:lineRule="auto"/>
+        <w:rPr>
+          <w:rFonts w:ascii="Times New Roman" w:hAnsi="Times New Roman"/>
+          <w:sz w:val="24"/>
+          <w:szCs w:val="24"/>
+        </w:rPr>
+      </w:pPr>
+      <w:r>
+        <w:rPr>
+          <w:noProof/>
+        </w:rPr>
+        <w:drawing>
+          <wp:anchor distT="0" distB="0" distL="114300" distR="114300" simplePos="0" relativeHeight="251662336" behindDoc="0" locked="0" layoutInCell="1" allowOverlap="1" wp14:anchorId="10C2554B" wp14:editId="0A4ED8EB">
+            <wp:simplePos x="0" y="0"/>
+            <wp:positionH relativeFrom="margin">
+              <wp:align>center</wp:align>
+            </wp:positionH>
+            <wp:positionV relativeFrom="paragraph">
+              <wp:posOffset>252730</wp:posOffset>
+            </wp:positionV>
+            <wp:extent cx="971550" cy="457200"/>
+            <wp:effectExtent l="0" t="0" r="0" b="0"/>
+            <wp:wrapNone/>
+            <wp:docPr id="1" name="Picture 1"/>
+            <wp:cNvGraphicFramePr>
+              <a:graphicFrameLocks xmlns:a="http://schemas.openxmlformats.org/drawingml/2006/main" noChangeAspect="1"/>
+            </wp:cNvGraphicFramePr>
+            <a:graphic xmlns:a="http://schemas.openxmlformats.org/drawingml/2006/main">
+              <a:graphicData uri="http://schemas.openxmlformats.org/drawingml/2006/picture">
+                <pic:pic xmlns:pic="http://schemas.openxmlformats.org/drawingml/2006/picture">
+                  <pic:nvPicPr>
+                    <pic:cNvPr id="7" name="Picture 7"/>
+                    <pic:cNvPicPr>
+                      <a:picLocks noChangeAspect="1"/>
+                    </pic:cNvPicPr>
+                  </pic:nvPicPr>
+                  <pic:blipFill>
+                    <a:blip r:embed="rId10">
+                      <a:extLst>
+                        <a:ext uri="{28A0092B-C50C-407E-A947-70E740481C1C}">
+                          <a14:useLocalDpi xmlns:a14="http://schemas.microsoft.com/office/drawing/2010/main" val="0"/>
+                        </a:ext>
+                      </a:extLst>
+                    </a:blip>
+                    <a:stretch>
+                      <a:fillRect/>
+                    </a:stretch>
+                  </pic:blipFill>
+                  <pic:spPr>
+                    <a:xfrm>
+                      <a:off x="0" y="0"/>
+                      <a:ext cx="971550" cy="457200"/>
+                    </a:xfrm>
+                    <a:prstGeom prst="rect">
+                      <a:avLst/>
+                    </a:prstGeom>
+                  </pic:spPr>
+                </pic:pic>
+              </a:graphicData>
+            </a:graphic>
+          </wp:anchor>
+        </w:drawing>
+      </w:r>
+      <w:r>
+        <w:rPr>
+          <w:rFonts w:ascii="Times New Roman" w:hAnsi="Times New Roman"/>
+          <w:sz w:val="24"/>
+          <w:szCs w:val="24"/>
+        </w:rPr>
+        <w:t>A quick note must be made about the discretization of the Neumann boundary condition.</w:t>
+      </w:r>
+    </w:p>
+    <w:p>
+      <w:pPr>
+        <w:spacing w:before="120" w:after="120" w:line="360" w:lineRule="auto"/>
+        <w:rPr>
+          <w:rFonts w:ascii="Times New Roman" w:hAnsi="Times New Roman"/>
+          <w:sz w:val="24"/>
+          <w:szCs w:val="24"/>
+        </w:rPr>
+      </w:pPr>
+    </w:p>
+    <w:p>
+      <w:pPr>
+        <w:spacing w:before="120" w:after="120" w:line="360" w:lineRule="auto"/>
+        <w:rPr>
+          <w:rFonts w:ascii="Times New Roman" w:hAnsi="Times New Roman"/>
+          <w:sz w:val="24"/>
+          <w:szCs w:val="24"/>
+        </w:rPr>
+      </w:pPr>
+      <w:r>
+        <w:rPr>
+          <w:rFonts w:ascii="Times New Roman" w:hAnsi="Times New Roman"/>
+          <w:sz w:val="24"/>
+          <w:szCs w:val="24"/>
+        </w:rPr>
+        <w:t>Using the second-order center difference approximation to approximate the x partial derivative, the following discretization is achieved.</w:t>
+      </w:r>
+    </w:p>
+    <w:p>
+      <w:pPr>
+        <w:spacing w:before="120" w:after="120" w:line="360" w:lineRule="auto"/>
         <w:rPr>
           <w:rFonts w:ascii="Times New Roman" w:eastAsiaTheme="minorEastAsia" w:hAnsi="Times New Roman"/>
           <w:sz w:val="32"/>
           <w:szCs w:val="32"/>
         </w:rPr>
       </w:pPr>
-    </w:p>
-    <w:p>
-      <w:pPr>
-        <w:rPr>
-          <w:rFonts w:ascii="Times New Roman" w:hAnsi="Times New Roman"/>
-          <w:sz w:val="24"/>
-          <w:szCs w:val="24"/>
-        </w:rPr>
-      </w:pPr>
-    </w:p>
-    <w:p>
-      <w:pPr>
-        <w:rPr>
-          <w:rFonts w:ascii="Times New Roman" w:hAnsi="Times New Roman"/>
-          <w:sz w:val="24"/>
-          <w:szCs w:val="24"/>
-        </w:rPr>
-      </w:pPr>
-    </w:p>
-    <w:p>
-      <w:pPr>
-        <w:rPr>
-          <w:rFonts w:ascii="Times New Roman" w:hAnsi="Times New Roman"/>
-          <w:sz w:val="24"/>
-          <w:szCs w:val="24"/>
-        </w:rPr>
-      </w:pPr>
-    </w:p>
-    <w:p>
-      <w:pPr>
+      <m:oMathPara>
+        <m:oMath>
+          <m:f>
+            <m:fPr>
+              <m:ctrlPr>
+                <w:rPr>
+                  <w:rFonts w:ascii="Cambria Math" w:hAnsi="Cambria Math"/>
+                  <w:i/>
+                  <w:sz w:val="32"/>
+                  <w:szCs w:val="32"/>
+                </w:rPr>
+              </m:ctrlPr>
+            </m:fPr>
+            <m:num>
+              <m:sSub>
+                <m:sSubPr>
+                  <m:ctrlPr>
+                    <w:rPr>
+                      <w:rFonts w:ascii="Cambria Math" w:hAnsi="Cambria Math"/>
+                      <w:i/>
+                      <w:sz w:val="32"/>
+                      <w:szCs w:val="32"/>
+                    </w:rPr>
+                  </m:ctrlPr>
+                </m:sSubPr>
+                <m:e>
+                  <m:r>
+                    <w:rPr>
+                      <w:rFonts w:ascii="Cambria Math" w:hAnsi="Cambria Math"/>
+                      <w:sz w:val="32"/>
+                      <w:szCs w:val="32"/>
+                    </w:rPr>
+                    <m:t>u</m:t>
+                  </m:r>
+                </m:e>
+                <m:sub>
+                  <m:r>
+                    <w:rPr>
+                      <w:rFonts w:ascii="Cambria Math" w:hAnsi="Cambria Math"/>
+                      <w:sz w:val="32"/>
+                      <w:szCs w:val="32"/>
+                    </w:rPr>
+                    <m:t>i+1,j</m:t>
+                  </m:r>
+                </m:sub>
+              </m:sSub>
+              <m:r>
+                <w:rPr>
+                  <w:rFonts w:ascii="Cambria Math" w:hAnsi="Cambria Math"/>
+                  <w:sz w:val="32"/>
+                  <w:szCs w:val="32"/>
+                </w:rPr>
+                <m:t>-</m:t>
+              </m:r>
+              <m:sSub>
+                <m:sSubPr>
+                  <m:ctrlPr>
+                    <w:rPr>
+                      <w:rFonts w:ascii="Cambria Math" w:hAnsi="Cambria Math"/>
+                      <w:i/>
+                      <w:sz w:val="32"/>
+                      <w:szCs w:val="32"/>
+                    </w:rPr>
+                  </m:ctrlPr>
+                </m:sSubPr>
+                <m:e>
+                  <m:r>
+                    <w:rPr>
+                      <w:rFonts w:ascii="Cambria Math" w:hAnsi="Cambria Math"/>
+                      <w:sz w:val="32"/>
+                      <w:szCs w:val="32"/>
+                    </w:rPr>
+                    <m:t>u</m:t>
+                  </m:r>
+                </m:e>
+                <m:sub>
+                  <m:r>
+                    <w:rPr>
+                      <w:rFonts w:ascii="Cambria Math" w:hAnsi="Cambria Math"/>
+                      <w:sz w:val="32"/>
+                      <w:szCs w:val="32"/>
+                    </w:rPr>
+                    <m:t>i-1,j</m:t>
+                  </m:r>
+                </m:sub>
+              </m:sSub>
+            </m:num>
+            <m:den>
+              <m:r>
+                <w:rPr>
+                  <w:rFonts w:ascii="Cambria Math" w:hAnsi="Cambria Math"/>
+                  <w:sz w:val="32"/>
+                  <w:szCs w:val="32"/>
+                </w:rPr>
+                <m:t>2∆x</m:t>
+              </m:r>
+            </m:den>
+          </m:f>
+          <m:r>
+            <w:rPr>
+              <w:rFonts w:ascii="Cambria Math" w:eastAsiaTheme="minorEastAsia" w:hAnsi="Cambria Math"/>
+              <w:sz w:val="32"/>
+              <w:szCs w:val="32"/>
+            </w:rPr>
+            <m:t>=0</m:t>
+          </m:r>
+        </m:oMath>
+      </m:oMathPara>
+    </w:p>
+    <w:p>
+      <w:pPr>
+        <w:spacing w:before="120" w:after="120" w:line="360" w:lineRule="auto"/>
+        <w:rPr>
+          <w:rFonts w:ascii="Times New Roman" w:eastAsiaTheme="minorEastAsia" w:hAnsi="Times New Roman"/>
+          <w:sz w:val="24"/>
+          <w:szCs w:val="24"/>
+        </w:rPr>
+      </w:pPr>
+      <w:r>
+        <w:rPr>
+          <w:rFonts w:ascii="Times New Roman" w:eastAsiaTheme="minorEastAsia" w:hAnsi="Times New Roman"/>
+          <w:sz w:val="24"/>
+          <w:szCs w:val="24"/>
+        </w:rPr>
+        <w:t>Simplify</w:t>
+      </w:r>
+    </w:p>
+    <w:p>
+      <w:pPr>
+        <w:spacing w:before="120" w:after="120" w:line="360" w:lineRule="auto"/>
+        <w:rPr>
+          <w:rFonts w:ascii="Times New Roman" w:eastAsiaTheme="minorEastAsia" w:hAnsi="Times New Roman"/>
+          <w:sz w:val="32"/>
+          <w:szCs w:val="32"/>
+        </w:rPr>
+      </w:pPr>
+      <m:oMathPara>
+        <m:oMath>
+          <m:sSub>
+            <m:sSubPr>
+              <m:ctrlPr>
+                <w:rPr>
+                  <w:rFonts w:ascii="Cambria Math" w:hAnsi="Cambria Math"/>
+                  <w:i/>
+                  <w:sz w:val="32"/>
+                  <w:szCs w:val="32"/>
+                </w:rPr>
+              </m:ctrlPr>
+            </m:sSubPr>
+            <m:e>
+              <m:r>
+                <w:rPr>
+                  <w:rFonts w:ascii="Cambria Math" w:hAnsi="Cambria Math"/>
+                  <w:sz w:val="32"/>
+                  <w:szCs w:val="32"/>
+                </w:rPr>
+                <m:t>u</m:t>
+              </m:r>
+            </m:e>
+            <m:sub>
+              <m:r>
+                <w:rPr>
+                  <w:rFonts w:ascii="Cambria Math" w:hAnsi="Cambria Math"/>
+                  <w:sz w:val="32"/>
+                  <w:szCs w:val="32"/>
+                </w:rPr>
+                <m:t>i+1,j</m:t>
+              </m:r>
+            </m:sub>
+          </m:sSub>
+          <m:r>
+            <w:rPr>
+              <w:rFonts w:ascii="Cambria Math" w:hAnsi="Cambria Math"/>
+              <w:sz w:val="32"/>
+              <w:szCs w:val="32"/>
+            </w:rPr>
+            <m:t>=</m:t>
+          </m:r>
+          <m:sSub>
+            <m:sSubPr>
+              <m:ctrlPr>
+                <w:rPr>
+                  <w:rFonts w:ascii="Cambria Math" w:hAnsi="Cambria Math"/>
+                  <w:i/>
+                  <w:sz w:val="32"/>
+                  <w:szCs w:val="32"/>
+                </w:rPr>
+              </m:ctrlPr>
+            </m:sSubPr>
+            <m:e>
+              <m:r>
+                <w:rPr>
+                  <w:rFonts w:ascii="Cambria Math" w:hAnsi="Cambria Math"/>
+                  <w:sz w:val="32"/>
+                  <w:szCs w:val="32"/>
+                </w:rPr>
+                <m:t>u</m:t>
+              </m:r>
+            </m:e>
+            <m:sub>
+              <m:r>
+                <w:rPr>
+                  <w:rFonts w:ascii="Cambria Math" w:hAnsi="Cambria Math"/>
+                  <w:sz w:val="32"/>
+                  <w:szCs w:val="32"/>
+                </w:rPr>
+                <m:t>i-1,j</m:t>
+              </m:r>
+            </m:sub>
+          </m:sSub>
+        </m:oMath>
+      </m:oMathPara>
+    </w:p>
+    <w:p>
+      <w:pPr>
+        <w:spacing w:before="120" w:after="120" w:line="360" w:lineRule="auto"/>
+        <w:rPr>
+          <w:rFonts w:ascii="Times New Roman" w:eastAsiaTheme="minorEastAsia" w:hAnsi="Times New Roman"/>
+          <w:sz w:val="24"/>
+          <w:szCs w:val="32"/>
+        </w:rPr>
+      </w:pPr>
+      <w:r>
+        <w:rPr>
+          <w:rFonts w:ascii="Times New Roman" w:eastAsiaTheme="minorEastAsia" w:hAnsi="Times New Roman"/>
+          <w:sz w:val="24"/>
+          <w:szCs w:val="32"/>
+        </w:rPr>
+        <w:t>This is substituted in for the Neumann boundary condition in the numerical method.</w:t>
+      </w:r>
+    </w:p>
+    <w:p>
+      <w:pPr>
+        <w:spacing w:before="120" w:after="120" w:line="360" w:lineRule="auto"/>
+        <w:rPr>
+          <w:rFonts w:ascii="Times New Roman" w:hAnsi="Times New Roman"/>
+          <w:sz w:val="24"/>
+          <w:szCs w:val="24"/>
+        </w:rPr>
+      </w:pPr>
+    </w:p>
+    <w:p>
+      <w:pPr>
+        <w:spacing w:before="240" w:after="120"/>
+        <w:rPr>
+          <w:rFonts w:ascii="Times New Roman" w:hAnsi="Times New Roman"/>
+          <w:b/>
+          <w:sz w:val="36"/>
+          <w:szCs w:val="24"/>
+        </w:rPr>
+      </w:pPr>
+      <w:r>
+        <w:rPr>
+          <w:rFonts w:ascii="Times New Roman" w:hAnsi="Times New Roman"/>
+          <w:b/>
+          <w:sz w:val="36"/>
+          <w:szCs w:val="24"/>
+        </w:rPr>
+        <w:lastRenderedPageBreak/>
+        <w:t>Description of Numerical Methods Analyzed</w:t>
+      </w:r>
+    </w:p>
+    <w:p>
+      <w:pPr>
+        <w:spacing w:before="240" w:after="120"/>
+        <w:rPr>
+          <w:rFonts w:ascii="Times New Roman" w:hAnsi="Times New Roman"/>
+          <w:b/>
+          <w:i/>
+          <w:sz w:val="28"/>
+          <w:szCs w:val="24"/>
+        </w:rPr>
+      </w:pPr>
+      <w:r>
+        <w:rPr>
+          <w:rFonts w:ascii="Times New Roman" w:hAnsi="Times New Roman"/>
+          <w:b/>
+          <w:i/>
+          <w:sz w:val="28"/>
+          <w:szCs w:val="24"/>
+        </w:rPr>
+        <w:t>Gauss-Seidel Method</w:t>
+      </w:r>
+    </w:p>
+    <w:p>
+      <w:pPr>
+        <w:spacing w:before="120" w:after="120" w:line="360" w:lineRule="auto"/>
+        <w:rPr>
+          <w:rFonts w:ascii="Times New Roman" w:hAnsi="Times New Roman"/>
+          <w:sz w:val="24"/>
+          <w:szCs w:val="24"/>
+        </w:rPr>
+      </w:pPr>
+      <w:r>
+        <w:rPr>
+          <w:rFonts w:ascii="Times New Roman" w:hAnsi="Times New Roman"/>
+          <w:sz w:val="24"/>
+          <w:szCs w:val="24"/>
+        </w:rPr>
+        <w:t>The Gauss-Seidel method is a classical iterative method. It will be used to solve the linear system of equations presented in the previous section. The pseudocode for the method is shown below.</w:t>
+      </w:r>
+    </w:p>
+    <w:p>
+      <w:pPr>
+        <w:keepNext/>
+        <w:spacing w:before="240" w:after="120"/>
+        <w:jc w:val="center"/>
+      </w:pPr>
+      <w:r>
+        <w:rPr>
+          <w:rFonts w:ascii="Times New Roman" w:hAnsi="Times New Roman"/>
+          <w:noProof/>
+          <w:sz w:val="24"/>
+          <w:szCs w:val="24"/>
+        </w:rPr>
+        <w:drawing>
+          <wp:inline distT="0" distB="0" distL="0" distR="0" wp14:anchorId="0DE46B78" wp14:editId="0EFB81A2">
+            <wp:extent cx="3200847" cy="3096057"/>
+            <wp:effectExtent l="0" t="0" r="0" b="9525"/>
+            <wp:docPr id="12" name="Picture 12"/>
+            <wp:cNvGraphicFramePr>
+              <a:graphicFrameLocks xmlns:a="http://schemas.openxmlformats.org/drawingml/2006/main" noChangeAspect="1"/>
+            </wp:cNvGraphicFramePr>
+            <a:graphic xmlns:a="http://schemas.openxmlformats.org/drawingml/2006/main">
+              <a:graphicData uri="http://schemas.openxmlformats.org/drawingml/2006/picture">
+                <pic:pic xmlns:pic="http://schemas.openxmlformats.org/drawingml/2006/picture">
+                  <pic:nvPicPr>
+                    <pic:cNvPr id="12" name="Pseudocode.PNG"/>
+                    <pic:cNvPicPr/>
+                  </pic:nvPicPr>
+                  <pic:blipFill>
+                    <a:blip r:embed="rId19">
+                      <a:extLst>
+                        <a:ext uri="{28A0092B-C50C-407E-A947-70E740481C1C}">
+                          <a14:useLocalDpi xmlns:a14="http://schemas.microsoft.com/office/drawing/2010/main" val="0"/>
+                        </a:ext>
+                      </a:extLst>
+                    </a:blip>
+                    <a:stretch>
+                      <a:fillRect/>
+                    </a:stretch>
+                  </pic:blipFill>
+                  <pic:spPr>
+                    <a:xfrm>
+                      <a:off x="0" y="0"/>
+                      <a:ext cx="3200847" cy="3096057"/>
+                    </a:xfrm>
+                    <a:prstGeom prst="rect">
+                      <a:avLst/>
+                    </a:prstGeom>
+                  </pic:spPr>
+                </pic:pic>
+              </a:graphicData>
+            </a:graphic>
+          </wp:inline>
+        </w:drawing>
+      </w:r>
+    </w:p>
+    <w:p>
+      <w:pPr>
+        <w:pStyle w:val="Caption"/>
+        <w:jc w:val="center"/>
+        <w:rPr>
+          <w:rFonts w:ascii="Times New Roman" w:hAnsi="Times New Roman"/>
+          <w:sz w:val="24"/>
+          <w:szCs w:val="24"/>
+        </w:rPr>
+      </w:pPr>
+      <w:r>
+        <w:t xml:space="preserve">Figure </w:t>
+      </w:r>
+      <w:r>
+        <w:fldChar w:fldCharType="begin"/>
+      </w:r>
+      <w:r>
+        <w:instrText xml:space="preserve"> SEQ Figure \* ARABIC </w:instrText>
+      </w:r>
+      <w:r>
+        <w:fldChar w:fldCharType="separate"/>
+      </w:r>
+      <w:r>
+        <w:rPr>
+          <w:noProof/>
+        </w:rPr>
+        <w:t>1</w:t>
+      </w:r>
+      <w:r>
+        <w:fldChar w:fldCharType="end"/>
+      </w:r>
+      <w:r>
+        <w:t>: Gauss-Seidel Method Algorithm, Wikipedia</w:t>
+      </w:r>
+    </w:p>
+    <w:p>
+      <w:pPr>
+        <w:spacing w:before="120" w:after="120" w:line="360" w:lineRule="auto"/>
+        <w:rPr>
+          <w:rFonts w:ascii="Times New Roman" w:hAnsi="Times New Roman"/>
+          <w:sz w:val="24"/>
+          <w:szCs w:val="24"/>
+        </w:rPr>
+      </w:pPr>
+      <w:r>
+        <w:rPr>
+          <w:rFonts w:ascii="Times New Roman" w:hAnsi="Times New Roman"/>
+          <w:sz w:val="24"/>
+          <w:szCs w:val="24"/>
+        </w:rPr>
+        <w:t xml:space="preserve">The method starts with a guess for the solution. In the case of our Poisson Equation project, we assumed that all interior nodes (2:Nx-1 and 2:Ny-1) are initially zero. Then, the linear system of equations is solved using the initial guess and the error in relation to the previous value of the solution is calculated. </w:t>
+      </w:r>
+    </w:p>
+    <w:p>
+      <w:pPr>
+        <w:spacing w:before="120" w:after="120" w:line="360" w:lineRule="auto"/>
         <w:rPr>
           <w:rFonts w:ascii="Times New Roman" w:eastAsiaTheme="minorEastAsia" w:hAnsi="Times New Roman"/>
           <w:sz w:val="28"/>
           <w:szCs w:val="24"/>
         </w:rPr>
       </w:pPr>
-    </w:p>
-    <w:p>
-      <w:pPr>
+      <m:oMathPara>
+        <m:oMath>
+          <m:r>
+            <w:rPr>
+              <w:rFonts w:ascii="Cambria Math" w:hAnsi="Cambria Math"/>
+              <w:sz w:val="28"/>
+              <w:szCs w:val="24"/>
+            </w:rPr>
+            <m:t>ε=</m:t>
+          </m:r>
+          <m:d>
+            <m:dPr>
+              <m:begChr m:val="|"/>
+              <m:endChr m:val="|"/>
+              <m:ctrlPr>
+                <w:rPr>
+                  <w:rFonts w:ascii="Cambria Math" w:hAnsi="Cambria Math"/>
+                  <w:i/>
+                  <w:sz w:val="28"/>
+                  <w:szCs w:val="24"/>
+                </w:rPr>
+              </m:ctrlPr>
+            </m:dPr>
+            <m:e>
+              <m:f>
+                <m:fPr>
+                  <m:ctrlPr>
+                    <w:rPr>
+                      <w:rFonts w:ascii="Cambria Math" w:hAnsi="Cambria Math"/>
+                      <w:i/>
+                      <w:sz w:val="28"/>
+                      <w:szCs w:val="24"/>
+                    </w:rPr>
+                  </m:ctrlPr>
+                </m:fPr>
+                <m:num>
+                  <m:sSubSup>
+                    <m:sSubSupPr>
+                      <m:ctrlPr>
+                        <w:rPr>
+                          <w:rFonts w:ascii="Cambria Math" w:hAnsi="Cambria Math"/>
+                          <w:i/>
+                          <w:sz w:val="28"/>
+                          <w:szCs w:val="24"/>
+                        </w:rPr>
+                      </m:ctrlPr>
+                    </m:sSubSupPr>
+                    <m:e>
+                      <m:r>
+                        <w:rPr>
+                          <w:rFonts w:ascii="Cambria Math" w:hAnsi="Cambria Math"/>
+                          <w:sz w:val="28"/>
+                          <w:szCs w:val="24"/>
+                        </w:rPr>
+                        <m:t>x</m:t>
+                      </m:r>
+                    </m:e>
+                    <m:sub>
+                      <m:r>
+                        <w:rPr>
+                          <w:rFonts w:ascii="Cambria Math" w:hAnsi="Cambria Math"/>
+                          <w:sz w:val="28"/>
+                          <w:szCs w:val="24"/>
+                        </w:rPr>
+                        <m:t>i</m:t>
+                      </m:r>
+                    </m:sub>
+                    <m:sup>
+                      <m:r>
+                        <w:rPr>
+                          <w:rFonts w:ascii="Cambria Math" w:hAnsi="Cambria Math"/>
+                          <w:sz w:val="28"/>
+                          <w:szCs w:val="24"/>
+                        </w:rPr>
+                        <m:t>j</m:t>
+                      </m:r>
+                    </m:sup>
+                  </m:sSubSup>
+                  <m:r>
+                    <w:rPr>
+                      <w:rFonts w:ascii="Cambria Math" w:hAnsi="Cambria Math"/>
+                      <w:sz w:val="28"/>
+                      <w:szCs w:val="24"/>
+                    </w:rPr>
+                    <m:t>-</m:t>
+                  </m:r>
+                  <m:sSubSup>
+                    <m:sSubSupPr>
+                      <m:ctrlPr>
+                        <w:rPr>
+                          <w:rFonts w:ascii="Cambria Math" w:hAnsi="Cambria Math"/>
+                          <w:i/>
+                          <w:sz w:val="28"/>
+                          <w:szCs w:val="24"/>
+                        </w:rPr>
+                      </m:ctrlPr>
+                    </m:sSubSupPr>
+                    <m:e>
+                      <m:r>
+                        <w:rPr>
+                          <w:rFonts w:ascii="Cambria Math" w:hAnsi="Cambria Math"/>
+                          <w:sz w:val="28"/>
+                          <w:szCs w:val="24"/>
+                        </w:rPr>
+                        <m:t>x</m:t>
+                      </m:r>
+                    </m:e>
+                    <m:sub>
+                      <m:r>
+                        <w:rPr>
+                          <w:rFonts w:ascii="Cambria Math" w:hAnsi="Cambria Math"/>
+                          <w:sz w:val="28"/>
+                          <w:szCs w:val="24"/>
+                        </w:rPr>
+                        <m:t>i</m:t>
+                      </m:r>
+                    </m:sub>
+                    <m:sup>
+                      <m:r>
+                        <w:rPr>
+                          <w:rFonts w:ascii="Cambria Math" w:hAnsi="Cambria Math"/>
+                          <w:sz w:val="28"/>
+                          <w:szCs w:val="24"/>
+                        </w:rPr>
+                        <m:t>j-1</m:t>
+                      </m:r>
+                    </m:sup>
+                  </m:sSubSup>
+                </m:num>
+                <m:den>
+                  <m:sSubSup>
+                    <m:sSubSupPr>
+                      <m:ctrlPr>
+                        <w:rPr>
+                          <w:rFonts w:ascii="Cambria Math" w:hAnsi="Cambria Math"/>
+                          <w:i/>
+                          <w:sz w:val="28"/>
+                          <w:szCs w:val="24"/>
+                        </w:rPr>
+                      </m:ctrlPr>
+                    </m:sSubSupPr>
+                    <m:e>
+                      <m:r>
+                        <w:rPr>
+                          <w:rFonts w:ascii="Cambria Math" w:hAnsi="Cambria Math"/>
+                          <w:sz w:val="28"/>
+                          <w:szCs w:val="24"/>
+                        </w:rPr>
+                        <m:t>x</m:t>
+                      </m:r>
+                    </m:e>
+                    <m:sub>
+                      <m:r>
+                        <w:rPr>
+                          <w:rFonts w:ascii="Cambria Math" w:hAnsi="Cambria Math"/>
+                          <w:sz w:val="28"/>
+                          <w:szCs w:val="24"/>
+                        </w:rPr>
+                        <m:t>i</m:t>
+                      </m:r>
+                    </m:sub>
+                    <m:sup>
+                      <m:r>
+                        <w:rPr>
+                          <w:rFonts w:ascii="Cambria Math" w:hAnsi="Cambria Math"/>
+                          <w:sz w:val="28"/>
+                          <w:szCs w:val="24"/>
+                        </w:rPr>
+                        <m:t>j</m:t>
+                      </m:r>
+                    </m:sup>
+                  </m:sSubSup>
+                </m:den>
+              </m:f>
+            </m:e>
+          </m:d>
+          <m:r>
+            <w:rPr>
+              <w:rFonts w:ascii="Cambria Math" w:hAnsi="Cambria Math"/>
+              <w:sz w:val="28"/>
+              <w:szCs w:val="24"/>
+            </w:rPr>
+            <m:t>*100</m:t>
+          </m:r>
+        </m:oMath>
+      </m:oMathPara>
+    </w:p>
+    <w:p>
+      <w:pPr>
+        <w:spacing w:before="120" w:after="120" w:line="360" w:lineRule="auto"/>
+        <w:rPr>
+          <w:rFonts w:ascii="Times New Roman" w:hAnsi="Times New Roman"/>
+          <w:sz w:val="24"/>
+          <w:szCs w:val="24"/>
+        </w:rPr>
+      </w:pPr>
+      <w:r>
+        <w:rPr>
+          <w:rFonts w:ascii="Times New Roman" w:hAnsi="Times New Roman"/>
+          <w:sz w:val="24"/>
+          <w:szCs w:val="24"/>
+        </w:rPr>
+        <w:t>The process continues until convergence is obtained by the numerical method. Convergence is obtained when the maximum error is less than the user-input tolerance (typically 1e-06).</w:t>
+      </w:r>
+    </w:p>
+    <w:p>
+      <w:pPr>
+        <w:spacing w:before="120" w:after="120" w:line="360" w:lineRule="auto"/>
+        <w:rPr>
+          <w:rFonts w:ascii="Times New Roman" w:hAnsi="Times New Roman"/>
+          <w:sz w:val="24"/>
+          <w:szCs w:val="24"/>
+        </w:rPr>
+      </w:pPr>
+      <w:r>
+        <w:rPr>
+          <w:rFonts w:ascii="Times New Roman" w:hAnsi="Times New Roman"/>
+          <w:sz w:val="24"/>
+          <w:szCs w:val="24"/>
+        </w:rPr>
+        <w:t>To solve for u</w:t>
+      </w:r>
+      <w:r>
+        <w:rPr>
+          <w:rFonts w:ascii="Times New Roman" w:hAnsi="Times New Roman"/>
+          <w:sz w:val="24"/>
+          <w:szCs w:val="24"/>
+          <w:vertAlign w:val="subscript"/>
+        </w:rPr>
+        <w:t xml:space="preserve">i,j </w:t>
+      </w:r>
+      <w:r>
+        <w:rPr>
+          <w:rFonts w:ascii="Times New Roman" w:hAnsi="Times New Roman"/>
+          <w:sz w:val="24"/>
+          <w:szCs w:val="24"/>
+        </w:rPr>
+        <w:t xml:space="preserve">in MatLAB, the discretized equation is rearranged to the following form. </w:t>
+      </w:r>
+    </w:p>
+    <w:p>
+      <w:pPr>
+        <w:spacing w:before="120" w:after="120" w:line="360" w:lineRule="auto"/>
+        <w:rPr>
+          <w:rFonts w:ascii="Times New Roman" w:eastAsiaTheme="minorEastAsia" w:hAnsi="Times New Roman"/>
+          <w:sz w:val="32"/>
+          <w:szCs w:val="24"/>
+        </w:rPr>
+      </w:pPr>
+      <m:oMathPara>
+        <m:oMath>
+          <m:sSubSup>
+            <m:sSubSupPr>
+              <m:ctrlPr>
+                <w:rPr>
+                  <w:rFonts w:ascii="Cambria Math" w:hAnsi="Cambria Math"/>
+                  <w:i/>
+                  <w:sz w:val="32"/>
+                  <w:szCs w:val="24"/>
+                </w:rPr>
+              </m:ctrlPr>
+            </m:sSubSupPr>
+            <m:e>
+              <m:r>
+                <w:rPr>
+                  <w:rFonts w:ascii="Cambria Math" w:hAnsi="Cambria Math"/>
+                  <w:sz w:val="32"/>
+                  <w:szCs w:val="24"/>
+                </w:rPr>
+                <m:t>u</m:t>
+              </m:r>
+            </m:e>
+            <m:sub>
+              <m:r>
+                <w:rPr>
+                  <w:rFonts w:ascii="Cambria Math" w:hAnsi="Cambria Math"/>
+                  <w:sz w:val="32"/>
+                  <w:szCs w:val="24"/>
+                </w:rPr>
+                <m:t>i,j</m:t>
+              </m:r>
+            </m:sub>
+            <m:sup>
+              <m:r>
+                <w:rPr>
+                  <w:rFonts w:ascii="Cambria Math" w:hAnsi="Cambria Math"/>
+                  <w:sz w:val="32"/>
+                  <w:szCs w:val="24"/>
+                </w:rPr>
+                <m:t>n+1</m:t>
+              </m:r>
+            </m:sup>
+          </m:sSubSup>
+          <m:r>
+            <w:rPr>
+              <w:rFonts w:ascii="Cambria Math" w:hAnsi="Cambria Math"/>
+              <w:sz w:val="32"/>
+              <w:szCs w:val="24"/>
+            </w:rPr>
+            <m:t>=</m:t>
+          </m:r>
+          <m:f>
+            <m:fPr>
+              <m:ctrlPr>
+                <w:rPr>
+                  <w:rFonts w:ascii="Cambria Math" w:hAnsi="Cambria Math"/>
+                  <w:i/>
+                  <w:sz w:val="32"/>
+                  <w:szCs w:val="24"/>
+                </w:rPr>
+              </m:ctrlPr>
+            </m:fPr>
+            <m:num>
+              <m:r>
+                <w:rPr>
+                  <w:rFonts w:ascii="Cambria Math" w:hAnsi="Cambria Math"/>
+                  <w:sz w:val="32"/>
+                  <w:szCs w:val="24"/>
+                </w:rPr>
+                <m:t>1</m:t>
+              </m:r>
+            </m:num>
+            <m:den>
+              <m:r>
+                <w:rPr>
+                  <w:rFonts w:ascii="Cambria Math" w:hAnsi="Cambria Math"/>
+                  <w:sz w:val="32"/>
+                  <w:szCs w:val="24"/>
+                </w:rPr>
+                <m:t>4</m:t>
+              </m:r>
+            </m:den>
+          </m:f>
+          <m:r>
+            <w:rPr>
+              <w:rFonts w:ascii="Cambria Math" w:hAnsi="Cambria Math"/>
+              <w:sz w:val="32"/>
+              <w:szCs w:val="24"/>
+            </w:rPr>
+            <m:t>(</m:t>
+          </m:r>
+          <m:sSubSup>
+            <m:sSubSupPr>
+              <m:ctrlPr>
+                <w:rPr>
+                  <w:rFonts w:ascii="Cambria Math" w:hAnsi="Cambria Math"/>
+                  <w:i/>
+                  <w:sz w:val="32"/>
+                  <w:szCs w:val="24"/>
+                </w:rPr>
+              </m:ctrlPr>
+            </m:sSubSupPr>
+            <m:e>
+              <m:r>
+                <w:rPr>
+                  <w:rFonts w:ascii="Cambria Math" w:hAnsi="Cambria Math"/>
+                  <w:sz w:val="32"/>
+                  <w:szCs w:val="24"/>
+                </w:rPr>
+                <m:t>u</m:t>
+              </m:r>
+            </m:e>
+            <m:sub>
+              <m:r>
+                <w:rPr>
+                  <w:rFonts w:ascii="Cambria Math" w:hAnsi="Cambria Math"/>
+                  <w:sz w:val="32"/>
+                  <w:szCs w:val="24"/>
+                </w:rPr>
+                <m:t>i+1,j</m:t>
+              </m:r>
+            </m:sub>
+            <m:sup>
+              <m:r>
+                <w:rPr>
+                  <w:rFonts w:ascii="Cambria Math" w:hAnsi="Cambria Math"/>
+                  <w:sz w:val="32"/>
+                  <w:szCs w:val="24"/>
+                </w:rPr>
+                <m:t>n</m:t>
+              </m:r>
+            </m:sup>
+          </m:sSubSup>
+          <m:r>
+            <w:rPr>
+              <w:rFonts w:ascii="Cambria Math" w:hAnsi="Cambria Math"/>
+              <w:sz w:val="32"/>
+              <w:szCs w:val="24"/>
+            </w:rPr>
+            <m:t>+</m:t>
+          </m:r>
+          <m:sSubSup>
+            <m:sSubSupPr>
+              <m:ctrlPr>
+                <w:rPr>
+                  <w:rFonts w:ascii="Cambria Math" w:hAnsi="Cambria Math"/>
+                  <w:i/>
+                  <w:sz w:val="32"/>
+                  <w:szCs w:val="24"/>
+                </w:rPr>
+              </m:ctrlPr>
+            </m:sSubSupPr>
+            <m:e>
+              <m:r>
+                <w:rPr>
+                  <w:rFonts w:ascii="Cambria Math" w:hAnsi="Cambria Math"/>
+                  <w:sz w:val="32"/>
+                  <w:szCs w:val="24"/>
+                </w:rPr>
+                <m:t>u</m:t>
+              </m:r>
+            </m:e>
+            <m:sub>
+              <m:r>
+                <w:rPr>
+                  <w:rFonts w:ascii="Cambria Math" w:hAnsi="Cambria Math"/>
+                  <w:sz w:val="32"/>
+                  <w:szCs w:val="24"/>
+                </w:rPr>
+                <m:t>i-1,j</m:t>
+              </m:r>
+            </m:sub>
+            <m:sup>
+              <m:r>
+                <w:rPr>
+                  <w:rFonts w:ascii="Cambria Math" w:hAnsi="Cambria Math"/>
+                  <w:sz w:val="32"/>
+                  <w:szCs w:val="24"/>
+                </w:rPr>
+                <m:t>n+1</m:t>
+              </m:r>
+            </m:sup>
+          </m:sSubSup>
+          <m:r>
+            <w:rPr>
+              <w:rFonts w:ascii="Cambria Math" w:hAnsi="Cambria Math"/>
+              <w:sz w:val="32"/>
+              <w:szCs w:val="24"/>
+            </w:rPr>
+            <m:t>+</m:t>
+          </m:r>
+          <m:sSubSup>
+            <m:sSubSupPr>
+              <m:ctrlPr>
+                <w:rPr>
+                  <w:rFonts w:ascii="Cambria Math" w:hAnsi="Cambria Math"/>
+                  <w:i/>
+                  <w:sz w:val="32"/>
+                  <w:szCs w:val="24"/>
+                </w:rPr>
+              </m:ctrlPr>
+            </m:sSubSupPr>
+            <m:e>
+              <m:r>
+                <w:rPr>
+                  <w:rFonts w:ascii="Cambria Math" w:hAnsi="Cambria Math"/>
+                  <w:sz w:val="32"/>
+                  <w:szCs w:val="24"/>
+                </w:rPr>
+                <m:t>u</m:t>
+              </m:r>
+            </m:e>
+            <m:sub>
+              <m:r>
+                <w:rPr>
+                  <w:rFonts w:ascii="Cambria Math" w:hAnsi="Cambria Math"/>
+                  <w:sz w:val="32"/>
+                  <w:szCs w:val="24"/>
+                </w:rPr>
+                <m:t>i,j+1</m:t>
+              </m:r>
+            </m:sub>
+            <m:sup>
+              <m:r>
+                <w:rPr>
+                  <w:rFonts w:ascii="Cambria Math" w:hAnsi="Cambria Math"/>
+                  <w:sz w:val="32"/>
+                  <w:szCs w:val="24"/>
+                </w:rPr>
+                <m:t>n</m:t>
+              </m:r>
+            </m:sup>
+          </m:sSubSup>
+          <m:r>
+            <w:rPr>
+              <w:rFonts w:ascii="Cambria Math" w:hAnsi="Cambria Math"/>
+              <w:sz w:val="32"/>
+              <w:szCs w:val="24"/>
+            </w:rPr>
+            <m:t>+</m:t>
+          </m:r>
+          <m:sSubSup>
+            <m:sSubSupPr>
+              <m:ctrlPr>
+                <w:rPr>
+                  <w:rFonts w:ascii="Cambria Math" w:hAnsi="Cambria Math"/>
+                  <w:i/>
+                  <w:sz w:val="32"/>
+                  <w:szCs w:val="24"/>
+                </w:rPr>
+              </m:ctrlPr>
+            </m:sSubSupPr>
+            <m:e>
+              <m:r>
+                <w:rPr>
+                  <w:rFonts w:ascii="Cambria Math" w:hAnsi="Cambria Math"/>
+                  <w:sz w:val="32"/>
+                  <w:szCs w:val="24"/>
+                </w:rPr>
+                <m:t>u</m:t>
+              </m:r>
+            </m:e>
+            <m:sub>
+              <m:r>
+                <w:rPr>
+                  <w:rFonts w:ascii="Cambria Math" w:hAnsi="Cambria Math"/>
+                  <w:sz w:val="32"/>
+                  <w:szCs w:val="24"/>
+                </w:rPr>
+                <m:t>i,j-1</m:t>
+              </m:r>
+            </m:sub>
+            <m:sup>
+              <m:r>
+                <w:rPr>
+                  <w:rFonts w:ascii="Cambria Math" w:hAnsi="Cambria Math"/>
+                  <w:sz w:val="32"/>
+                  <w:szCs w:val="24"/>
+                </w:rPr>
+                <m:t>n+1</m:t>
+              </m:r>
+            </m:sup>
+          </m:sSubSup>
+          <m:r>
+            <w:rPr>
+              <w:rFonts w:ascii="Cambria Math" w:hAnsi="Cambria Math"/>
+              <w:sz w:val="32"/>
+              <w:szCs w:val="24"/>
+            </w:rPr>
+            <m:t>+</m:t>
+          </m:r>
+          <m:sSub>
+            <m:sSubPr>
+              <m:ctrlPr>
+                <w:rPr>
+                  <w:rFonts w:ascii="Cambria Math" w:hAnsi="Cambria Math"/>
+                  <w:i/>
+                  <w:sz w:val="32"/>
+                  <w:szCs w:val="24"/>
+                </w:rPr>
+              </m:ctrlPr>
+            </m:sSubPr>
+            <m:e>
+              <m:r>
+                <w:rPr>
+                  <w:rFonts w:ascii="Cambria Math" w:hAnsi="Cambria Math"/>
+                  <w:sz w:val="32"/>
+                  <w:szCs w:val="24"/>
+                </w:rPr>
+                <m:t>F</m:t>
+              </m:r>
+            </m:e>
+            <m:sub>
+              <m:r>
+                <w:rPr>
+                  <w:rFonts w:ascii="Cambria Math" w:hAnsi="Cambria Math"/>
+                  <w:sz w:val="32"/>
+                  <w:szCs w:val="24"/>
+                </w:rPr>
+                <m:t>i,j</m:t>
+              </m:r>
+            </m:sub>
+          </m:sSub>
+          <m:r>
+            <w:rPr>
+              <w:rFonts w:ascii="Cambria Math" w:hAnsi="Cambria Math"/>
+              <w:sz w:val="32"/>
+              <w:szCs w:val="24"/>
+            </w:rPr>
+            <m:t>*</m:t>
+          </m:r>
+          <m:sSup>
+            <m:sSupPr>
+              <m:ctrlPr>
+                <w:rPr>
+                  <w:rFonts w:ascii="Cambria Math" w:hAnsi="Cambria Math"/>
+                  <w:i/>
+                  <w:sz w:val="32"/>
+                  <w:szCs w:val="24"/>
+                </w:rPr>
+              </m:ctrlPr>
+            </m:sSupPr>
+            <m:e>
+              <m:r>
+                <w:rPr>
+                  <w:rFonts w:ascii="Cambria Math" w:hAnsi="Cambria Math"/>
+                  <w:sz w:val="32"/>
+                  <w:szCs w:val="24"/>
+                </w:rPr>
+                <m:t>h</m:t>
+              </m:r>
+            </m:e>
+            <m:sup>
+              <m:r>
+                <w:rPr>
+                  <w:rFonts w:ascii="Cambria Math" w:hAnsi="Cambria Math"/>
+                  <w:sz w:val="32"/>
+                  <w:szCs w:val="24"/>
+                </w:rPr>
+                <m:t>2</m:t>
+              </m:r>
+            </m:sup>
+          </m:sSup>
+          <m:r>
+            <w:rPr>
+              <w:rFonts w:ascii="Cambria Math" w:hAnsi="Cambria Math"/>
+              <w:sz w:val="32"/>
+              <w:szCs w:val="24"/>
+            </w:rPr>
+            <m:t>)</m:t>
+          </m:r>
+        </m:oMath>
+      </m:oMathPara>
+    </w:p>
+    <w:p>
+      <w:pPr>
+        <w:spacing w:before="120" w:after="120" w:line="360" w:lineRule="auto"/>
+        <w:rPr>
+          <w:rFonts w:ascii="Times New Roman" w:eastAsiaTheme="minorEastAsia" w:hAnsi="Times New Roman"/>
+          <w:sz w:val="32"/>
+          <w:szCs w:val="24"/>
+        </w:rPr>
+      </w:pPr>
+      <w:r>
+        <w:rPr>
+          <w:rFonts w:ascii="Times New Roman" w:hAnsi="Times New Roman"/>
+          <w:b/>
+          <w:i/>
+          <w:sz w:val="28"/>
+          <w:szCs w:val="24"/>
+        </w:rPr>
+        <w:lastRenderedPageBreak/>
+        <w:t>Successive Over-Relaxation Method</w:t>
+      </w:r>
+    </w:p>
+    <w:p>
+      <w:pPr>
+        <w:spacing w:before="120" w:after="120" w:line="360" w:lineRule="auto"/>
+        <w:rPr>
+          <w:rFonts w:ascii="Times New Roman" w:hAnsi="Times New Roman"/>
+          <w:sz w:val="24"/>
+          <w:szCs w:val="24"/>
+        </w:rPr>
+      </w:pPr>
+      <w:r>
+        <w:rPr>
+          <w:rFonts w:ascii="Times New Roman" w:hAnsi="Times New Roman"/>
+          <w:sz w:val="24"/>
+          <w:szCs w:val="24"/>
+        </w:rPr>
+        <w:t>The SOR method is another classical iterative method quite similar to the Gauss-Seidel method but expected to result in faster convergence. It will be used to solve the linear system of equations presented in the previous section. The pseudocode for the method is shown below.</w:t>
+      </w:r>
+    </w:p>
+    <w:p>
+      <w:pPr>
+        <w:keepNext/>
+        <w:spacing w:before="120" w:after="120" w:line="360" w:lineRule="auto"/>
+        <w:jc w:val="center"/>
+      </w:pPr>
+      <w:r>
+        <w:rPr>
+          <w:rFonts w:ascii="Times New Roman" w:hAnsi="Times New Roman"/>
+          <w:noProof/>
+          <w:sz w:val="14"/>
+          <w:szCs w:val="24"/>
+        </w:rPr>
+        <w:drawing>
+          <wp:inline distT="0" distB="0" distL="0" distR="0" wp14:anchorId="61A8EFAD" wp14:editId="28FFB929">
+            <wp:extent cx="3180952" cy="3152381"/>
+            <wp:effectExtent l="0" t="0" r="635" b="0"/>
+            <wp:docPr id="14" name="Picture 14"/>
+            <wp:cNvGraphicFramePr>
+              <a:graphicFrameLocks xmlns:a="http://schemas.openxmlformats.org/drawingml/2006/main" noChangeAspect="1"/>
+            </wp:cNvGraphicFramePr>
+            <a:graphic xmlns:a="http://schemas.openxmlformats.org/drawingml/2006/main">
+              <a:graphicData uri="http://schemas.openxmlformats.org/drawingml/2006/picture">
+                <pic:pic xmlns:pic="http://schemas.openxmlformats.org/drawingml/2006/picture">
+                  <pic:nvPicPr>
+                    <pic:cNvPr id="14" name="Pseudocode2.PNG"/>
+                    <pic:cNvPicPr/>
+                  </pic:nvPicPr>
+                  <pic:blipFill>
+                    <a:blip r:embed="rId20">
+                      <a:extLst>
+                        <a:ext uri="{28A0092B-C50C-407E-A947-70E740481C1C}">
+                          <a14:useLocalDpi xmlns:a14="http://schemas.microsoft.com/office/drawing/2010/main" val="0"/>
+                        </a:ext>
+                      </a:extLst>
+                    </a:blip>
+                    <a:stretch>
+                      <a:fillRect/>
+                    </a:stretch>
+                  </pic:blipFill>
+                  <pic:spPr>
+                    <a:xfrm>
+                      <a:off x="0" y="0"/>
+                      <a:ext cx="3180952" cy="3152381"/>
+                    </a:xfrm>
+                    <a:prstGeom prst="rect">
+                      <a:avLst/>
+                    </a:prstGeom>
+                  </pic:spPr>
+                </pic:pic>
+              </a:graphicData>
+            </a:graphic>
+          </wp:inline>
+        </w:drawing>
+      </w:r>
+    </w:p>
+    <w:p>
+      <w:pPr>
+        <w:pStyle w:val="Caption"/>
+        <w:jc w:val="center"/>
+        <w:rPr>
+          <w:rFonts w:ascii="Times New Roman" w:hAnsi="Times New Roman"/>
+          <w:sz w:val="24"/>
+          <w:szCs w:val="24"/>
+        </w:rPr>
+      </w:pPr>
+      <w:r>
+        <w:t xml:space="preserve">Figure </w:t>
+      </w:r>
+      <w:r>
+        <w:fldChar w:fldCharType="begin"/>
+      </w:r>
+      <w:r>
+        <w:instrText xml:space="preserve"> SEQ Figure \* ARABIC </w:instrText>
+      </w:r>
+      <w:r>
+        <w:fldChar w:fldCharType="separate"/>
+      </w:r>
+      <w:r>
+        <w:rPr>
+          <w:noProof/>
+        </w:rPr>
+        <w:t>2</w:t>
+      </w:r>
+      <w:r>
+        <w:fldChar w:fldCharType="end"/>
+      </w:r>
+      <w:r>
+        <w:t>: SOR Method Algorithm, Wikipedia</w:t>
+      </w:r>
+    </w:p>
+    <w:p>
+      <w:pPr>
+        <w:spacing w:before="120" w:after="120" w:line="360" w:lineRule="auto"/>
+        <w:rPr>
+          <w:rFonts w:ascii="Times New Roman" w:hAnsi="Times New Roman"/>
+          <w:sz w:val="24"/>
+          <w:szCs w:val="24"/>
+        </w:rPr>
+      </w:pPr>
+      <w:r>
+        <w:rPr>
+          <w:rFonts w:ascii="Times New Roman" w:hAnsi="Times New Roman"/>
+          <w:sz w:val="24"/>
+          <w:szCs w:val="24"/>
+        </w:rPr>
+        <w:t xml:space="preserve">The method starts with a guess for the solution. In the case of our Poisson Equation project, we assumed that all interior nodes (2:Nx-1 and 2:Ny-1) are initially zero. Then, the linear system of equations is solved using the initial guess. The difference with the Gauss-Seidel method is that a SOR coefficient (B) must be included. The coefficient is bounded by 1&lt;B&lt;2. For the case of our Poisson Equation, a value of B=1.5 was used. Finally, the error in relation to the previous value of the solution is calculated. </w:t>
+      </w:r>
+    </w:p>
+    <w:p>
+      <w:pPr>
+        <w:spacing w:before="120" w:after="120" w:line="360" w:lineRule="auto"/>
         <w:rPr>
           <w:rFonts w:ascii="Times New Roman" w:eastAsiaTheme="minorEastAsia" w:hAnsi="Times New Roman"/>
           <w:sz w:val="28"/>
           <w:szCs w:val="24"/>
         </w:rPr>
       </w:pPr>
-    </w:p>
-    <w:p>
-      <w:pPr>
+      <m:oMathPara>
+        <m:oMath>
+          <m:r>
+            <w:rPr>
+              <w:rFonts w:ascii="Cambria Math" w:hAnsi="Cambria Math"/>
+              <w:sz w:val="28"/>
+              <w:szCs w:val="24"/>
+            </w:rPr>
+            <m:t>ε=</m:t>
+          </m:r>
+          <m:d>
+            <m:dPr>
+              <m:begChr m:val="|"/>
+              <m:endChr m:val="|"/>
+              <m:ctrlPr>
+                <w:rPr>
+                  <w:rFonts w:ascii="Cambria Math" w:hAnsi="Cambria Math"/>
+                  <w:i/>
+                  <w:sz w:val="28"/>
+                  <w:szCs w:val="24"/>
+                </w:rPr>
+              </m:ctrlPr>
+            </m:dPr>
+            <m:e>
+              <m:f>
+                <m:fPr>
+                  <m:ctrlPr>
+                    <w:rPr>
+                      <w:rFonts w:ascii="Cambria Math" w:hAnsi="Cambria Math"/>
+                      <w:i/>
+                      <w:sz w:val="28"/>
+                      <w:szCs w:val="24"/>
+                    </w:rPr>
+                  </m:ctrlPr>
+                </m:fPr>
+                <m:num>
+                  <m:sSubSup>
+                    <m:sSubSupPr>
+                      <m:ctrlPr>
+                        <w:rPr>
+                          <w:rFonts w:ascii="Cambria Math" w:hAnsi="Cambria Math"/>
+                          <w:i/>
+                          <w:sz w:val="28"/>
+                          <w:szCs w:val="24"/>
+                        </w:rPr>
+                      </m:ctrlPr>
+                    </m:sSubSupPr>
+                    <m:e>
+                      <m:r>
+                        <w:rPr>
+                          <w:rFonts w:ascii="Cambria Math" w:hAnsi="Cambria Math"/>
+                          <w:sz w:val="28"/>
+                          <w:szCs w:val="24"/>
+                        </w:rPr>
+                        <m:t>x</m:t>
+                      </m:r>
+                    </m:e>
+                    <m:sub>
+                      <m:r>
+                        <w:rPr>
+                          <w:rFonts w:ascii="Cambria Math" w:hAnsi="Cambria Math"/>
+                          <w:sz w:val="28"/>
+                          <w:szCs w:val="24"/>
+                        </w:rPr>
+                        <m:t>i</m:t>
+                      </m:r>
+                    </m:sub>
+                    <m:sup>
+                      <m:r>
+                        <w:rPr>
+                          <w:rFonts w:ascii="Cambria Math" w:hAnsi="Cambria Math"/>
+                          <w:sz w:val="28"/>
+                          <w:szCs w:val="24"/>
+                        </w:rPr>
+                        <m:t>j</m:t>
+                      </m:r>
+                    </m:sup>
+                  </m:sSubSup>
+                  <m:r>
+                    <w:rPr>
+                      <w:rFonts w:ascii="Cambria Math" w:hAnsi="Cambria Math"/>
+                      <w:sz w:val="28"/>
+                      <w:szCs w:val="24"/>
+                    </w:rPr>
+                    <m:t>-</m:t>
+                  </m:r>
+                  <m:sSubSup>
+                    <m:sSubSupPr>
+                      <m:ctrlPr>
+                        <w:rPr>
+                          <w:rFonts w:ascii="Cambria Math" w:hAnsi="Cambria Math"/>
+                          <w:i/>
+                          <w:sz w:val="28"/>
+                          <w:szCs w:val="24"/>
+                        </w:rPr>
+                      </m:ctrlPr>
+                    </m:sSubSupPr>
+                    <m:e>
+                      <m:r>
+                        <w:rPr>
+                          <w:rFonts w:ascii="Cambria Math" w:hAnsi="Cambria Math"/>
+                          <w:sz w:val="28"/>
+                          <w:szCs w:val="24"/>
+                        </w:rPr>
+                        <m:t>x</m:t>
+                      </m:r>
+                    </m:e>
+                    <m:sub>
+                      <m:r>
+                        <w:rPr>
+                          <w:rFonts w:ascii="Cambria Math" w:hAnsi="Cambria Math"/>
+                          <w:sz w:val="28"/>
+                          <w:szCs w:val="24"/>
+                        </w:rPr>
+                        <m:t>i</m:t>
+                      </m:r>
+                    </m:sub>
+                    <m:sup>
+                      <m:r>
+                        <w:rPr>
+                          <w:rFonts w:ascii="Cambria Math" w:hAnsi="Cambria Math"/>
+                          <w:sz w:val="28"/>
+                          <w:szCs w:val="24"/>
+                        </w:rPr>
+                        <m:t>j-1</m:t>
+                      </m:r>
+                    </m:sup>
+                  </m:sSubSup>
+                </m:num>
+                <m:den>
+                  <m:sSubSup>
+                    <m:sSubSupPr>
+                      <m:ctrlPr>
+                        <w:rPr>
+                          <w:rFonts w:ascii="Cambria Math" w:hAnsi="Cambria Math"/>
+                          <w:i/>
+                          <w:sz w:val="28"/>
+                          <w:szCs w:val="24"/>
+                        </w:rPr>
+                      </m:ctrlPr>
+                    </m:sSubSupPr>
+                    <m:e>
+                      <m:r>
+                        <w:rPr>
+                          <w:rFonts w:ascii="Cambria Math" w:hAnsi="Cambria Math"/>
+                          <w:sz w:val="28"/>
+                          <w:szCs w:val="24"/>
+                        </w:rPr>
+                        <m:t>x</m:t>
+                      </m:r>
+                    </m:e>
+                    <m:sub>
+                      <m:r>
+                        <w:rPr>
+                          <w:rFonts w:ascii="Cambria Math" w:hAnsi="Cambria Math"/>
+                          <w:sz w:val="28"/>
+                          <w:szCs w:val="24"/>
+                        </w:rPr>
+                        <m:t>i</m:t>
+                      </m:r>
+                    </m:sub>
+                    <m:sup>
+                      <m:r>
+                        <w:rPr>
+                          <w:rFonts w:ascii="Cambria Math" w:hAnsi="Cambria Math"/>
+                          <w:sz w:val="28"/>
+                          <w:szCs w:val="24"/>
+                        </w:rPr>
+                        <m:t>j</m:t>
+                      </m:r>
+                    </m:sup>
+                  </m:sSubSup>
+                </m:den>
+              </m:f>
+            </m:e>
+          </m:d>
+          <m:r>
+            <w:rPr>
+              <w:rFonts w:ascii="Cambria Math" w:hAnsi="Cambria Math"/>
+              <w:sz w:val="28"/>
+              <w:szCs w:val="24"/>
+            </w:rPr>
+            <m:t>*100</m:t>
+          </m:r>
+        </m:oMath>
+      </m:oMathPara>
+    </w:p>
+    <w:p>
+      <w:pPr>
+        <w:spacing w:before="120" w:after="120" w:line="360" w:lineRule="auto"/>
+        <w:rPr>
+          <w:rFonts w:ascii="Times New Roman" w:hAnsi="Times New Roman"/>
+          <w:sz w:val="24"/>
+          <w:szCs w:val="24"/>
+        </w:rPr>
+      </w:pPr>
+      <w:r>
+        <w:rPr>
+          <w:rFonts w:ascii="Times New Roman" w:hAnsi="Times New Roman"/>
+          <w:sz w:val="24"/>
+          <w:szCs w:val="24"/>
+        </w:rPr>
+        <w:t>The process continues until convergence is obtained by the numerical method. Convergence is obtained when the maximum error is less than the user-input tolerance (typically 1e-06). To solve for u</w:t>
+      </w:r>
+      <w:r>
+        <w:rPr>
+          <w:rFonts w:ascii="Times New Roman" w:hAnsi="Times New Roman"/>
+          <w:sz w:val="24"/>
+          <w:szCs w:val="24"/>
+          <w:vertAlign w:val="subscript"/>
+        </w:rPr>
+        <w:t>i</w:t>
+      </w:r>
+      <w:proofErr w:type="gramStart"/>
+      <w:r>
+        <w:rPr>
+          <w:rFonts w:ascii="Times New Roman" w:hAnsi="Times New Roman"/>
+          <w:sz w:val="24"/>
+          <w:szCs w:val="24"/>
+          <w:vertAlign w:val="subscript"/>
+        </w:rPr>
+        <w:t>,j</w:t>
+      </w:r>
+      <w:proofErr w:type="gramEnd"/>
+      <w:r>
+        <w:rPr>
+          <w:rFonts w:ascii="Times New Roman" w:hAnsi="Times New Roman"/>
+          <w:sz w:val="24"/>
+          <w:szCs w:val="24"/>
+          <w:vertAlign w:val="subscript"/>
+        </w:rPr>
+        <w:t xml:space="preserve"> </w:t>
+      </w:r>
+      <w:r>
+        <w:rPr>
+          <w:rFonts w:ascii="Times New Roman" w:hAnsi="Times New Roman"/>
+          <w:sz w:val="24"/>
+          <w:szCs w:val="24"/>
+        </w:rPr>
+        <w:t xml:space="preserve">in MatLAB, the discretized equation is rearranged to the following form. </w:t>
+      </w:r>
+    </w:p>
+    <w:p>
+      <w:pPr>
+        <w:spacing w:before="120" w:after="120" w:line="360" w:lineRule="auto"/>
         <w:rPr>
           <w:rFonts w:ascii="Times New Roman" w:eastAsiaTheme="minorEastAsia" w:hAnsi="Times New Roman"/>
-          <w:sz w:val="24"/>
-          <w:szCs w:val="24"/>
-        </w:rPr>
-      </w:pPr>
-    </w:p>
+          <w:sz w:val="28"/>
+          <w:szCs w:val="24"/>
+        </w:rPr>
+      </w:pPr>
+      <m:oMathPara>
+        <m:oMath>
+          <m:sSubSup>
+            <m:sSubSupPr>
+              <m:ctrlPr>
+                <w:rPr>
+                  <w:rFonts w:ascii="Cambria Math" w:hAnsi="Cambria Math"/>
+                  <w:i/>
+                  <w:sz w:val="28"/>
+                  <w:szCs w:val="24"/>
+                </w:rPr>
+              </m:ctrlPr>
+            </m:sSubSupPr>
+            <m:e>
+              <m:r>
+                <w:rPr>
+                  <w:rFonts w:ascii="Cambria Math" w:hAnsi="Cambria Math"/>
+                  <w:sz w:val="28"/>
+                  <w:szCs w:val="24"/>
+                </w:rPr>
+                <m:t>u</m:t>
+              </m:r>
+            </m:e>
+            <m:sub>
+              <m:r>
+                <w:rPr>
+                  <w:rFonts w:ascii="Cambria Math" w:hAnsi="Cambria Math"/>
+                  <w:sz w:val="28"/>
+                  <w:szCs w:val="24"/>
+                </w:rPr>
+                <m:t>i,j</m:t>
+              </m:r>
+            </m:sub>
+            <m:sup>
+              <m:r>
+                <w:rPr>
+                  <w:rFonts w:ascii="Cambria Math" w:hAnsi="Cambria Math"/>
+                  <w:sz w:val="28"/>
+                  <w:szCs w:val="24"/>
+                </w:rPr>
+                <m:t>n+1</m:t>
+              </m:r>
+            </m:sup>
+          </m:sSubSup>
+          <m:r>
+            <w:rPr>
+              <w:rFonts w:ascii="Cambria Math" w:hAnsi="Cambria Math"/>
+              <w:sz w:val="28"/>
+              <w:szCs w:val="24"/>
+            </w:rPr>
+            <m:t>=</m:t>
+          </m:r>
+          <m:f>
+            <m:fPr>
+              <m:ctrlPr>
+                <w:rPr>
+                  <w:rFonts w:ascii="Cambria Math" w:hAnsi="Cambria Math"/>
+                  <w:i/>
+                  <w:sz w:val="28"/>
+                  <w:szCs w:val="24"/>
+                </w:rPr>
+              </m:ctrlPr>
+            </m:fPr>
+            <m:num>
+              <m:r>
+                <w:rPr>
+                  <w:rFonts w:ascii="Cambria Math" w:hAnsi="Cambria Math"/>
+                  <w:sz w:val="28"/>
+                  <w:szCs w:val="24"/>
+                </w:rPr>
+                <m:t>B</m:t>
+              </m:r>
+            </m:num>
+            <m:den>
+              <m:r>
+                <w:rPr>
+                  <w:rFonts w:ascii="Cambria Math" w:hAnsi="Cambria Math"/>
+                  <w:sz w:val="28"/>
+                  <w:szCs w:val="24"/>
+                </w:rPr>
+                <m:t>4</m:t>
+              </m:r>
+            </m:den>
+          </m:f>
+          <m:d>
+            <m:dPr>
+              <m:ctrlPr>
+                <w:rPr>
+                  <w:rFonts w:ascii="Cambria Math" w:hAnsi="Cambria Math"/>
+                  <w:i/>
+                  <w:sz w:val="28"/>
+                  <w:szCs w:val="24"/>
+                </w:rPr>
+              </m:ctrlPr>
+            </m:dPr>
+            <m:e>
+              <m:sSubSup>
+                <m:sSubSupPr>
+                  <m:ctrlPr>
+                    <w:rPr>
+                      <w:rFonts w:ascii="Cambria Math" w:hAnsi="Cambria Math"/>
+                      <w:i/>
+                      <w:sz w:val="28"/>
+                      <w:szCs w:val="24"/>
+                    </w:rPr>
+                  </m:ctrlPr>
+                </m:sSubSupPr>
+                <m:e>
+                  <m:r>
+                    <w:rPr>
+                      <w:rFonts w:ascii="Cambria Math" w:hAnsi="Cambria Math"/>
+                      <w:sz w:val="28"/>
+                      <w:szCs w:val="24"/>
+                    </w:rPr>
+                    <m:t>u</m:t>
+                  </m:r>
+                </m:e>
+                <m:sub>
+                  <m:r>
+                    <w:rPr>
+                      <w:rFonts w:ascii="Cambria Math" w:hAnsi="Cambria Math"/>
+                      <w:sz w:val="28"/>
+                      <w:szCs w:val="24"/>
+                    </w:rPr>
+                    <m:t>i+1,j</m:t>
+                  </m:r>
+                </m:sub>
+                <m:sup>
+                  <m:r>
+                    <w:rPr>
+                      <w:rFonts w:ascii="Cambria Math" w:hAnsi="Cambria Math"/>
+                      <w:sz w:val="28"/>
+                      <w:szCs w:val="24"/>
+                    </w:rPr>
+                    <m:t>n</m:t>
+                  </m:r>
+                </m:sup>
+              </m:sSubSup>
+              <m:r>
+                <w:rPr>
+                  <w:rFonts w:ascii="Cambria Math" w:hAnsi="Cambria Math"/>
+                  <w:sz w:val="28"/>
+                  <w:szCs w:val="24"/>
+                </w:rPr>
+                <m:t>+</m:t>
+              </m:r>
+              <m:sSubSup>
+                <m:sSubSupPr>
+                  <m:ctrlPr>
+                    <w:rPr>
+                      <w:rFonts w:ascii="Cambria Math" w:hAnsi="Cambria Math"/>
+                      <w:i/>
+                      <w:sz w:val="28"/>
+                      <w:szCs w:val="24"/>
+                    </w:rPr>
+                  </m:ctrlPr>
+                </m:sSubSupPr>
+                <m:e>
+                  <m:r>
+                    <w:rPr>
+                      <w:rFonts w:ascii="Cambria Math" w:hAnsi="Cambria Math"/>
+                      <w:sz w:val="28"/>
+                      <w:szCs w:val="24"/>
+                    </w:rPr>
+                    <m:t>u</m:t>
+                  </m:r>
+                </m:e>
+                <m:sub>
+                  <m:r>
+                    <w:rPr>
+                      <w:rFonts w:ascii="Cambria Math" w:hAnsi="Cambria Math"/>
+                      <w:sz w:val="28"/>
+                      <w:szCs w:val="24"/>
+                    </w:rPr>
+                    <m:t>i-1,j</m:t>
+                  </m:r>
+                </m:sub>
+                <m:sup>
+                  <m:r>
+                    <w:rPr>
+                      <w:rFonts w:ascii="Cambria Math" w:hAnsi="Cambria Math"/>
+                      <w:sz w:val="28"/>
+                      <w:szCs w:val="24"/>
+                    </w:rPr>
+                    <m:t>n+1</m:t>
+                  </m:r>
+                </m:sup>
+              </m:sSubSup>
+              <m:r>
+                <w:rPr>
+                  <w:rFonts w:ascii="Cambria Math" w:hAnsi="Cambria Math"/>
+                  <w:sz w:val="28"/>
+                  <w:szCs w:val="24"/>
+                </w:rPr>
+                <m:t>+</m:t>
+              </m:r>
+              <m:sSubSup>
+                <m:sSubSupPr>
+                  <m:ctrlPr>
+                    <w:rPr>
+                      <w:rFonts w:ascii="Cambria Math" w:hAnsi="Cambria Math"/>
+                      <w:i/>
+                      <w:sz w:val="28"/>
+                      <w:szCs w:val="24"/>
+                    </w:rPr>
+                  </m:ctrlPr>
+                </m:sSubSupPr>
+                <m:e>
+                  <m:r>
+                    <w:rPr>
+                      <w:rFonts w:ascii="Cambria Math" w:hAnsi="Cambria Math"/>
+                      <w:sz w:val="28"/>
+                      <w:szCs w:val="24"/>
+                    </w:rPr>
+                    <m:t>u</m:t>
+                  </m:r>
+                </m:e>
+                <m:sub>
+                  <m:r>
+                    <w:rPr>
+                      <w:rFonts w:ascii="Cambria Math" w:hAnsi="Cambria Math"/>
+                      <w:sz w:val="28"/>
+                      <w:szCs w:val="24"/>
+                    </w:rPr>
+                    <m:t>i,j+1</m:t>
+                  </m:r>
+                </m:sub>
+                <m:sup>
+                  <m:r>
+                    <w:rPr>
+                      <w:rFonts w:ascii="Cambria Math" w:hAnsi="Cambria Math"/>
+                      <w:sz w:val="28"/>
+                      <w:szCs w:val="24"/>
+                    </w:rPr>
+                    <m:t>n</m:t>
+                  </m:r>
+                </m:sup>
+              </m:sSubSup>
+              <m:r>
+                <w:rPr>
+                  <w:rFonts w:ascii="Cambria Math" w:hAnsi="Cambria Math"/>
+                  <w:sz w:val="28"/>
+                  <w:szCs w:val="24"/>
+                </w:rPr>
+                <m:t>+</m:t>
+              </m:r>
+              <m:sSubSup>
+                <m:sSubSupPr>
+                  <m:ctrlPr>
+                    <w:rPr>
+                      <w:rFonts w:ascii="Cambria Math" w:hAnsi="Cambria Math"/>
+                      <w:i/>
+                      <w:sz w:val="28"/>
+                      <w:szCs w:val="24"/>
+                    </w:rPr>
+                  </m:ctrlPr>
+                </m:sSubSupPr>
+                <m:e>
+                  <m:r>
+                    <w:rPr>
+                      <w:rFonts w:ascii="Cambria Math" w:hAnsi="Cambria Math"/>
+                      <w:sz w:val="28"/>
+                      <w:szCs w:val="24"/>
+                    </w:rPr>
+                    <m:t>u</m:t>
+                  </m:r>
+                </m:e>
+                <m:sub>
+                  <m:r>
+                    <w:rPr>
+                      <w:rFonts w:ascii="Cambria Math" w:hAnsi="Cambria Math"/>
+                      <w:sz w:val="28"/>
+                      <w:szCs w:val="24"/>
+                    </w:rPr>
+                    <m:t>i,j-1</m:t>
+                  </m:r>
+                </m:sub>
+                <m:sup>
+                  <m:r>
+                    <w:rPr>
+                      <w:rFonts w:ascii="Cambria Math" w:hAnsi="Cambria Math"/>
+                      <w:sz w:val="28"/>
+                      <w:szCs w:val="24"/>
+                    </w:rPr>
+                    <m:t>n+1</m:t>
+                  </m:r>
+                </m:sup>
+              </m:sSubSup>
+              <m:r>
+                <w:rPr>
+                  <w:rFonts w:ascii="Cambria Math" w:hAnsi="Cambria Math"/>
+                  <w:sz w:val="28"/>
+                  <w:szCs w:val="24"/>
+                </w:rPr>
+                <m:t>+</m:t>
+              </m:r>
+              <m:sSub>
+                <m:sSubPr>
+                  <m:ctrlPr>
+                    <w:rPr>
+                      <w:rFonts w:ascii="Cambria Math" w:hAnsi="Cambria Math"/>
+                      <w:i/>
+                      <w:sz w:val="28"/>
+                      <w:szCs w:val="24"/>
+                    </w:rPr>
+                  </m:ctrlPr>
+                </m:sSubPr>
+                <m:e>
+                  <m:r>
+                    <w:rPr>
+                      <w:rFonts w:ascii="Cambria Math" w:hAnsi="Cambria Math"/>
+                      <w:sz w:val="28"/>
+                      <w:szCs w:val="24"/>
+                    </w:rPr>
+                    <m:t>F</m:t>
+                  </m:r>
+                </m:e>
+                <m:sub>
+                  <m:r>
+                    <w:rPr>
+                      <w:rFonts w:ascii="Cambria Math" w:hAnsi="Cambria Math"/>
+                      <w:sz w:val="28"/>
+                      <w:szCs w:val="24"/>
+                    </w:rPr>
+                    <m:t>i,j</m:t>
+                  </m:r>
+                </m:sub>
+              </m:sSub>
+              <m:r>
+                <w:rPr>
+                  <w:rFonts w:ascii="Cambria Math" w:hAnsi="Cambria Math"/>
+                  <w:sz w:val="28"/>
+                  <w:szCs w:val="24"/>
+                </w:rPr>
+                <m:t>*</m:t>
+              </m:r>
+              <m:sSup>
+                <m:sSupPr>
+                  <m:ctrlPr>
+                    <w:rPr>
+                      <w:rFonts w:ascii="Cambria Math" w:hAnsi="Cambria Math"/>
+                      <w:i/>
+                      <w:sz w:val="28"/>
+                      <w:szCs w:val="24"/>
+                    </w:rPr>
+                  </m:ctrlPr>
+                </m:sSupPr>
+                <m:e>
+                  <m:r>
+                    <w:rPr>
+                      <w:rFonts w:ascii="Cambria Math" w:hAnsi="Cambria Math"/>
+                      <w:sz w:val="28"/>
+                      <w:szCs w:val="24"/>
+                    </w:rPr>
+                    <m:t>h</m:t>
+                  </m:r>
+                </m:e>
+                <m:sup>
+                  <m:r>
+                    <w:rPr>
+                      <w:rFonts w:ascii="Cambria Math" w:hAnsi="Cambria Math"/>
+                      <w:sz w:val="28"/>
+                      <w:szCs w:val="24"/>
+                    </w:rPr>
+                    <m:t>2</m:t>
+                  </m:r>
+                </m:sup>
+              </m:sSup>
+            </m:e>
+          </m:d>
+          <m:r>
+            <w:rPr>
+              <w:rFonts w:ascii="Cambria Math" w:hAnsi="Cambria Math"/>
+              <w:sz w:val="28"/>
+              <w:szCs w:val="24"/>
+            </w:rPr>
+            <m:t>+(1-B)</m:t>
+          </m:r>
+          <m:sSubSup>
+            <m:sSubSupPr>
+              <m:ctrlPr>
+                <w:rPr>
+                  <w:rFonts w:ascii="Cambria Math" w:hAnsi="Cambria Math"/>
+                  <w:i/>
+                  <w:sz w:val="28"/>
+                  <w:szCs w:val="24"/>
+                </w:rPr>
+              </m:ctrlPr>
+            </m:sSubSupPr>
+            <m:e>
+              <m:r>
+                <w:rPr>
+                  <w:rFonts w:ascii="Cambria Math" w:hAnsi="Cambria Math"/>
+                  <w:sz w:val="28"/>
+                  <w:szCs w:val="24"/>
+                </w:rPr>
+                <m:t>u</m:t>
+              </m:r>
+            </m:e>
+            <m:sub>
+              <m:r>
+                <w:rPr>
+                  <w:rFonts w:ascii="Cambria Math" w:hAnsi="Cambria Math"/>
+                  <w:sz w:val="28"/>
+                  <w:szCs w:val="24"/>
+                </w:rPr>
+                <m:t>i,j</m:t>
+              </m:r>
+            </m:sub>
+            <m:sup>
+              <m:r>
+                <w:rPr>
+                  <w:rFonts w:ascii="Cambria Math" w:hAnsi="Cambria Math"/>
+                  <w:sz w:val="28"/>
+                  <w:szCs w:val="24"/>
+                </w:rPr>
+                <m:t>n</m:t>
+              </m:r>
+            </m:sup>
+          </m:sSubSup>
+        </m:oMath>
+      </m:oMathPara>
+    </w:p>
+    <w:p>
+      <w:pPr>
+        <w:spacing w:before="240" w:after="120"/>
+        <w:rPr>
+          <w:rFonts w:ascii="Times New Roman" w:hAnsi="Times New Roman"/>
+          <w:b/>
+          <w:sz w:val="36"/>
+          <w:szCs w:val="24"/>
+        </w:rPr>
+      </w:pPr>
+      <w:r>
+        <w:rPr>
+          <w:rFonts w:ascii="Times New Roman" w:hAnsi="Times New Roman"/>
+          <w:b/>
+          <w:sz w:val="36"/>
+          <w:szCs w:val="24"/>
+        </w:rPr>
+        <w:t>Technical Specifications of Computer Used</w:t>
+      </w:r>
+    </w:p>
+    <w:p>
+      <w:pPr>
+        <w:spacing w:beforeLines="120" w:before="288" w:afterLines="120" w:after="288" w:line="360" w:lineRule="auto"/>
+        <w:rPr>
+          <w:rFonts w:ascii="Times New Roman" w:hAnsi="Times New Roman" w:cs="Times New Roman"/>
+          <w:sz w:val="24"/>
+          <w:szCs w:val="24"/>
+        </w:rPr>
+      </w:pPr>
+      <w:r>
+        <w:rPr>
+          <w:rFonts w:ascii="Times New Roman" w:hAnsi="Times New Roman" w:cs="Times New Roman"/>
+          <w:sz w:val="24"/>
+          <w:szCs w:val="24"/>
+        </w:rPr>
+        <w:t xml:space="preserve">The machine used for this project is located at the University </w:t>
+      </w:r>
+      <w:bookmarkStart w:id="0" w:name="_GoBack"/>
+      <w:bookmarkEnd w:id="0"/>
+      <w:proofErr w:type="gramStart"/>
+      <w:r>
+        <w:rPr>
+          <w:rFonts w:ascii="Times New Roman" w:hAnsi="Times New Roman" w:cs="Times New Roman"/>
+          <w:sz w:val="24"/>
+          <w:szCs w:val="24"/>
+        </w:rPr>
+        <w:t>of</w:t>
+      </w:r>
+      <w:proofErr w:type="gramEnd"/>
+      <w:r>
+        <w:rPr>
+          <w:rFonts w:ascii="Times New Roman" w:hAnsi="Times New Roman" w:cs="Times New Roman"/>
+          <w:sz w:val="24"/>
+          <w:szCs w:val="24"/>
+        </w:rPr>
+        <w:t xml:space="preserve"> Houston Engineering Computing Center. The machine is an Intel ® Xeon ® CPU E5620 @ 2.40GHz with 1 core/CPU and a current CPU clock frequency of 2394 MHz (max CPU clock frequency of 2660 MHz). The machine has 64 memory channels, a DRAM total width of 32 bits, and a total DRAM per CPU of 16384 MB.</w:t>
+      </w:r>
+    </w:p>
+    <w:p>
+      <w:pPr>
+        <w:numPr>
+          <w:ilvl w:val="0"/>
+          <w:numId w:val="1"/>
+        </w:numPr>
+        <w:spacing w:beforeLines="120" w:before="288" w:afterLines="120" w:after="288" w:line="360" w:lineRule="auto"/>
+        <w:jc w:val="both"/>
+        <w:rPr>
+          <w:rFonts w:ascii="Times New Roman" w:hAnsi="Times New Roman" w:cs="Times New Roman"/>
+          <w:sz w:val="24"/>
+          <w:szCs w:val="24"/>
+        </w:rPr>
+      </w:pPr>
+      <w:r>
+        <w:rPr>
+          <w:rFonts w:ascii="Times New Roman" w:hAnsi="Times New Roman" w:cs="Times New Roman"/>
+          <w:sz w:val="24"/>
+          <w:szCs w:val="24"/>
+        </w:rPr>
+        <w:t>RAM - 8 GB</w:t>
+      </w:r>
+    </w:p>
+    <w:p>
+      <w:pPr>
+        <w:numPr>
+          <w:ilvl w:val="0"/>
+          <w:numId w:val="1"/>
+        </w:numPr>
+        <w:spacing w:beforeLines="120" w:before="288" w:afterLines="120" w:after="288" w:line="360" w:lineRule="auto"/>
+        <w:jc w:val="both"/>
+        <w:rPr>
+          <w:rFonts w:ascii="Times New Roman" w:hAnsi="Times New Roman" w:cs="Times New Roman"/>
+          <w:sz w:val="24"/>
+          <w:szCs w:val="24"/>
+        </w:rPr>
+      </w:pPr>
+      <w:r>
+        <w:rPr>
+          <w:rFonts w:ascii="Times New Roman" w:hAnsi="Times New Roman" w:cs="Times New Roman"/>
+          <w:sz w:val="24"/>
+          <w:szCs w:val="24"/>
+        </w:rPr>
+        <w:t xml:space="preserve">Hard Drive - 500 GB </w:t>
+      </w:r>
+    </w:p>
+    <w:p>
+      <w:pPr>
+        <w:numPr>
+          <w:ilvl w:val="0"/>
+          <w:numId w:val="1"/>
+        </w:numPr>
+        <w:spacing w:beforeLines="120" w:before="288" w:afterLines="120" w:after="288" w:line="360" w:lineRule="auto"/>
+        <w:jc w:val="both"/>
+        <w:rPr>
+          <w:rFonts w:ascii="Times New Roman" w:hAnsi="Times New Roman" w:cs="Times New Roman"/>
+          <w:sz w:val="24"/>
+          <w:szCs w:val="24"/>
+        </w:rPr>
+      </w:pPr>
+      <w:r>
+        <w:rPr>
+          <w:rFonts w:ascii="Times New Roman" w:hAnsi="Times New Roman" w:cs="Times New Roman"/>
+          <w:sz w:val="24"/>
+          <w:szCs w:val="24"/>
+        </w:rPr>
+        <w:t>Graphics Card - any with DisplayPort/HDMI or DVI support - desktop only</w:t>
+      </w:r>
+    </w:p>
+    <w:p>
+      <w:pPr>
+        <w:numPr>
+          <w:ilvl w:val="0"/>
+          <w:numId w:val="1"/>
+        </w:numPr>
+        <w:spacing w:beforeLines="120" w:before="288" w:afterLines="120" w:after="288" w:line="360" w:lineRule="auto"/>
+        <w:jc w:val="both"/>
+        <w:rPr>
+          <w:rFonts w:ascii="Times New Roman" w:hAnsi="Times New Roman" w:cs="Times New Roman"/>
+          <w:sz w:val="24"/>
+          <w:szCs w:val="24"/>
+        </w:rPr>
+      </w:pPr>
+      <w:r>
+        <w:rPr>
+          <w:rFonts w:ascii="Times New Roman" w:hAnsi="Times New Roman" w:cs="Times New Roman"/>
+          <w:sz w:val="24"/>
+          <w:szCs w:val="24"/>
+        </w:rPr>
+        <w:t>Monitor – Dell OptiPlex widescreen LCD with DisplayPort/HDMI or DVI support</w:t>
+      </w:r>
+    </w:p>
+    <w:p>
+      <w:pPr>
+        <w:spacing w:before="240" w:after="120"/>
+        <w:rPr>
+          <w:rFonts w:ascii="Times New Roman" w:hAnsi="Times New Roman"/>
+          <w:b/>
+          <w:sz w:val="36"/>
+          <w:szCs w:val="24"/>
+        </w:rPr>
+      </w:pPr>
+      <w:r>
+        <w:rPr>
+          <w:rFonts w:ascii="Times New Roman" w:hAnsi="Times New Roman"/>
+          <w:b/>
+          <w:sz w:val="36"/>
+          <w:szCs w:val="24"/>
+        </w:rPr>
+        <w:t>Results</w:t>
+      </w:r>
+    </w:p>
+    <w:p/>
+    <w:p/>
     <w:sectPr>
       <w:pgSz w:w="12240" w:h="15840"/>
       <w:pgMar w:top="1440" w:right="1440" w:bottom="1440" w:left="1440" w:header="720" w:footer="720" w:gutter="0"/>
@@ -2382,6 +4256,163 @@
     </w:sectPr>
   </w:body>
 </w:document>
+</file>
+
+<file path=word/numbering.xml><?xml version="1.0" encoding="utf-8"?>
+<w:numbering xmlns:wpc="http://schemas.microsoft.com/office/word/2010/wordprocessingCanvas" xmlns:mc="http://schemas.openxmlformats.org/markup-compatibility/2006" xmlns:o="urn:schemas-microsoft-com:office:office" xmlns:r="http://schemas.openxmlformats.org/officeDocument/2006/relationships" xmlns:m="http://schemas.openxmlformats.org/officeDocument/2006/math" xmlns:v="urn:schemas-microsoft-com:vml" xmlns:wp14="http://schemas.microsoft.com/office/word/2010/wordprocessingDrawing" xmlns:wp="http://schemas.openxmlformats.org/drawingml/2006/wordprocessingDrawing" xmlns:w10="urn:schemas-microsoft-com:office:word" xmlns:w="http://schemas.openxmlformats.org/wordprocessingml/2006/main" xmlns:w14="http://schemas.microsoft.com/office/word/2010/wordml" xmlns:w15="http://schemas.microsoft.com/office/word/2012/wordml" xmlns:wpg="http://schemas.microsoft.com/office/word/2010/wordprocessingGroup" xmlns:wpi="http://schemas.microsoft.com/office/word/2010/wordprocessingInk" xmlns:wne="http://schemas.microsoft.com/office/word/2006/wordml" xmlns:wps="http://schemas.microsoft.com/office/word/2010/wordprocessingShape" mc:Ignorable="w14 w15 wp14">
+  <w:abstractNum w:abstractNumId="0" w15:restartNumberingAfterBreak="0">
+    <w:nsid w:val="31374A25"/>
+    <w:multiLevelType w:val="multilevel"/>
+    <w:tmpl w:val="52D04CAC"/>
+    <w:lvl w:ilvl="0">
+      <w:start w:val="1"/>
+      <w:numFmt w:val="bullet"/>
+      <w:lvlText w:val=""/>
+      <w:lvlJc w:val="left"/>
+      <w:pPr>
+        <w:tabs>
+          <w:tab w:val="num" w:pos="720"/>
+        </w:tabs>
+        <w:ind w:left="720" w:hanging="360"/>
+      </w:pPr>
+      <w:rPr>
+        <w:rFonts w:ascii="Symbol" w:hAnsi="Symbol" w:hint="default"/>
+        <w:sz w:val="20"/>
+      </w:rPr>
+    </w:lvl>
+    <w:lvl w:ilvl="1" w:tentative="1">
+      <w:start w:val="1"/>
+      <w:numFmt w:val="bullet"/>
+      <w:lvlText w:val="o"/>
+      <w:lvlJc w:val="left"/>
+      <w:pPr>
+        <w:tabs>
+          <w:tab w:val="num" w:pos="1440"/>
+        </w:tabs>
+        <w:ind w:left="1440" w:hanging="360"/>
+      </w:pPr>
+      <w:rPr>
+        <w:rFonts w:ascii="Courier New" w:hAnsi="Courier New" w:hint="default"/>
+        <w:sz w:val="20"/>
+      </w:rPr>
+    </w:lvl>
+    <w:lvl w:ilvl="2" w:tentative="1">
+      <w:start w:val="1"/>
+      <w:numFmt w:val="bullet"/>
+      <w:lvlText w:val=""/>
+      <w:lvlJc w:val="left"/>
+      <w:pPr>
+        <w:tabs>
+          <w:tab w:val="num" w:pos="2160"/>
+        </w:tabs>
+        <w:ind w:left="2160" w:hanging="360"/>
+      </w:pPr>
+      <w:rPr>
+        <w:rFonts w:ascii="Wingdings" w:hAnsi="Wingdings" w:hint="default"/>
+        <w:sz w:val="20"/>
+      </w:rPr>
+    </w:lvl>
+    <w:lvl w:ilvl="3" w:tentative="1">
+      <w:start w:val="1"/>
+      <w:numFmt w:val="bullet"/>
+      <w:lvlText w:val=""/>
+      <w:lvlJc w:val="left"/>
+      <w:pPr>
+        <w:tabs>
+          <w:tab w:val="num" w:pos="2880"/>
+        </w:tabs>
+        <w:ind w:left="2880" w:hanging="360"/>
+      </w:pPr>
+      <w:rPr>
+        <w:rFonts w:ascii="Wingdings" w:hAnsi="Wingdings" w:hint="default"/>
+        <w:sz w:val="20"/>
+      </w:rPr>
+    </w:lvl>
+    <w:lvl w:ilvl="4" w:tentative="1">
+      <w:start w:val="1"/>
+      <w:numFmt w:val="bullet"/>
+      <w:lvlText w:val=""/>
+      <w:lvlJc w:val="left"/>
+      <w:pPr>
+        <w:tabs>
+          <w:tab w:val="num" w:pos="3600"/>
+        </w:tabs>
+        <w:ind w:left="3600" w:hanging="360"/>
+      </w:pPr>
+      <w:rPr>
+        <w:rFonts w:ascii="Wingdings" w:hAnsi="Wingdings" w:hint="default"/>
+        <w:sz w:val="20"/>
+      </w:rPr>
+    </w:lvl>
+    <w:lvl w:ilvl="5" w:tentative="1">
+      <w:start w:val="1"/>
+      <w:numFmt w:val="bullet"/>
+      <w:lvlText w:val=""/>
+      <w:lvlJc w:val="left"/>
+      <w:pPr>
+        <w:tabs>
+          <w:tab w:val="num" w:pos="4320"/>
+        </w:tabs>
+        <w:ind w:left="4320" w:hanging="360"/>
+      </w:pPr>
+      <w:rPr>
+        <w:rFonts w:ascii="Wingdings" w:hAnsi="Wingdings" w:hint="default"/>
+        <w:sz w:val="20"/>
+      </w:rPr>
+    </w:lvl>
+    <w:lvl w:ilvl="6" w:tentative="1">
+      <w:start w:val="1"/>
+      <w:numFmt w:val="bullet"/>
+      <w:lvlText w:val=""/>
+      <w:lvlJc w:val="left"/>
+      <w:pPr>
+        <w:tabs>
+          <w:tab w:val="num" w:pos="5040"/>
+        </w:tabs>
+        <w:ind w:left="5040" w:hanging="360"/>
+      </w:pPr>
+      <w:rPr>
+        <w:rFonts w:ascii="Wingdings" w:hAnsi="Wingdings" w:hint="default"/>
+        <w:sz w:val="20"/>
+      </w:rPr>
+    </w:lvl>
+    <w:lvl w:ilvl="7" w:tentative="1">
+      <w:start w:val="1"/>
+      <w:numFmt w:val="bullet"/>
+      <w:lvlText w:val=""/>
+      <w:lvlJc w:val="left"/>
+      <w:pPr>
+        <w:tabs>
+          <w:tab w:val="num" w:pos="5760"/>
+        </w:tabs>
+        <w:ind w:left="5760" w:hanging="360"/>
+      </w:pPr>
+      <w:rPr>
+        <w:rFonts w:ascii="Wingdings" w:hAnsi="Wingdings" w:hint="default"/>
+        <w:sz w:val="20"/>
+      </w:rPr>
+    </w:lvl>
+    <w:lvl w:ilvl="8" w:tentative="1">
+      <w:start w:val="1"/>
+      <w:numFmt w:val="bullet"/>
+      <w:lvlText w:val=""/>
+      <w:lvlJc w:val="left"/>
+      <w:pPr>
+        <w:tabs>
+          <w:tab w:val="num" w:pos="6480"/>
+        </w:tabs>
+        <w:ind w:left="6480" w:hanging="360"/>
+      </w:pPr>
+      <w:rPr>
+        <w:rFonts w:ascii="Wingdings" w:hAnsi="Wingdings" w:hint="default"/>
+        <w:sz w:val="20"/>
+      </w:rPr>
+    </w:lvl>
+  </w:abstractNum>
+  <w:num w:numId="1">
+    <w:abstractNumId w:val="0"/>
+  </w:num>
+</w:numbering>
 </file>
 
 <file path=word/styles.xml><?xml version="1.0" encoding="utf-8"?>
@@ -2777,6 +4808,7 @@
   <w:style w:type="paragraph" w:default="1" w:styleId="Normal">
     <w:name w:val="Normal"/>
     <w:qFormat/>
+    <w:rsid w:val="00B770AA"/>
   </w:style>
   <w:style w:type="character" w:default="1" w:styleId="DefaultParagraphFont">
     <w:name w:val="Default Paragraph Font"/>
@@ -2813,6 +4845,25 @@
     <w:rsid w:val="009E28BD"/>
     <w:rPr>
       <w:color w:val="808080"/>
+    </w:rPr>
+  </w:style>
+  <w:style w:type="paragraph" w:styleId="Caption">
+    <w:name w:val="caption"/>
+    <w:basedOn w:val="Normal"/>
+    <w:next w:val="Normal"/>
+    <w:uiPriority w:val="35"/>
+    <w:unhideWhenUsed/>
+    <w:qFormat/>
+    <w:rsid w:val="00B770AA"/>
+    <w:pPr>
+      <w:spacing w:after="200" w:line="240" w:lineRule="auto"/>
+    </w:pPr>
+    <w:rPr>
+      <w:i/>
+      <w:iCs/>
+      <w:color w:val="44546A" w:themeColor="text2"/>
+      <w:sz w:val="18"/>
+      <w:szCs w:val="18"/>
     </w:rPr>
   </w:style>
 </w:styles>
@@ -3084,7 +5135,7 @@
 </file>
 
 <file path=customXml/itemProps1.xml><?xml version="1.0" encoding="utf-8"?>
-<ds:datastoreItem xmlns:ds="http://schemas.openxmlformats.org/officeDocument/2006/customXml" ds:itemID="{D24E6171-81B2-44EF-9E12-C9976FDD6FB9}">
+<ds:datastoreItem xmlns:ds="http://schemas.openxmlformats.org/officeDocument/2006/customXml" ds:itemID="{BF2BF2DF-E7E3-475E-B75C-1C3DDF0392A9}">
   <ds:schemaRefs>
     <ds:schemaRef ds:uri="http://schemas.openxmlformats.org/officeDocument/2006/bibliography"/>
   </ds:schemaRefs>

</xml_diff>

<commit_message>
Results for Gauss Seidel
</commit_message>
<xml_diff>
--- a/doc/Final Report.docx
+++ b/doc/Final Report.docx
@@ -5317,13 +5317,688 @@
           <w:szCs w:val="24"/>
         </w:rPr>
       </w:pPr>
-      <w:r>
+    </w:p>
+    <w:p>
+      <w:pPr>
+        <w:spacing w:before="120" w:after="120" w:line="360" w:lineRule="auto"/>
         <w:rPr>
           <w:rFonts w:ascii="Times New Roman" w:hAnsi="Times New Roman" w:cs="Times New Roman"/>
           <w:sz w:val="24"/>
           <w:szCs w:val="24"/>
         </w:rPr>
-        <w:t>By analyzing Table 1, we notice that the number of iterations and running time to obtain a solution increase as the mesh size increases. It can be concluded that the size of the mesh or the number of discretization points has an impact on the performance of the numerical method in terms of convergence speed. It is positive to notice that the numerical method does converge to a unique solution which validates the MATLAB code written and presented in the /src</w:t>
+      </w:pPr>
+      <w:r>
+        <w:rPr>
+          <w:rFonts w:ascii="Times New Roman" w:hAnsi="Times New Roman" w:cs="Times New Roman"/>
+          <w:sz w:val="24"/>
+          <w:szCs w:val="24"/>
+        </w:rPr>
+        <w:t>The following parameters are used in the simulation:</w:t>
+      </w:r>
+    </w:p>
+    <w:p>
+      <w:pPr>
+        <w:pStyle w:val="ListParagraph"/>
+        <w:numPr>
+          <w:ilvl w:val="0"/>
+          <w:numId w:val="2"/>
+        </w:numPr>
+        <w:spacing w:before="120" w:after="120" w:line="360" w:lineRule="auto"/>
+        <w:rPr>
+          <w:rFonts w:ascii="Times New Roman" w:hAnsi="Times New Roman" w:cs="Times New Roman"/>
+          <w:sz w:val="24"/>
+          <w:szCs w:val="24"/>
+        </w:rPr>
+      </w:pPr>
+      <w:r>
+        <w:rPr>
+          <w:rFonts w:ascii="Times New Roman" w:hAnsi="Times New Roman" w:cs="Times New Roman"/>
+          <w:sz w:val="24"/>
+          <w:szCs w:val="24"/>
+        </w:rPr>
+        <w:t>Tolerance= 1e-06</w:t>
+      </w:r>
+    </w:p>
+    <w:p>
+      <w:pPr>
+        <w:pStyle w:val="ListParagraph"/>
+        <w:numPr>
+          <w:ilvl w:val="0"/>
+          <w:numId w:val="2"/>
+        </w:numPr>
+        <w:spacing w:before="120" w:after="120" w:line="360" w:lineRule="auto"/>
+        <w:rPr>
+          <w:rFonts w:ascii="Times New Roman" w:hAnsi="Times New Roman" w:cs="Times New Roman"/>
+          <w:sz w:val="24"/>
+          <w:szCs w:val="24"/>
+        </w:rPr>
+      </w:pPr>
+      <w:r>
+        <w:rPr>
+          <w:rFonts w:ascii="Times New Roman" w:hAnsi="Times New Roman" w:cs="Times New Roman"/>
+          <w:sz w:val="24"/>
+          <w:szCs w:val="24"/>
+        </w:rPr>
+        <w:t>Checkpointing frenquency= 10 iterations</w:t>
+      </w:r>
+    </w:p>
+    <w:p>
+      <w:pPr>
+        <w:spacing w:before="120" w:after="120" w:line="360" w:lineRule="auto"/>
+        <w:rPr>
+          <w:rFonts w:ascii="Times New Roman" w:hAnsi="Times New Roman" w:cs="Times New Roman"/>
+          <w:sz w:val="24"/>
+          <w:szCs w:val="24"/>
+        </w:rPr>
+      </w:pPr>
+      <w:r>
+        <w:rPr>
+          <w:rFonts w:ascii="Times New Roman" w:hAnsi="Times New Roman" w:cs="Times New Roman"/>
+          <w:sz w:val="24"/>
+          <w:szCs w:val="24"/>
+        </w:rPr>
+        <w:t xml:space="preserve">By analyzing Table 1, we notice that the number of iterations and running time to obtain a solution increase as the mesh size increases. It can be concluded that the size of the mesh or the number of discretization points has an impact on the performance of the numerical method in terms of convergence speed. It is positive to notice that the numerical method does converge to a unique solution which validates the MATLAB code written and presented in the /src/ directory. </w:t>
+      </w:r>
+    </w:p>
+    <w:p>
+      <w:pPr>
+        <w:spacing w:before="120" w:after="120" w:line="360" w:lineRule="auto"/>
+        <w:rPr>
+          <w:rFonts w:ascii="Times New Roman" w:hAnsi="Times New Roman" w:cs="Times New Roman"/>
+          <w:sz w:val="24"/>
+          <w:szCs w:val="24"/>
+        </w:rPr>
+      </w:pPr>
+    </w:p>
+    <w:p>
+      <w:pPr>
+        <w:spacing w:before="120" w:after="120" w:line="360" w:lineRule="auto"/>
+        <w:rPr>
+          <w:rFonts w:ascii="Times New Roman" w:hAnsi="Times New Roman" w:cs="Times New Roman"/>
+          <w:sz w:val="24"/>
+          <w:szCs w:val="24"/>
+        </w:rPr>
+      </w:pPr>
+    </w:p>
+    <w:p>
+      <w:pPr>
+        <w:spacing w:before="120" w:after="120" w:line="360" w:lineRule="auto"/>
+        <w:rPr>
+          <w:rFonts w:ascii="Times New Roman" w:hAnsi="Times New Roman" w:cs="Times New Roman"/>
+          <w:sz w:val="24"/>
+          <w:szCs w:val="24"/>
+        </w:rPr>
+      </w:pPr>
+    </w:p>
+    <w:p>
+      <w:pPr>
+        <w:spacing w:before="120" w:after="120" w:line="360" w:lineRule="auto"/>
+        <w:rPr>
+          <w:rFonts w:ascii="Times New Roman" w:hAnsi="Times New Roman" w:cs="Times New Roman"/>
+          <w:sz w:val="24"/>
+          <w:szCs w:val="24"/>
+        </w:rPr>
+      </w:pPr>
+    </w:p>
+    <w:p>
+      <w:pPr>
+        <w:pStyle w:val="Caption"/>
+        <w:keepNext/>
+        <w:spacing w:after="0"/>
+        <w:contextualSpacing/>
+      </w:pPr>
+      <w:r>
+        <w:lastRenderedPageBreak/>
+        <w:t xml:space="preserve">Table </w:t>
+      </w:r>
+      <w:fldSimple w:instr=" SEQ Table \* ARABIC ">
+        <w:r>
+          <w:rPr>
+            <w:noProof/>
+          </w:rPr>
+          <w:t>2</w:t>
+        </w:r>
+      </w:fldSimple>
+      <w:r>
+        <w:t>: Grid Convergence Study for Gauss Seidel Method</w:t>
+      </w:r>
+    </w:p>
+    <w:tbl>
+      <w:tblPr>
+        <w:tblStyle w:val="GridTable4-Accent6"/>
+        <w:tblW w:w="9504" w:type="dxa"/>
+        <w:tblLook w:val="04A0" w:firstRow="1" w:lastRow="0" w:firstColumn="1" w:lastColumn="0" w:noHBand="0" w:noVBand="1"/>
+      </w:tblPr>
+      <w:tblGrid>
+        <w:gridCol w:w="3168"/>
+        <w:gridCol w:w="3168"/>
+        <w:gridCol w:w="3168"/>
+      </w:tblGrid>
+      <w:tr>
+        <w:trPr>
+          <w:cnfStyle w:val="100000000000" w:firstRow="1" w:lastRow="0" w:firstColumn="0" w:lastColumn="0" w:oddVBand="0" w:evenVBand="0" w:oddHBand="0" w:evenHBand="0" w:firstRowFirstColumn="0" w:firstRowLastColumn="0" w:lastRowFirstColumn="0" w:lastRowLastColumn="0"/>
+          <w:trHeight w:val="20"/>
+        </w:trPr>
+        <w:tc>
+          <w:tcPr>
+            <w:cnfStyle w:val="001000000000" w:firstRow="0" w:lastRow="0" w:firstColumn="1" w:lastColumn="0" w:oddVBand="0" w:evenVBand="0" w:oddHBand="0" w:evenHBand="0" w:firstRowFirstColumn="0" w:firstRowLastColumn="0" w:lastRowFirstColumn="0" w:lastRowLastColumn="0"/>
+            <w:tcW w:w="3168" w:type="dxa"/>
+          </w:tcPr>
+          <w:p>
+            <w:pPr>
+              <w:spacing w:before="120" w:after="120" w:line="360" w:lineRule="auto"/>
+              <w:jc w:val="center"/>
+              <w:rPr>
+                <w:rFonts w:ascii="Times New Roman" w:hAnsi="Times New Roman" w:cs="Times New Roman"/>
+                <w:color w:val="auto"/>
+                <w:sz w:val="24"/>
+                <w:szCs w:val="24"/>
+              </w:rPr>
+            </w:pPr>
+            <w:r>
+              <w:rPr>
+                <w:rFonts w:ascii="Times New Roman" w:hAnsi="Times New Roman" w:cs="Times New Roman"/>
+                <w:color w:val="auto"/>
+                <w:sz w:val="24"/>
+                <w:szCs w:val="24"/>
+              </w:rPr>
+              <w:t>Mesh size (N)</w:t>
+            </w:r>
+          </w:p>
+        </w:tc>
+        <w:tc>
+          <w:tcPr>
+            <w:tcW w:w="3168" w:type="dxa"/>
+          </w:tcPr>
+          <w:p>
+            <w:pPr>
+              <w:spacing w:before="120" w:after="120" w:line="360" w:lineRule="auto"/>
+              <w:jc w:val="center"/>
+              <w:cnfStyle w:val="100000000000" w:firstRow="1" w:lastRow="0" w:firstColumn="0" w:lastColumn="0" w:oddVBand="0" w:evenVBand="0" w:oddHBand="0" w:evenHBand="0" w:firstRowFirstColumn="0" w:firstRowLastColumn="0" w:lastRowFirstColumn="0" w:lastRowLastColumn="0"/>
+              <w:rPr>
+                <w:rFonts w:ascii="Times New Roman" w:hAnsi="Times New Roman" w:cs="Times New Roman"/>
+                <w:color w:val="auto"/>
+                <w:sz w:val="24"/>
+                <w:szCs w:val="24"/>
+              </w:rPr>
+            </w:pPr>
+            <w:r>
+              <w:rPr>
+                <w:rFonts w:ascii="Times New Roman" w:hAnsi="Times New Roman" w:cs="Times New Roman"/>
+                <w:color w:val="auto"/>
+                <w:sz w:val="24"/>
+                <w:szCs w:val="24"/>
+              </w:rPr>
+              <w:t>Average Value of Solution</w:t>
+            </w:r>
+          </w:p>
+        </w:tc>
+        <w:tc>
+          <w:tcPr>
+            <w:tcW w:w="3168" w:type="dxa"/>
+          </w:tcPr>
+          <w:p>
+            <w:pPr>
+              <w:spacing w:before="120" w:after="120" w:line="360" w:lineRule="auto"/>
+              <w:jc w:val="center"/>
+              <w:cnfStyle w:val="100000000000" w:firstRow="1" w:lastRow="0" w:firstColumn="0" w:lastColumn="0" w:oddVBand="0" w:evenVBand="0" w:oddHBand="0" w:evenHBand="0" w:firstRowFirstColumn="0" w:firstRowLastColumn="0" w:lastRowFirstColumn="0" w:lastRowLastColumn="0"/>
+              <w:rPr>
+                <w:rFonts w:ascii="Times New Roman" w:hAnsi="Times New Roman" w:cs="Times New Roman"/>
+                <w:color w:val="auto"/>
+                <w:sz w:val="24"/>
+                <w:szCs w:val="24"/>
+              </w:rPr>
+            </w:pPr>
+            <w:r>
+              <w:rPr>
+                <w:rFonts w:ascii="Times New Roman" w:hAnsi="Times New Roman" w:cs="Times New Roman"/>
+                <w:color w:val="auto"/>
+                <w:sz w:val="24"/>
+                <w:szCs w:val="24"/>
+              </w:rPr>
+              <w:t>Difference to Previous Value</w:t>
+            </w:r>
+          </w:p>
+        </w:tc>
+      </w:tr>
+      <w:tr>
+        <w:trPr>
+          <w:cnfStyle w:val="000000100000" w:firstRow="0" w:lastRow="0" w:firstColumn="0" w:lastColumn="0" w:oddVBand="0" w:evenVBand="0" w:oddHBand="1" w:evenHBand="0" w:firstRowFirstColumn="0" w:firstRowLastColumn="0" w:lastRowFirstColumn="0" w:lastRowLastColumn="0"/>
+          <w:trHeight w:val="20"/>
+        </w:trPr>
+        <w:tc>
+          <w:tcPr>
+            <w:cnfStyle w:val="001000000000" w:firstRow="0" w:lastRow="0" w:firstColumn="1" w:lastColumn="0" w:oddVBand="0" w:evenVBand="0" w:oddHBand="0" w:evenHBand="0" w:firstRowFirstColumn="0" w:firstRowLastColumn="0" w:lastRowFirstColumn="0" w:lastRowLastColumn="0"/>
+            <w:tcW w:w="3168" w:type="dxa"/>
+          </w:tcPr>
+          <w:p>
+            <w:pPr>
+              <w:spacing w:before="120" w:after="120" w:line="360" w:lineRule="auto"/>
+              <w:jc w:val="center"/>
+              <w:rPr>
+                <w:rFonts w:ascii="Times New Roman" w:hAnsi="Times New Roman" w:cs="Times New Roman"/>
+                <w:sz w:val="24"/>
+                <w:szCs w:val="24"/>
+              </w:rPr>
+            </w:pPr>
+            <w:r>
+              <w:rPr>
+                <w:rFonts w:ascii="Times New Roman" w:hAnsi="Times New Roman" w:cs="Times New Roman"/>
+                <w:sz w:val="24"/>
+                <w:szCs w:val="24"/>
+              </w:rPr>
+              <w:t>10-N</w:t>
+            </w:r>
+          </w:p>
+        </w:tc>
+        <w:tc>
+          <w:tcPr>
+            <w:tcW w:w="3168" w:type="dxa"/>
+          </w:tcPr>
+          <w:p>
+            <w:pPr>
+              <w:spacing w:before="120" w:after="120" w:line="360" w:lineRule="auto"/>
+              <w:jc w:val="center"/>
+              <w:cnfStyle w:val="000000100000" w:firstRow="0" w:lastRow="0" w:firstColumn="0" w:lastColumn="0" w:oddVBand="0" w:evenVBand="0" w:oddHBand="1" w:evenHBand="0" w:firstRowFirstColumn="0" w:firstRowLastColumn="0" w:lastRowFirstColumn="0" w:lastRowLastColumn="0"/>
+              <w:rPr>
+                <w:rFonts w:ascii="Times New Roman" w:hAnsi="Times New Roman" w:cs="Times New Roman"/>
+                <w:sz w:val="24"/>
+                <w:szCs w:val="24"/>
+              </w:rPr>
+            </w:pPr>
+            <w:r>
+              <w:rPr>
+                <w:rFonts w:ascii="Times New Roman" w:hAnsi="Times New Roman" w:cs="Times New Roman"/>
+                <w:sz w:val="24"/>
+                <w:szCs w:val="24"/>
+              </w:rPr>
+              <w:t>13.9550</w:t>
+            </w:r>
+          </w:p>
+        </w:tc>
+        <w:tc>
+          <w:tcPr>
+            <w:tcW w:w="3168" w:type="dxa"/>
+          </w:tcPr>
+          <w:p>
+            <w:pPr>
+              <w:spacing w:before="120" w:after="120" w:line="360" w:lineRule="auto"/>
+              <w:jc w:val="center"/>
+              <w:cnfStyle w:val="000000100000" w:firstRow="0" w:lastRow="0" w:firstColumn="0" w:lastColumn="0" w:oddVBand="0" w:evenVBand="0" w:oddHBand="1" w:evenHBand="0" w:firstRowFirstColumn="0" w:firstRowLastColumn="0" w:lastRowFirstColumn="0" w:lastRowLastColumn="0"/>
+              <w:rPr>
+                <w:rFonts w:ascii="Times New Roman" w:hAnsi="Times New Roman" w:cs="Times New Roman"/>
+                <w:sz w:val="24"/>
+                <w:szCs w:val="24"/>
+              </w:rPr>
+            </w:pPr>
+            <w:r>
+              <w:rPr>
+                <w:rFonts w:ascii="Times New Roman" w:hAnsi="Times New Roman" w:cs="Times New Roman"/>
+                <w:sz w:val="24"/>
+                <w:szCs w:val="24"/>
+              </w:rPr>
+              <w:t>0.</w:t>
+            </w:r>
+            <w:r>
+              <w:rPr>
+                <w:rFonts w:ascii="Times New Roman" w:hAnsi="Times New Roman" w:cs="Times New Roman"/>
+                <w:sz w:val="24"/>
+                <w:szCs w:val="24"/>
+              </w:rPr>
+              <w:t>0</w:t>
+            </w:r>
+          </w:p>
+        </w:tc>
+      </w:tr>
+      <w:tr>
+        <w:trPr>
+          <w:trHeight w:val="20"/>
+        </w:trPr>
+        <w:tc>
+          <w:tcPr>
+            <w:cnfStyle w:val="001000000000" w:firstRow="0" w:lastRow="0" w:firstColumn="1" w:lastColumn="0" w:oddVBand="0" w:evenVBand="0" w:oddHBand="0" w:evenHBand="0" w:firstRowFirstColumn="0" w:firstRowLastColumn="0" w:lastRowFirstColumn="0" w:lastRowLastColumn="0"/>
+            <w:tcW w:w="3168" w:type="dxa"/>
+          </w:tcPr>
+          <w:p>
+            <w:pPr>
+              <w:spacing w:before="120" w:after="120" w:line="360" w:lineRule="auto"/>
+              <w:jc w:val="center"/>
+              <w:rPr>
+                <w:rFonts w:ascii="Times New Roman" w:hAnsi="Times New Roman" w:cs="Times New Roman"/>
+                <w:sz w:val="24"/>
+                <w:szCs w:val="24"/>
+              </w:rPr>
+            </w:pPr>
+            <w:r>
+              <w:rPr>
+                <w:rFonts w:ascii="Times New Roman" w:hAnsi="Times New Roman" w:cs="Times New Roman"/>
+                <w:sz w:val="24"/>
+                <w:szCs w:val="24"/>
+              </w:rPr>
+              <w:t>20-2N</w:t>
+            </w:r>
+          </w:p>
+        </w:tc>
+        <w:tc>
+          <w:tcPr>
+            <w:tcW w:w="3168" w:type="dxa"/>
+          </w:tcPr>
+          <w:p>
+            <w:pPr>
+              <w:spacing w:before="120" w:after="120" w:line="360" w:lineRule="auto"/>
+              <w:jc w:val="center"/>
+              <w:cnfStyle w:val="000000000000" w:firstRow="0" w:lastRow="0" w:firstColumn="0" w:lastColumn="0" w:oddVBand="0" w:evenVBand="0" w:oddHBand="0" w:evenHBand="0" w:firstRowFirstColumn="0" w:firstRowLastColumn="0" w:lastRowFirstColumn="0" w:lastRowLastColumn="0"/>
+              <w:rPr>
+                <w:rFonts w:ascii="Times New Roman" w:hAnsi="Times New Roman" w:cs="Times New Roman"/>
+                <w:sz w:val="24"/>
+                <w:szCs w:val="24"/>
+              </w:rPr>
+            </w:pPr>
+            <w:r>
+              <w:rPr>
+                <w:rFonts w:ascii="Times New Roman" w:hAnsi="Times New Roman" w:cs="Times New Roman"/>
+                <w:sz w:val="24"/>
+                <w:szCs w:val="24"/>
+              </w:rPr>
+              <w:t>13.6847</w:t>
+            </w:r>
+          </w:p>
+        </w:tc>
+        <w:tc>
+          <w:tcPr>
+            <w:tcW w:w="3168" w:type="dxa"/>
+          </w:tcPr>
+          <w:p>
+            <w:pPr>
+              <w:spacing w:before="120" w:after="120" w:line="360" w:lineRule="auto"/>
+              <w:jc w:val="center"/>
+              <w:cnfStyle w:val="000000000000" w:firstRow="0" w:lastRow="0" w:firstColumn="0" w:lastColumn="0" w:oddVBand="0" w:evenVBand="0" w:oddHBand="0" w:evenHBand="0" w:firstRowFirstColumn="0" w:firstRowLastColumn="0" w:lastRowFirstColumn="0" w:lastRowLastColumn="0"/>
+              <w:rPr>
+                <w:rFonts w:ascii="Times New Roman" w:hAnsi="Times New Roman" w:cs="Times New Roman"/>
+                <w:sz w:val="24"/>
+                <w:szCs w:val="24"/>
+              </w:rPr>
+            </w:pPr>
+            <w:r>
+              <w:rPr>
+                <w:rFonts w:ascii="Times New Roman" w:hAnsi="Times New Roman" w:cs="Times New Roman"/>
+                <w:sz w:val="24"/>
+                <w:szCs w:val="24"/>
+              </w:rPr>
+              <w:t>0.2703</w:t>
+            </w:r>
+          </w:p>
+        </w:tc>
+      </w:tr>
+      <w:tr>
+        <w:trPr>
+          <w:cnfStyle w:val="000000100000" w:firstRow="0" w:lastRow="0" w:firstColumn="0" w:lastColumn="0" w:oddVBand="0" w:evenVBand="0" w:oddHBand="1" w:evenHBand="0" w:firstRowFirstColumn="0" w:firstRowLastColumn="0" w:lastRowFirstColumn="0" w:lastRowLastColumn="0"/>
+          <w:trHeight w:val="20"/>
+        </w:trPr>
+        <w:tc>
+          <w:tcPr>
+            <w:cnfStyle w:val="001000000000" w:firstRow="0" w:lastRow="0" w:firstColumn="1" w:lastColumn="0" w:oddVBand="0" w:evenVBand="0" w:oddHBand="0" w:evenHBand="0" w:firstRowFirstColumn="0" w:firstRowLastColumn="0" w:lastRowFirstColumn="0" w:lastRowLastColumn="0"/>
+            <w:tcW w:w="3168" w:type="dxa"/>
+          </w:tcPr>
+          <w:p>
+            <w:pPr>
+              <w:spacing w:before="120" w:after="120" w:line="360" w:lineRule="auto"/>
+              <w:jc w:val="center"/>
+              <w:rPr>
+                <w:rFonts w:ascii="Times New Roman" w:hAnsi="Times New Roman" w:cs="Times New Roman"/>
+                <w:sz w:val="24"/>
+                <w:szCs w:val="24"/>
+              </w:rPr>
+            </w:pPr>
+            <w:r>
+              <w:rPr>
+                <w:rFonts w:ascii="Times New Roman" w:hAnsi="Times New Roman" w:cs="Times New Roman"/>
+                <w:sz w:val="24"/>
+                <w:szCs w:val="24"/>
+              </w:rPr>
+              <w:t>40-4N</w:t>
+            </w:r>
+          </w:p>
+        </w:tc>
+        <w:tc>
+          <w:tcPr>
+            <w:tcW w:w="3168" w:type="dxa"/>
+          </w:tcPr>
+          <w:p>
+            <w:pPr>
+              <w:spacing w:before="120" w:after="120" w:line="360" w:lineRule="auto"/>
+              <w:jc w:val="center"/>
+              <w:cnfStyle w:val="000000100000" w:firstRow="0" w:lastRow="0" w:firstColumn="0" w:lastColumn="0" w:oddVBand="0" w:evenVBand="0" w:oddHBand="1" w:evenHBand="0" w:firstRowFirstColumn="0" w:firstRowLastColumn="0" w:lastRowFirstColumn="0" w:lastRowLastColumn="0"/>
+              <w:rPr>
+                <w:rFonts w:ascii="Times New Roman" w:hAnsi="Times New Roman" w:cs="Times New Roman"/>
+                <w:sz w:val="24"/>
+                <w:szCs w:val="24"/>
+              </w:rPr>
+            </w:pPr>
+            <w:r>
+              <w:rPr>
+                <w:rFonts w:ascii="Times New Roman" w:hAnsi="Times New Roman" w:cs="Times New Roman"/>
+                <w:sz w:val="24"/>
+                <w:szCs w:val="24"/>
+              </w:rPr>
+              <w:t>13.5723</w:t>
+            </w:r>
+          </w:p>
+        </w:tc>
+        <w:tc>
+          <w:tcPr>
+            <w:tcW w:w="3168" w:type="dxa"/>
+          </w:tcPr>
+          <w:p>
+            <w:pPr>
+              <w:spacing w:before="120" w:after="120" w:line="360" w:lineRule="auto"/>
+              <w:jc w:val="center"/>
+              <w:cnfStyle w:val="000000100000" w:firstRow="0" w:lastRow="0" w:firstColumn="0" w:lastColumn="0" w:oddVBand="0" w:evenVBand="0" w:oddHBand="1" w:evenHBand="0" w:firstRowFirstColumn="0" w:firstRowLastColumn="0" w:lastRowFirstColumn="0" w:lastRowLastColumn="0"/>
+              <w:rPr>
+                <w:rFonts w:ascii="Times New Roman" w:hAnsi="Times New Roman" w:cs="Times New Roman"/>
+                <w:sz w:val="24"/>
+                <w:szCs w:val="24"/>
+              </w:rPr>
+            </w:pPr>
+            <w:r>
+              <w:rPr>
+                <w:rFonts w:ascii="Times New Roman" w:hAnsi="Times New Roman" w:cs="Times New Roman"/>
+                <w:sz w:val="24"/>
+                <w:szCs w:val="24"/>
+              </w:rPr>
+              <w:t>0.1124</w:t>
+            </w:r>
+          </w:p>
+        </w:tc>
+      </w:tr>
+      <w:tr>
+        <w:trPr>
+          <w:trHeight w:val="20"/>
+        </w:trPr>
+        <w:tc>
+          <w:tcPr>
+            <w:cnfStyle w:val="001000000000" w:firstRow="0" w:lastRow="0" w:firstColumn="1" w:lastColumn="0" w:oddVBand="0" w:evenVBand="0" w:oddHBand="0" w:evenHBand="0" w:firstRowFirstColumn="0" w:firstRowLastColumn="0" w:lastRowFirstColumn="0" w:lastRowLastColumn="0"/>
+            <w:tcW w:w="3168" w:type="dxa"/>
+          </w:tcPr>
+          <w:p>
+            <w:pPr>
+              <w:spacing w:before="120" w:after="120" w:line="360" w:lineRule="auto"/>
+              <w:jc w:val="center"/>
+              <w:rPr>
+                <w:rFonts w:ascii="Times New Roman" w:hAnsi="Times New Roman" w:cs="Times New Roman"/>
+                <w:sz w:val="24"/>
+                <w:szCs w:val="24"/>
+              </w:rPr>
+            </w:pPr>
+            <w:r>
+              <w:rPr>
+                <w:rFonts w:ascii="Times New Roman" w:hAnsi="Times New Roman" w:cs="Times New Roman"/>
+                <w:sz w:val="24"/>
+                <w:szCs w:val="24"/>
+              </w:rPr>
+              <w:t>80-8N</w:t>
+            </w:r>
+          </w:p>
+        </w:tc>
+        <w:tc>
+          <w:tcPr>
+            <w:tcW w:w="3168" w:type="dxa"/>
+          </w:tcPr>
+          <w:p>
+            <w:pPr>
+              <w:spacing w:before="120" w:after="120" w:line="360" w:lineRule="auto"/>
+              <w:jc w:val="center"/>
+              <w:cnfStyle w:val="000000000000" w:firstRow="0" w:lastRow="0" w:firstColumn="0" w:lastColumn="0" w:oddVBand="0" w:evenVBand="0" w:oddHBand="0" w:evenHBand="0" w:firstRowFirstColumn="0" w:firstRowLastColumn="0" w:lastRowFirstColumn="0" w:lastRowLastColumn="0"/>
+              <w:rPr>
+                <w:rFonts w:ascii="Times New Roman" w:hAnsi="Times New Roman" w:cs="Times New Roman"/>
+                <w:sz w:val="24"/>
+                <w:szCs w:val="24"/>
+              </w:rPr>
+            </w:pPr>
+            <w:r>
+              <w:rPr>
+                <w:rFonts w:ascii="Times New Roman" w:hAnsi="Times New Roman" w:cs="Times New Roman"/>
+                <w:sz w:val="24"/>
+                <w:szCs w:val="24"/>
+              </w:rPr>
+              <w:t>13.5217</w:t>
+            </w:r>
+          </w:p>
+        </w:tc>
+        <w:tc>
+          <w:tcPr>
+            <w:tcW w:w="3168" w:type="dxa"/>
+          </w:tcPr>
+          <w:p>
+            <w:pPr>
+              <w:spacing w:before="120" w:after="120" w:line="360" w:lineRule="auto"/>
+              <w:jc w:val="center"/>
+              <w:cnfStyle w:val="000000000000" w:firstRow="0" w:lastRow="0" w:firstColumn="0" w:lastColumn="0" w:oddVBand="0" w:evenVBand="0" w:oddHBand="0" w:evenHBand="0" w:firstRowFirstColumn="0" w:firstRowLastColumn="0" w:lastRowFirstColumn="0" w:lastRowLastColumn="0"/>
+              <w:rPr>
+                <w:rFonts w:ascii="Times New Roman" w:hAnsi="Times New Roman" w:cs="Times New Roman"/>
+                <w:sz w:val="24"/>
+                <w:szCs w:val="24"/>
+              </w:rPr>
+            </w:pPr>
+            <w:r>
+              <w:rPr>
+                <w:rFonts w:ascii="Times New Roman" w:hAnsi="Times New Roman" w:cs="Times New Roman"/>
+                <w:sz w:val="24"/>
+                <w:szCs w:val="24"/>
+              </w:rPr>
+              <w:t>0.0506</w:t>
+            </w:r>
+          </w:p>
+        </w:tc>
+      </w:tr>
+      <w:tr>
+        <w:trPr>
+          <w:cnfStyle w:val="000000100000" w:firstRow="0" w:lastRow="0" w:firstColumn="0" w:lastColumn="0" w:oddVBand="0" w:evenVBand="0" w:oddHBand="1" w:evenHBand="0" w:firstRowFirstColumn="0" w:firstRowLastColumn="0" w:lastRowFirstColumn="0" w:lastRowLastColumn="0"/>
+          <w:trHeight w:val="20"/>
+        </w:trPr>
+        <w:tc>
+          <w:tcPr>
+            <w:cnfStyle w:val="001000000000" w:firstRow="0" w:lastRow="0" w:firstColumn="1" w:lastColumn="0" w:oddVBand="0" w:evenVBand="0" w:oddHBand="0" w:evenHBand="0" w:firstRowFirstColumn="0" w:firstRowLastColumn="0" w:lastRowFirstColumn="0" w:lastRowLastColumn="0"/>
+            <w:tcW w:w="3168" w:type="dxa"/>
+          </w:tcPr>
+          <w:p>
+            <w:pPr>
+              <w:spacing w:before="120" w:after="120" w:line="360" w:lineRule="auto"/>
+              <w:jc w:val="center"/>
+              <w:rPr>
+                <w:rFonts w:ascii="Times New Roman" w:hAnsi="Times New Roman" w:cs="Times New Roman"/>
+                <w:sz w:val="24"/>
+                <w:szCs w:val="24"/>
+              </w:rPr>
+            </w:pPr>
+            <w:r>
+              <w:rPr>
+                <w:rFonts w:ascii="Times New Roman" w:hAnsi="Times New Roman" w:cs="Times New Roman"/>
+                <w:sz w:val="24"/>
+                <w:szCs w:val="24"/>
+              </w:rPr>
+              <w:t>160-16N</w:t>
+            </w:r>
+          </w:p>
+        </w:tc>
+        <w:tc>
+          <w:tcPr>
+            <w:tcW w:w="3168" w:type="dxa"/>
+          </w:tcPr>
+          <w:p>
+            <w:pPr>
+              <w:spacing w:before="120" w:after="120" w:line="360" w:lineRule="auto"/>
+              <w:jc w:val="center"/>
+              <w:cnfStyle w:val="000000100000" w:firstRow="0" w:lastRow="0" w:firstColumn="0" w:lastColumn="0" w:oddVBand="0" w:evenVBand="0" w:oddHBand="1" w:evenHBand="0" w:firstRowFirstColumn="0" w:firstRowLastColumn="0" w:lastRowFirstColumn="0" w:lastRowLastColumn="0"/>
+              <w:rPr>
+                <w:rFonts w:ascii="Times New Roman" w:hAnsi="Times New Roman" w:cs="Times New Roman"/>
+                <w:sz w:val="24"/>
+                <w:szCs w:val="24"/>
+              </w:rPr>
+            </w:pPr>
+            <w:r>
+              <w:rPr>
+                <w:rFonts w:ascii="Times New Roman" w:hAnsi="Times New Roman" w:cs="Times New Roman"/>
+                <w:sz w:val="24"/>
+                <w:szCs w:val="24"/>
+              </w:rPr>
+              <w:t>13.4976</w:t>
+            </w:r>
+          </w:p>
+        </w:tc>
+        <w:tc>
+          <w:tcPr>
+            <w:tcW w:w="3168" w:type="dxa"/>
+          </w:tcPr>
+          <w:p>
+            <w:pPr>
+              <w:spacing w:before="120" w:after="120" w:line="360" w:lineRule="auto"/>
+              <w:jc w:val="center"/>
+              <w:cnfStyle w:val="000000100000" w:firstRow="0" w:lastRow="0" w:firstColumn="0" w:lastColumn="0" w:oddVBand="0" w:evenVBand="0" w:oddHBand="1" w:evenHBand="0" w:firstRowFirstColumn="0" w:firstRowLastColumn="0" w:lastRowFirstColumn="0" w:lastRowLastColumn="0"/>
+              <w:rPr>
+                <w:rFonts w:ascii="Times New Roman" w:hAnsi="Times New Roman" w:cs="Times New Roman"/>
+                <w:sz w:val="24"/>
+                <w:szCs w:val="24"/>
+              </w:rPr>
+            </w:pPr>
+            <w:r>
+              <w:rPr>
+                <w:rFonts w:ascii="Times New Roman" w:hAnsi="Times New Roman" w:cs="Times New Roman"/>
+                <w:sz w:val="24"/>
+                <w:szCs w:val="24"/>
+              </w:rPr>
+              <w:t>0.0241</w:t>
+            </w:r>
+          </w:p>
+        </w:tc>
+      </w:tr>
+    </w:tbl>
+    <w:p>
+      <w:pPr>
+        <w:spacing w:before="120" w:after="120" w:line="360" w:lineRule="auto"/>
+        <w:rPr>
+          <w:rFonts w:ascii="Times New Roman" w:hAnsi="Times New Roman" w:cs="Times New Roman"/>
+          <w:sz w:val="24"/>
+          <w:szCs w:val="24"/>
+        </w:rPr>
+      </w:pPr>
+    </w:p>
+    <w:p>
+      <w:pPr>
+        <w:spacing w:before="120" w:after="120" w:line="360" w:lineRule="auto"/>
+        <w:rPr>
+          <w:rFonts w:ascii="Times New Roman" w:hAnsi="Times New Roman" w:cs="Times New Roman"/>
+          <w:sz w:val="24"/>
+          <w:szCs w:val="24"/>
+        </w:rPr>
+      </w:pPr>
+      <w:r>
+        <w:rPr>
+          <w:rFonts w:ascii="Times New Roman" w:hAnsi="Times New Roman" w:cs="Times New Roman"/>
+          <w:sz w:val="24"/>
+          <w:szCs w:val="24"/>
+        </w:rPr>
+        <w:t>A grid convergence study is performed to determine if more nodes are needed to obtain an accurate numerical solution to the studied PDE. The simulation is ran for increasing mesh sizes (N, 2N, 4N, 8N, 16N, 32N, 64N, 128N) and the average value of the solution at each mesh size is determined via the mean MATLAB function. Then, the average solution value is compared to the previous average solution and when the average solution value doesn’t differ much between neighboring mesh sizes then there are sufficient nodes in the simulation. For the grid convergence study shown in Table 2 for a Gauss-Seidel method, the difference approaches zero as the value of N increases. N=160 nodes seems to be the optimal mesh size. The fact that the difference goes to zero as N increases is another validation that the written code works.</w:t>
       </w:r>
       <w:bookmarkStart w:id="0" w:name="_GoBack"/>
       <w:bookmarkEnd w:id="0"/>
@@ -5333,8 +6008,18 @@
           <w:sz w:val="24"/>
           <w:szCs w:val="24"/>
         </w:rPr>
-        <w:t xml:space="preserve">/ directory. </w:t>
-      </w:r>
+        <w:t xml:space="preserve"> </w:t>
+      </w:r>
+    </w:p>
+    <w:p>
+      <w:pPr>
+        <w:spacing w:before="120" w:after="120" w:line="360" w:lineRule="auto"/>
+        <w:rPr>
+          <w:rFonts w:ascii="Times New Roman" w:hAnsi="Times New Roman" w:cs="Times New Roman"/>
+          <w:sz w:val="24"/>
+          <w:szCs w:val="24"/>
+        </w:rPr>
+      </w:pPr>
     </w:p>
     <w:p>
       <w:pPr>
@@ -5508,8 +6193,124 @@
       </w:rPr>
     </w:lvl>
   </w:abstractNum>
+  <w:abstractNum w:abstractNumId="1" w15:restartNumberingAfterBreak="0">
+    <w:nsid w:val="6161016C"/>
+    <w:multiLevelType w:val="hybridMultilevel"/>
+    <w:tmpl w:val="76229A90"/>
+    <w:lvl w:ilvl="0" w:tplc="04090001">
+      <w:start w:val="1"/>
+      <w:numFmt w:val="bullet"/>
+      <w:lvlText w:val=""/>
+      <w:lvlJc w:val="left"/>
+      <w:pPr>
+        <w:ind w:left="720" w:hanging="360"/>
+      </w:pPr>
+      <w:rPr>
+        <w:rFonts w:ascii="Symbol" w:hAnsi="Symbol" w:hint="default"/>
+      </w:rPr>
+    </w:lvl>
+    <w:lvl w:ilvl="1" w:tplc="04090003" w:tentative="1">
+      <w:start w:val="1"/>
+      <w:numFmt w:val="bullet"/>
+      <w:lvlText w:val="o"/>
+      <w:lvlJc w:val="left"/>
+      <w:pPr>
+        <w:ind w:left="1440" w:hanging="360"/>
+      </w:pPr>
+      <w:rPr>
+        <w:rFonts w:ascii="Courier New" w:hAnsi="Courier New" w:cs="Courier New" w:hint="default"/>
+      </w:rPr>
+    </w:lvl>
+    <w:lvl w:ilvl="2" w:tplc="04090005" w:tentative="1">
+      <w:start w:val="1"/>
+      <w:numFmt w:val="bullet"/>
+      <w:lvlText w:val=""/>
+      <w:lvlJc w:val="left"/>
+      <w:pPr>
+        <w:ind w:left="2160" w:hanging="360"/>
+      </w:pPr>
+      <w:rPr>
+        <w:rFonts w:ascii="Wingdings" w:hAnsi="Wingdings" w:hint="default"/>
+      </w:rPr>
+    </w:lvl>
+    <w:lvl w:ilvl="3" w:tplc="04090001" w:tentative="1">
+      <w:start w:val="1"/>
+      <w:numFmt w:val="bullet"/>
+      <w:lvlText w:val=""/>
+      <w:lvlJc w:val="left"/>
+      <w:pPr>
+        <w:ind w:left="2880" w:hanging="360"/>
+      </w:pPr>
+      <w:rPr>
+        <w:rFonts w:ascii="Symbol" w:hAnsi="Symbol" w:hint="default"/>
+      </w:rPr>
+    </w:lvl>
+    <w:lvl w:ilvl="4" w:tplc="04090003" w:tentative="1">
+      <w:start w:val="1"/>
+      <w:numFmt w:val="bullet"/>
+      <w:lvlText w:val="o"/>
+      <w:lvlJc w:val="left"/>
+      <w:pPr>
+        <w:ind w:left="3600" w:hanging="360"/>
+      </w:pPr>
+      <w:rPr>
+        <w:rFonts w:ascii="Courier New" w:hAnsi="Courier New" w:cs="Courier New" w:hint="default"/>
+      </w:rPr>
+    </w:lvl>
+    <w:lvl w:ilvl="5" w:tplc="04090005" w:tentative="1">
+      <w:start w:val="1"/>
+      <w:numFmt w:val="bullet"/>
+      <w:lvlText w:val=""/>
+      <w:lvlJc w:val="left"/>
+      <w:pPr>
+        <w:ind w:left="4320" w:hanging="360"/>
+      </w:pPr>
+      <w:rPr>
+        <w:rFonts w:ascii="Wingdings" w:hAnsi="Wingdings" w:hint="default"/>
+      </w:rPr>
+    </w:lvl>
+    <w:lvl w:ilvl="6" w:tplc="04090001" w:tentative="1">
+      <w:start w:val="1"/>
+      <w:numFmt w:val="bullet"/>
+      <w:lvlText w:val=""/>
+      <w:lvlJc w:val="left"/>
+      <w:pPr>
+        <w:ind w:left="5040" w:hanging="360"/>
+      </w:pPr>
+      <w:rPr>
+        <w:rFonts w:ascii="Symbol" w:hAnsi="Symbol" w:hint="default"/>
+      </w:rPr>
+    </w:lvl>
+    <w:lvl w:ilvl="7" w:tplc="04090003" w:tentative="1">
+      <w:start w:val="1"/>
+      <w:numFmt w:val="bullet"/>
+      <w:lvlText w:val="o"/>
+      <w:lvlJc w:val="left"/>
+      <w:pPr>
+        <w:ind w:left="5760" w:hanging="360"/>
+      </w:pPr>
+      <w:rPr>
+        <w:rFonts w:ascii="Courier New" w:hAnsi="Courier New" w:cs="Courier New" w:hint="default"/>
+      </w:rPr>
+    </w:lvl>
+    <w:lvl w:ilvl="8" w:tplc="04090005" w:tentative="1">
+      <w:start w:val="1"/>
+      <w:numFmt w:val="bullet"/>
+      <w:lvlText w:val=""/>
+      <w:lvlJc w:val="left"/>
+      <w:pPr>
+        <w:ind w:left="6480" w:hanging="360"/>
+      </w:pPr>
+      <w:rPr>
+        <w:rFonts w:ascii="Wingdings" w:hAnsi="Wingdings" w:hint="default"/>
+      </w:rPr>
+    </w:lvl>
+  </w:abstractNum>
   <w:num w:numId="1">
     <w:abstractNumId w:val="0"/>
+  </w:num>
+  <w:num w:numId="2">
+    <w:abstractNumId w:val="1"/>
   </w:num>
 </w:numbering>
 </file>
@@ -6193,6 +6994,93 @@
       </w:tcPr>
     </w:tblStylePr>
   </w:style>
+  <w:style w:type="paragraph" w:styleId="ListParagraph">
+    <w:name w:val="List Paragraph"/>
+    <w:basedOn w:val="Normal"/>
+    <w:uiPriority w:val="34"/>
+    <w:qFormat/>
+    <w:rsid w:val="00D35F61"/>
+    <w:pPr>
+      <w:ind w:left="720"/>
+      <w:contextualSpacing/>
+    </w:pPr>
+  </w:style>
+  <w:style w:type="table" w:styleId="GridTable4-Accent6">
+    <w:name w:val="Grid Table 4 Accent 6"/>
+    <w:basedOn w:val="TableNormal"/>
+    <w:uiPriority w:val="49"/>
+    <w:rsid w:val="00D35F61"/>
+    <w:pPr>
+      <w:spacing w:after="0" w:line="240" w:lineRule="auto"/>
+    </w:pPr>
+    <w:tblPr>
+      <w:tblStyleRowBandSize w:val="1"/>
+      <w:tblStyleColBandSize w:val="1"/>
+      <w:tblBorders>
+        <w:top w:val="single" w:sz="4" w:space="0" w:color="A8D08D" w:themeColor="accent6" w:themeTint="99"/>
+        <w:left w:val="single" w:sz="4" w:space="0" w:color="A8D08D" w:themeColor="accent6" w:themeTint="99"/>
+        <w:bottom w:val="single" w:sz="4" w:space="0" w:color="A8D08D" w:themeColor="accent6" w:themeTint="99"/>
+        <w:right w:val="single" w:sz="4" w:space="0" w:color="A8D08D" w:themeColor="accent6" w:themeTint="99"/>
+        <w:insideH w:val="single" w:sz="4" w:space="0" w:color="A8D08D" w:themeColor="accent6" w:themeTint="99"/>
+        <w:insideV w:val="single" w:sz="4" w:space="0" w:color="A8D08D" w:themeColor="accent6" w:themeTint="99"/>
+      </w:tblBorders>
+    </w:tblPr>
+    <w:tblStylePr w:type="firstRow">
+      <w:rPr>
+        <w:b/>
+        <w:bCs/>
+        <w:color w:val="FFFFFF" w:themeColor="background1"/>
+      </w:rPr>
+      <w:tblPr/>
+      <w:tcPr>
+        <w:tcBorders>
+          <w:top w:val="single" w:sz="4" w:space="0" w:color="70AD47" w:themeColor="accent6"/>
+          <w:left w:val="single" w:sz="4" w:space="0" w:color="70AD47" w:themeColor="accent6"/>
+          <w:bottom w:val="single" w:sz="4" w:space="0" w:color="70AD47" w:themeColor="accent6"/>
+          <w:right w:val="single" w:sz="4" w:space="0" w:color="70AD47" w:themeColor="accent6"/>
+          <w:insideH w:val="nil"/>
+          <w:insideV w:val="nil"/>
+        </w:tcBorders>
+        <w:shd w:val="clear" w:color="auto" w:fill="70AD47" w:themeFill="accent6"/>
+      </w:tcPr>
+    </w:tblStylePr>
+    <w:tblStylePr w:type="lastRow">
+      <w:rPr>
+        <w:b/>
+        <w:bCs/>
+      </w:rPr>
+      <w:tblPr/>
+      <w:tcPr>
+        <w:tcBorders>
+          <w:top w:val="double" w:sz="4" w:space="0" w:color="70AD47" w:themeColor="accent6"/>
+        </w:tcBorders>
+      </w:tcPr>
+    </w:tblStylePr>
+    <w:tblStylePr w:type="firstCol">
+      <w:rPr>
+        <w:b/>
+        <w:bCs/>
+      </w:rPr>
+    </w:tblStylePr>
+    <w:tblStylePr w:type="lastCol">
+      <w:rPr>
+        <w:b/>
+        <w:bCs/>
+      </w:rPr>
+    </w:tblStylePr>
+    <w:tblStylePr w:type="band1Vert">
+      <w:tblPr/>
+      <w:tcPr>
+        <w:shd w:val="clear" w:color="auto" w:fill="E2EFD9" w:themeFill="accent6" w:themeFillTint="33"/>
+      </w:tcPr>
+    </w:tblStylePr>
+    <w:tblStylePr w:type="band1Horz">
+      <w:tblPr/>
+      <w:tcPr>
+        <w:shd w:val="clear" w:color="auto" w:fill="E2EFD9" w:themeFill="accent6" w:themeFillTint="33"/>
+      </w:tcPr>
+    </w:tblStylePr>
+  </w:style>
 </w:styles>
 </file>
 
@@ -6462,7 +7350,7 @@
 </file>
 
 <file path=customXml/itemProps1.xml><?xml version="1.0" encoding="utf-8"?>
-<ds:datastoreItem xmlns:ds="http://schemas.openxmlformats.org/officeDocument/2006/customXml" ds:itemID="{602F0144-E354-45FE-88CD-014EABEDE288}">
+<ds:datastoreItem xmlns:ds="http://schemas.openxmlformats.org/officeDocument/2006/customXml" ds:itemID="{C41B4F31-E43D-49A1-A72E-5212EABD0BCA}">
   <ds:schemaRefs>
     <ds:schemaRef ds:uri="http://schemas.openxmlformats.org/officeDocument/2006/bibliography"/>
   </ds:schemaRefs>

</xml_diff>